<commit_message>
Mejorando Proyecto - informe
</commit_message>
<xml_diff>
--- a/documentacion/INFORME_PROYECTO_0.2.docx
+++ b/documentacion/INFORME_PROYECTO_0.2.docx
@@ -1,6 +1,6 @@
 
 <file path=word/document.xml><?xml version="1.0" encoding="utf-8"?>
-<w:document xmlns:wpc="http://schemas.microsoft.com/office/word/2010/wordprocessingCanvas" xmlns:cx="http://schemas.microsoft.com/office/drawing/2014/chartex" xmlns:cx1="http://schemas.microsoft.com/office/drawing/2015/9/8/chartex" xmlns:cx2="http://schemas.microsoft.com/office/drawing/2015/10/21/chartex" xmlns:cx3="http://schemas.microsoft.com/office/drawing/2016/5/9/chartex" xmlns:cx4="http://schemas.microsoft.com/office/drawing/2016/5/10/chartex" xmlns:cx5="http://schemas.microsoft.com/office/drawing/2016/5/11/chartex" xmlns:cx6="http://schemas.microsoft.com/office/drawing/2016/5/12/chartex" xmlns:cx7="http://schemas.microsoft.com/office/drawing/2016/5/13/chartex" xmlns:cx8="http://schemas.microsoft.com/office/drawing/2016/5/14/chartex" xmlns:mc="http://schemas.openxmlformats.org/markup-compatibility/2006" xmlns:aink="http://schemas.microsoft.com/office/drawing/2016/ink" xmlns:am3d="http://schemas.microsoft.com/office/drawing/2017/model3d" xmlns:o="urn:schemas-microsoft-com:office:office" xmlns:r="http://schemas.openxmlformats.org/officeDocument/2006/relationships" xmlns:m="http://schemas.openxmlformats.org/officeDocument/2006/math" xmlns:v="urn:schemas-microsoft-com:vml" xmlns:wp14="http://schemas.microsoft.com/office/word/2010/wordprocessingDrawing" xmlns:wp="http://schemas.openxmlformats.org/drawingml/2006/wordprocessingDrawing" xmlns:w10="urn:schemas-microsoft-com:office:word" xmlns:w="http://schemas.openxmlformats.org/wordprocessingml/2006/main" xmlns:w14="http://schemas.microsoft.com/office/word/2010/wordml" xmlns:w15="http://schemas.microsoft.com/office/word/2012/wordml" xmlns:w16cex="http://schemas.microsoft.com/office/word/2018/wordml/cex" xmlns:w16cid="http://schemas.microsoft.com/office/word/2016/wordml/cid" xmlns:w16="http://schemas.microsoft.com/office/word/2018/wordml" xmlns:w16sdtdh="http://schemas.microsoft.com/office/word/2020/wordml/sdtdatahash" xmlns:w16se="http://schemas.microsoft.com/office/word/2015/wordml/symex" xmlns:wpg="http://schemas.microsoft.com/office/word/2010/wordprocessingGroup" xmlns:wpi="http://schemas.microsoft.com/office/word/2010/wordprocessingInk" xmlns:wne="http://schemas.microsoft.com/office/word/2006/wordml" xmlns:wps="http://schemas.microsoft.com/office/word/2010/wordprocessingShape" mc:Ignorable="w14 w15 w16se w16cid w16 w16cex w16sdtdh wp14">
+<w:document xmlns:wpc="http://schemas.microsoft.com/office/word/2010/wordprocessingCanvas" xmlns:cx="http://schemas.microsoft.com/office/drawing/2014/chartex" xmlns:mc="http://schemas.openxmlformats.org/markup-compatibility/2006" xmlns:o="urn:schemas-microsoft-com:office:office" xmlns:r="http://schemas.openxmlformats.org/officeDocument/2006/relationships" xmlns:m="http://schemas.openxmlformats.org/officeDocument/2006/math" xmlns:v="urn:schemas-microsoft-com:vml" xmlns:wp14="http://schemas.microsoft.com/office/word/2010/wordprocessingDrawing" xmlns:wp="http://schemas.openxmlformats.org/drawingml/2006/wordprocessingDrawing" xmlns:w10="urn:schemas-microsoft-com:office:word" xmlns:w="http://schemas.openxmlformats.org/wordprocessingml/2006/main" xmlns:w14="http://schemas.microsoft.com/office/word/2010/wordml" xmlns:w15="http://schemas.microsoft.com/office/word/2012/wordml" xmlns:w16se="http://schemas.microsoft.com/office/word/2015/wordml/symex" xmlns:wpg="http://schemas.microsoft.com/office/word/2010/wordprocessingGroup" xmlns:wpi="http://schemas.microsoft.com/office/word/2010/wordprocessingInk" xmlns:wne="http://schemas.microsoft.com/office/word/2006/wordml" xmlns:wps="http://schemas.microsoft.com/office/word/2010/wordprocessingShape" mc:Ignorable="w14 w15 w16se wp14">
   <w:body>
     <w:p>
       <w:r>
@@ -140,7 +140,7 @@
               </wp:anchor>
             </w:drawing>
           </mc:Choice>
-          <mc:Fallback>
+          <mc:Fallback xmlns:cx1="http://schemas.microsoft.com/office/drawing/2015/9/8/chartex" xmlns:cx2="http://schemas.microsoft.com/office/drawing/2015/10/21/chartex" xmlns:cx3="http://schemas.microsoft.com/office/drawing/2016/5/9/chartex" xmlns:cx4="http://schemas.microsoft.com/office/drawing/2016/5/10/chartex" xmlns:cx5="http://schemas.microsoft.com/office/drawing/2016/5/11/chartex" xmlns:cx6="http://schemas.microsoft.com/office/drawing/2016/5/12/chartex" xmlns:cx7="http://schemas.microsoft.com/office/drawing/2016/5/13/chartex" xmlns:cx8="http://schemas.microsoft.com/office/drawing/2016/5/14/chartex" xmlns:aink="http://schemas.microsoft.com/office/drawing/2016/ink" xmlns:am3d="http://schemas.microsoft.com/office/drawing/2017/model3d" xmlns:w16cex="http://schemas.microsoft.com/office/word/2018/wordml/cex" xmlns:w16cid="http://schemas.microsoft.com/office/word/2016/wordml/cid" xmlns:w16="http://schemas.microsoft.com/office/word/2018/wordml" xmlns:w16sdtdh="http://schemas.microsoft.com/office/word/2020/wordml/sdtdatahash">
             <w:pict>
               <v:line w14:anchorId="140BCEF9" id="8 Conector recto" o:spid="_x0000_s1026" style="position:absolute;z-index:251668480;visibility:visible;mso-wrap-style:square;mso-wrap-distance-left:9pt;mso-wrap-distance-top:0;mso-wrap-distance-right:9pt;mso-wrap-distance-bottom:0;mso-position-horizontal:absolute;mso-position-horizontal-relative:text;mso-position-vertical:absolute;mso-position-vertical-relative:text" from=".4pt,32.65pt" to="439.15pt,32.65pt" o:gfxdata="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" strokecolor="#960" strokeweight="1.5pt">
                 <v:stroke joinstyle="miter"/>
@@ -229,23 +229,7 @@
                                 <w:sz w:val="32"/>
                                 <w:lang w:val="es-MX"/>
                               </w:rPr>
-                              <w:t>“DISEÑO E IMPLEMENTACION DE UN SISTEMA DE REGISTRO DE PAGOS Y PLANIFICACION CURRICULAR DEL COLEGIO INTEGRAL</w:t>
-                            </w:r>
-                            <w:r>
-                              <w:rPr>
-                                <w:b/>
-                                <w:sz w:val="32"/>
-                                <w:lang w:val="es-MX"/>
-                              </w:rPr>
-                              <w:t xml:space="preserve"> </w:t>
-                            </w:r>
-                            <w:r>
-                              <w:rPr>
-                                <w:b/>
-                                <w:sz w:val="32"/>
-                                <w:lang w:val="es-MX"/>
-                              </w:rPr>
-                              <w:t>CLASS”</w:t>
+                              <w:t>“DISEÑO E IMPLEMENTACION DE UN SISTEMA DE REGISTRO DE PAGOS Y PLANIFICACION CURRICULAR DEL COLEGIO INTEGRAL CLASS”</w:t>
                             </w:r>
                           </w:p>
                         </w:txbxContent>
@@ -292,23 +276,7 @@
                           <w:sz w:val="32"/>
                           <w:lang w:val="es-MX"/>
                         </w:rPr>
-                        <w:t>“DISEÑO E IMPLEMENTACION DE UN SISTEMA DE REGISTRO DE PAGOS Y PLANIFICACION CURRICULAR DEL COLEGIO INTEGRAL</w:t>
-                      </w:r>
-                      <w:r>
-                        <w:rPr>
-                          <w:b/>
-                          <w:sz w:val="32"/>
-                          <w:lang w:val="es-MX"/>
-                        </w:rPr>
-                        <w:t xml:space="preserve"> </w:t>
-                      </w:r>
-                      <w:r>
-                        <w:rPr>
-                          <w:b/>
-                          <w:sz w:val="32"/>
-                          <w:lang w:val="es-MX"/>
-                        </w:rPr>
-                        <w:t>CLASS”</w:t>
+                        <w:t>“DISEÑO E IMPLEMENTACION DE UN SISTEMA DE REGISTRO DE PAGOS Y PLANIFICACION CURRICULAR DEL COLEGIO INTEGRAL CLASS”</w:t>
                       </w:r>
                     </w:p>
                   </w:txbxContent>
@@ -660,12 +628,21 @@
           <w:lang w:val="es-MX"/>
         </w:rPr>
       </w:pPr>
+      <w:proofErr w:type="spellStart"/>
       <w:r>
         <w:rPr>
           <w:sz w:val="28"/>
           <w:lang w:val="es-MX"/>
         </w:rPr>
-        <w:t>Mariños Pérez, Milton Cesar</w:t>
+        <w:t>Mariños</w:t>
+      </w:r>
+      <w:proofErr w:type="spellEnd"/>
+      <w:r>
+        <w:rPr>
+          <w:sz w:val="28"/>
+          <w:lang w:val="es-MX"/>
+        </w:rPr>
+        <w:t xml:space="preserve"> Pérez, Milton Cesar</w:t>
       </w:r>
     </w:p>
     <w:p>
@@ -891,6 +868,10 @@
     <w:sdt>
       <w:sdtPr>
         <w:rPr>
+          <w:rFonts w:asciiTheme="minorHAnsi" w:eastAsiaTheme="minorHAnsi" w:hAnsiTheme="minorHAnsi" w:cstheme="minorBidi"/>
+          <w:color w:val="auto"/>
+          <w:sz w:val="22"/>
+          <w:szCs w:val="22"/>
           <w:lang w:val="es-ES"/>
         </w:rPr>
         <w:id w:val="390774205"/>
@@ -901,12 +882,8 @@
       </w:sdtPr>
       <w:sdtEndPr>
         <w:rPr>
-          <w:rFonts w:asciiTheme="minorHAnsi" w:eastAsiaTheme="minorHAnsi" w:hAnsiTheme="minorHAnsi" w:cstheme="minorBidi"/>
           <w:b/>
           <w:bCs/>
-          <w:color w:val="auto"/>
-          <w:sz w:val="22"/>
-          <w:szCs w:val="22"/>
         </w:rPr>
       </w:sdtEndPr>
       <w:sdtContent>
@@ -6961,11 +6938,13 @@
           <w:numId w:val="5"/>
         </w:numPr>
         <w:rPr>
-          <w:lang w:val="es-ES"/>
-        </w:rPr>
-      </w:pPr>
-      <w:r>
-        <w:rPr>
+          <w:rFonts w:ascii="Arial" w:hAnsi="Arial" w:cs="Arial"/>
+          <w:lang w:val="es-ES"/>
+        </w:rPr>
+      </w:pPr>
+      <w:r>
+        <w:rPr>
+          <w:rFonts w:ascii="Arial" w:hAnsi="Arial" w:cs="Arial"/>
           <w:lang w:val="es-ES"/>
         </w:rPr>
         <w:t>Asegurar la evaluación diagnostica de cada estudiante</w:t>
@@ -7018,6 +6997,13 @@
         </w:rPr>
         <w:t>.</w:t>
       </w:r>
+      <w:r>
+        <w:rPr>
+          <w:rFonts w:ascii="Arial" w:hAnsi="Arial" w:cs="Arial"/>
+          <w:lang w:val="es-ES"/>
+        </w:rPr>
+        <w:t xml:space="preserve"> </w:t>
+      </w:r>
     </w:p>
     <w:p>
       <w:pPr>
@@ -7031,6 +7017,13 @@
           <w:lang w:val="es-ES"/>
         </w:rPr>
       </w:pPr>
+      <w:r>
+        <w:rPr>
+          <w:rFonts w:ascii="Arial" w:hAnsi="Arial" w:cs="Arial"/>
+          <w:lang w:val="es-ES"/>
+        </w:rPr>
+        <w:t>Garantizar que se registren las evidencias de los estudiantes dentro de la fecha establecida.</w:t>
+      </w:r>
     </w:p>
     <w:p>
       <w:pPr>
@@ -7099,30 +7092,7 @@
           <w:rFonts w:ascii="Arial" w:hAnsi="Arial" w:cs="Arial"/>
           <w:lang w:val="es-ES"/>
         </w:rPr>
-        <w:t>Mejorar el sistema de matrículas para el registro de alumnos en la institución educativa</w:t>
-      </w:r>
-      <w:r>
-        <w:rPr>
-          <w:rFonts w:ascii="Arial" w:hAnsi="Arial" w:cs="Arial"/>
-          <w:lang w:val="es-ES"/>
-        </w:rPr>
-        <w:t xml:space="preserve"> </w:t>
-      </w:r>
-      <w:r>
-        <w:rPr>
-          <w:rFonts w:ascii="Arial" w:hAnsi="Arial" w:cs="Arial"/>
-          <w:highlight w:val="green"/>
-          <w:lang w:val="es-ES"/>
-        </w:rPr>
-        <w:t>que sea ordenado y en tiempo óptimo</w:t>
-      </w:r>
-      <w:r>
-        <w:rPr>
-          <w:rFonts w:ascii="Arial" w:hAnsi="Arial" w:cs="Arial"/>
-          <w:highlight w:val="green"/>
-          <w:lang w:val="es-ES"/>
-        </w:rPr>
-        <w:t>.</w:t>
+        <w:t>Garantizar el registro de matrículas de los estudiantes en tiempo óptimo.</w:t>
       </w:r>
     </w:p>
     <w:p>
@@ -7134,38 +7104,28 @@
         </w:numPr>
         <w:rPr>
           <w:rFonts w:ascii="Arial" w:hAnsi="Arial" w:cs="Arial"/>
-          <w:highlight w:val="red"/>
-          <w:lang w:val="es-ES"/>
-        </w:rPr>
-      </w:pPr>
-      <w:r>
-        <w:rPr>
-          <w:rFonts w:ascii="Arial" w:hAnsi="Arial" w:cs="Arial"/>
-          <w:highlight w:val="red"/>
-          <w:lang w:val="es-ES"/>
-        </w:rPr>
-        <w:t>Llevar un registro de los alumnos, ordenado según apellido y coloca</w:t>
-      </w:r>
-      <w:r>
-        <w:rPr>
-          <w:rFonts w:ascii="Arial" w:hAnsi="Arial" w:cs="Arial"/>
-          <w:highlight w:val="red"/>
-          <w:lang w:val="es-ES"/>
-        </w:rPr>
-        <w:t>rl</w:t>
-      </w:r>
-      <w:r>
-        <w:rPr>
-          <w:rFonts w:ascii="Arial" w:hAnsi="Arial" w:cs="Arial"/>
-          <w:highlight w:val="red"/>
-          <w:lang w:val="es-ES"/>
-        </w:rPr>
-        <w:t>os en su respectiva sección y/o grado</w:t>
-      </w:r>
-      <w:r>
-        <w:rPr>
-          <w:rFonts w:ascii="Arial" w:hAnsi="Arial" w:cs="Arial"/>
-          <w:highlight w:val="red"/>
+          <w:lang w:val="es-ES"/>
+        </w:rPr>
+      </w:pPr>
+      <w:r>
+        <w:rPr>
+          <w:rFonts w:ascii="Arial" w:hAnsi="Arial" w:cs="Arial"/>
+          <w:lang w:val="es-ES"/>
+        </w:rPr>
+        <w:t xml:space="preserve">Garantizar que las vacantes de matrícula cumplan con sus especificaciones de grado </w:t>
+      </w:r>
+      <w:proofErr w:type="spellStart"/>
+      <w:r>
+        <w:rPr>
+          <w:rFonts w:ascii="Arial" w:hAnsi="Arial" w:cs="Arial"/>
+          <w:lang w:val="es-ES"/>
+        </w:rPr>
+        <w:t>academico</w:t>
+      </w:r>
+      <w:proofErr w:type="spellEnd"/>
+      <w:r>
+        <w:rPr>
+          <w:rFonts w:ascii="Arial" w:hAnsi="Arial" w:cs="Arial"/>
           <w:lang w:val="es-ES"/>
         </w:rPr>
         <w:t>.</w:t>
@@ -7188,7 +7148,7 @@
           <w:rFonts w:ascii="Arial" w:hAnsi="Arial" w:cs="Arial"/>
           <w:lang w:val="es-ES"/>
         </w:rPr>
-        <w:t>Utilizar únicamente el sistema de matrícula como instrumento para la asignación de cupos y matrícula.</w:t>
+        <w:t>El pago de pensiones se realizará en los tiempos pactados del tutor.</w:t>
       </w:r>
     </w:p>
     <w:p>
@@ -7390,6 +7350,7 @@
           <w:ilvl w:val="0"/>
           <w:numId w:val="6"/>
         </w:numPr>
+        <w:jc w:val="both"/>
         <w:rPr>
           <w:rFonts w:ascii="Arial" w:hAnsi="Arial" w:cs="Arial"/>
           <w:lang w:val="es-ES"/>
@@ -7410,6 +7371,7 @@
           <w:ilvl w:val="0"/>
           <w:numId w:val="6"/>
         </w:numPr>
+        <w:jc w:val="both"/>
         <w:rPr>
           <w:rFonts w:ascii="Arial" w:hAnsi="Arial" w:cs="Arial"/>
           <w:lang w:val="es-ES"/>
@@ -7430,6 +7392,7 @@
           <w:ilvl w:val="0"/>
           <w:numId w:val="6"/>
         </w:numPr>
+        <w:jc w:val="both"/>
         <w:rPr>
           <w:rFonts w:ascii="Arial" w:hAnsi="Arial" w:cs="Arial"/>
           <w:lang w:val="es-ES"/>
@@ -7450,6 +7413,7 @@
           <w:ilvl w:val="0"/>
           <w:numId w:val="6"/>
         </w:numPr>
+        <w:jc w:val="both"/>
         <w:rPr>
           <w:rFonts w:ascii="Arial" w:hAnsi="Arial" w:cs="Arial"/>
           <w:lang w:val="es-ES"/>
@@ -7470,6 +7434,7 @@
           <w:ilvl w:val="0"/>
           <w:numId w:val="6"/>
         </w:numPr>
+        <w:jc w:val="both"/>
         <w:rPr>
           <w:rFonts w:ascii="Arial" w:hAnsi="Arial" w:cs="Arial"/>
           <w:lang w:val="es-ES"/>
@@ -7522,6 +7487,7 @@
           <w:numId w:val="10"/>
         </w:numPr>
         <w:spacing w:line="256" w:lineRule="auto"/>
+        <w:jc w:val="both"/>
         <w:rPr>
           <w:rFonts w:ascii="Arial" w:hAnsi="Arial" w:cs="Arial"/>
           <w:lang w:val="es-ES"/>
@@ -7558,6 +7524,7 @@
           <w:numId w:val="10"/>
         </w:numPr>
         <w:spacing w:line="256" w:lineRule="auto"/>
+        <w:jc w:val="both"/>
         <w:rPr>
           <w:rFonts w:ascii="Arial" w:hAnsi="Arial" w:cs="Arial"/>
           <w:b/>
@@ -7590,6 +7557,7 @@
           <w:numId w:val="10"/>
         </w:numPr>
         <w:spacing w:line="256" w:lineRule="auto"/>
+        <w:jc w:val="both"/>
         <w:rPr>
           <w:rFonts w:ascii="Arial" w:hAnsi="Arial" w:cs="Arial"/>
           <w:b/>
@@ -7622,6 +7590,7 @@
           <w:numId w:val="10"/>
         </w:numPr>
         <w:spacing w:line="256" w:lineRule="auto"/>
+        <w:jc w:val="both"/>
         <w:rPr>
           <w:rFonts w:ascii="Arial" w:hAnsi="Arial" w:cs="Arial"/>
           <w:b/>
@@ -7650,6 +7619,155 @@
           <w:rFonts w:ascii="Arial" w:hAnsi="Arial" w:cs="Arial"/>
         </w:rPr>
         <w:t>continuamente por la estancia en el colegio</w:t>
+      </w:r>
+      <w:r>
+        <w:rPr>
+          <w:rFonts w:ascii="Arial" w:hAnsi="Arial" w:cs="Arial"/>
+        </w:rPr>
+        <w:t>.</w:t>
+      </w:r>
+    </w:p>
+    <w:p>
+      <w:pPr>
+        <w:pStyle w:val="Prrafodelista"/>
+        <w:numPr>
+          <w:ilvl w:val="0"/>
+          <w:numId w:val="10"/>
+        </w:numPr>
+        <w:spacing w:line="256" w:lineRule="auto"/>
+        <w:jc w:val="both"/>
+        <w:rPr>
+          <w:rFonts w:ascii="Arial" w:hAnsi="Arial" w:cs="Arial"/>
+          <w:b/>
+          <w:bCs/>
+          <w:lang w:val="es-ES"/>
+        </w:rPr>
+      </w:pPr>
+      <w:r>
+        <w:rPr>
+          <w:rFonts w:ascii="Arial" w:hAnsi="Arial" w:cs="Arial"/>
+          <w:b/>
+          <w:bCs/>
+          <w:lang w:val="es-ES"/>
+        </w:rPr>
+        <w:t>Calendarización</w:t>
+      </w:r>
+      <w:r>
+        <w:rPr>
+          <w:rFonts w:ascii="Arial" w:hAnsi="Arial" w:cs="Arial"/>
+          <w:b/>
+          <w:bCs/>
+          <w:lang w:val="es-ES"/>
+        </w:rPr>
+        <w:t xml:space="preserve">: </w:t>
+      </w:r>
+      <w:r>
+        <w:rPr>
+          <w:rFonts w:ascii="Arial" w:hAnsi="Arial" w:cs="Arial"/>
+          <w:bCs/>
+          <w:lang w:val="es-ES"/>
+        </w:rPr>
+        <w:t>Es un calendario resumido de todo el año escolar</w:t>
+      </w:r>
+      <w:r>
+        <w:rPr>
+          <w:rFonts w:ascii="Arial" w:hAnsi="Arial" w:cs="Arial"/>
+          <w:bCs/>
+          <w:lang w:val="es-ES"/>
+        </w:rPr>
+        <w:t>.</w:t>
+      </w:r>
+    </w:p>
+    <w:p>
+      <w:pPr>
+        <w:pStyle w:val="Prrafodelista"/>
+        <w:numPr>
+          <w:ilvl w:val="0"/>
+          <w:numId w:val="10"/>
+        </w:numPr>
+        <w:spacing w:line="256" w:lineRule="auto"/>
+        <w:jc w:val="both"/>
+        <w:rPr>
+          <w:rFonts w:ascii="Arial" w:hAnsi="Arial" w:cs="Arial"/>
+          <w:bCs/>
+          <w:lang w:val="es-ES"/>
+        </w:rPr>
+      </w:pPr>
+      <w:r>
+        <w:rPr>
+          <w:rFonts w:ascii="Arial" w:hAnsi="Arial" w:cs="Arial"/>
+          <w:b/>
+          <w:bCs/>
+          <w:lang w:val="es-ES"/>
+        </w:rPr>
+        <w:t xml:space="preserve">Consolidado: </w:t>
+      </w:r>
+      <w:r>
+        <w:rPr>
+          <w:rFonts w:ascii="Arial" w:hAnsi="Arial" w:cs="Arial"/>
+          <w:bCs/>
+          <w:lang w:val="es-ES"/>
+        </w:rPr>
+        <w:t>Es un registro de notas del año anterior</w:t>
+      </w:r>
+      <w:r>
+        <w:rPr>
+          <w:rFonts w:ascii="Arial" w:hAnsi="Arial" w:cs="Arial"/>
+          <w:bCs/>
+          <w:lang w:val="es-ES"/>
+        </w:rPr>
+        <w:t>.</w:t>
+      </w:r>
+    </w:p>
+    <w:p>
+      <w:pPr>
+        <w:pStyle w:val="Prrafodelista"/>
+        <w:numPr>
+          <w:ilvl w:val="0"/>
+          <w:numId w:val="10"/>
+        </w:numPr>
+        <w:spacing w:line="256" w:lineRule="auto"/>
+        <w:jc w:val="both"/>
+        <w:rPr>
+          <w:rFonts w:ascii="Arial" w:hAnsi="Arial" w:cs="Arial"/>
+          <w:bCs/>
+          <w:lang w:val="es-ES"/>
+        </w:rPr>
+      </w:pPr>
+      <w:r>
+        <w:rPr>
+          <w:rFonts w:ascii="Arial" w:hAnsi="Arial" w:cs="Arial"/>
+          <w:b/>
+          <w:bCs/>
+          <w:lang w:val="es-ES"/>
+        </w:rPr>
+        <w:t>Evaluación Diagnostica:</w:t>
+      </w:r>
+      <w:r>
+        <w:rPr>
+          <w:rFonts w:ascii="Arial" w:hAnsi="Arial" w:cs="Arial"/>
+          <w:bCs/>
+          <w:lang w:val="es-ES"/>
+        </w:rPr>
+        <w:t xml:space="preserve"> Es una evaluación que se encarga de diagnosticar </w:t>
+      </w:r>
+      <w:proofErr w:type="gramStart"/>
+      <w:r>
+        <w:rPr>
+          <w:rFonts w:ascii="Arial" w:hAnsi="Arial" w:cs="Arial"/>
+          <w:bCs/>
+          <w:lang w:val="es-ES"/>
+        </w:rPr>
+        <w:t>el  nivel</w:t>
+      </w:r>
+      <w:proofErr w:type="gramEnd"/>
+      <w:r>
+        <w:rPr>
+          <w:rFonts w:ascii="Arial" w:hAnsi="Arial" w:cs="Arial"/>
+          <w:bCs/>
+          <w:lang w:val="es-ES"/>
+        </w:rPr>
+        <w:t xml:space="preserve"> académico de los estudiantes.</w:t>
       </w:r>
     </w:p>
     <w:p>
@@ -7913,17 +8031,35 @@
         </w:numPr>
         <w:rPr>
           <w:rFonts w:ascii="Arial" w:hAnsi="Arial" w:cs="Arial"/>
-          <w:b/>
-          <w:lang w:val="es-ES"/>
-        </w:rPr>
-      </w:pPr>
-      <w:r>
-        <w:rPr>
-          <w:rFonts w:ascii="Arial" w:hAnsi="Arial" w:cs="Arial"/>
-          <w:b/>
+          <w:lang w:val="es-ES"/>
+        </w:rPr>
+      </w:pPr>
+      <w:r>
+        <w:rPr>
+          <w:rFonts w:ascii="Arial" w:hAnsi="Arial" w:cs="Arial"/>
           <w:lang w:val="es-ES"/>
         </w:rPr>
         <w:t>Alumno</w:t>
+      </w:r>
+    </w:p>
+    <w:p>
+      <w:pPr>
+        <w:pStyle w:val="Prrafodelista"/>
+        <w:numPr>
+          <w:ilvl w:val="0"/>
+          <w:numId w:val="4"/>
+        </w:numPr>
+        <w:rPr>
+          <w:rFonts w:ascii="Arial" w:hAnsi="Arial" w:cs="Arial"/>
+          <w:lang w:val="es-ES"/>
+        </w:rPr>
+      </w:pPr>
+      <w:r>
+        <w:rPr>
+          <w:rFonts w:ascii="Arial" w:hAnsi="Arial" w:cs="Arial"/>
+          <w:lang w:val="es-ES"/>
+        </w:rPr>
+        <w:t>Tutor</w:t>
       </w:r>
     </w:p>
     <w:p>
@@ -7971,7 +8107,6 @@
       <w:r>
         <w:rPr>
           <w:rFonts w:ascii="Arial" w:hAnsi="Arial" w:cs="Arial"/>
-          <w:b/>
           <w:lang w:val="es-ES"/>
         </w:rPr>
         <w:t>Director</w:t>
@@ -7992,7 +8127,6 @@
       <w:r>
         <w:rPr>
           <w:rFonts w:ascii="Arial" w:hAnsi="Arial" w:cs="Arial"/>
-          <w:b/>
           <w:lang w:val="es-ES"/>
         </w:rPr>
         <w:t>Docente</w:t>
@@ -8013,7 +8147,6 @@
       <w:r>
         <w:rPr>
           <w:rFonts w:ascii="Arial" w:hAnsi="Arial" w:cs="Arial"/>
-          <w:b/>
           <w:lang w:val="es-ES"/>
         </w:rPr>
         <w:t>Secretara</w:t>
@@ -8429,6 +8562,7 @@
       <w:r>
         <w:rPr>
           <w:noProof/>
+          <w:lang w:val="en-US"/>
         </w:rPr>
         <w:lastRenderedPageBreak/>
         <w:drawing>
@@ -8881,6 +9015,7 @@
       <w:r>
         <w:rPr>
           <w:noProof/>
+          <w:lang w:val="en-US"/>
         </w:rPr>
         <w:drawing>
           <wp:anchor distT="0" distB="0" distL="114300" distR="114300" simplePos="0" relativeHeight="251693056" behindDoc="0" locked="0" layoutInCell="1" allowOverlap="1" wp14:anchorId="18CFB95B" wp14:editId="256BD622">
@@ -9138,7 +9273,10 @@
     <w:p>
       <w:pPr>
         <w:rPr>
-          <w:rFonts w:ascii="Arial" w:hAnsi="Arial" w:cs="Arial"/>
+          <w:rStyle w:val="nfasis"/>
+          <w:rFonts w:ascii="Arial" w:hAnsi="Arial" w:cs="Arial"/>
+          <w:i w:val="0"/>
+          <w:iCs w:val="0"/>
         </w:rPr>
       </w:pPr>
       <w:r>
@@ -9147,18 +9285,10 @@
           <w:lang w:val="en-US"/>
         </w:rPr>
         <w:drawing>
-          <wp:anchor distT="0" distB="0" distL="114300" distR="114300" simplePos="0" relativeHeight="251689984" behindDoc="0" locked="0" layoutInCell="1" allowOverlap="1" wp14:anchorId="1723409E" wp14:editId="52DE460D">
-            <wp:simplePos x="0" y="0"/>
-            <wp:positionH relativeFrom="column">
-              <wp:posOffset>8586</wp:posOffset>
-            </wp:positionH>
-            <wp:positionV relativeFrom="paragraph">
-              <wp:posOffset>170622</wp:posOffset>
-            </wp:positionV>
-            <wp:extent cx="5612130" cy="5245735"/>
-            <wp:effectExtent l="0" t="0" r="7620" b="0"/>
-            <wp:wrapSquare wrapText="bothSides"/>
-            <wp:docPr id="22" name="Imagen 22"/>
+          <wp:inline distT="0" distB="0" distL="0" distR="0" wp14:anchorId="2AD45DAC" wp14:editId="55506E9F">
+            <wp:extent cx="5765800" cy="4981575"/>
+            <wp:effectExtent l="0" t="0" r="6350" b="9525"/>
+            <wp:docPr id="17" name="Imagen 17"/>
             <wp:cNvGraphicFramePr>
               <a:graphicFrameLocks xmlns:a="http://schemas.openxmlformats.org/drawingml/2006/main" noChangeAspect="1"/>
             </wp:cNvGraphicFramePr>
@@ -9170,13 +9300,7 @@
                     <pic:cNvPicPr/>
                   </pic:nvPicPr>
                   <pic:blipFill>
-                    <a:blip r:embed="rId20">
-                      <a:extLst>
-                        <a:ext uri="{28A0092B-C50C-407E-A947-70E740481C1C}">
-                          <a14:useLocalDpi xmlns:a14="http://schemas.microsoft.com/office/drawing/2010/main" val="0"/>
-                        </a:ext>
-                      </a:extLst>
-                    </a:blip>
+                    <a:blip r:embed="rId20"/>
                     <a:stretch>
                       <a:fillRect/>
                     </a:stretch>
@@ -9184,7 +9308,7 @@
                   <pic:spPr>
                     <a:xfrm>
                       <a:off x="0" y="0"/>
-                      <a:ext cx="5612130" cy="5245735"/>
+                      <a:ext cx="5772565" cy="4987420"/>
                     </a:xfrm>
                     <a:prstGeom prst="rect">
                       <a:avLst/>
@@ -9193,65 +9317,9 @@
                 </pic:pic>
               </a:graphicData>
             </a:graphic>
-            <wp14:sizeRelH relativeFrom="page">
-              <wp14:pctWidth>0</wp14:pctWidth>
-            </wp14:sizeRelH>
-            <wp14:sizeRelV relativeFrom="page">
-              <wp14:pctHeight>0</wp14:pctHeight>
-            </wp14:sizeRelV>
-          </wp:anchor>
+          </wp:inline>
         </w:drawing>
       </w:r>
-    </w:p>
-    <w:p>
-      <w:pPr>
-        <w:rPr>
-          <w:rFonts w:ascii="Arial" w:hAnsi="Arial" w:cs="Arial"/>
-        </w:rPr>
-      </w:pPr>
-    </w:p>
-    <w:p>
-      <w:pPr>
-        <w:rPr>
-          <w:rFonts w:ascii="Arial" w:hAnsi="Arial" w:cs="Arial"/>
-        </w:rPr>
-      </w:pPr>
-    </w:p>
-    <w:p>
-      <w:pPr>
-        <w:rPr>
-          <w:rFonts w:ascii="Arial" w:hAnsi="Arial" w:cs="Arial"/>
-        </w:rPr>
-      </w:pPr>
-    </w:p>
-    <w:p>
-      <w:pPr>
-        <w:rPr>
-          <w:rFonts w:ascii="Arial" w:hAnsi="Arial" w:cs="Arial"/>
-        </w:rPr>
-      </w:pPr>
-    </w:p>
-    <w:p>
-      <w:pPr>
-        <w:rPr>
-          <w:rFonts w:ascii="Arial" w:hAnsi="Arial" w:cs="Arial"/>
-        </w:rPr>
-      </w:pPr>
-    </w:p>
-    <w:p>
-      <w:pPr>
-        <w:rPr>
-          <w:rFonts w:ascii="Arial" w:hAnsi="Arial" w:cs="Arial"/>
-        </w:rPr>
-      </w:pPr>
-    </w:p>
-    <w:p>
-      <w:pPr>
-        <w:pStyle w:val="Sinespaciado"/>
-        <w:rPr>
-          <w:rStyle w:val="nfasis"/>
-        </w:rPr>
-      </w:pPr>
     </w:p>
     <w:p>
       <w:pPr>
@@ -9275,7 +9343,6 @@
           <w:rFonts w:ascii="Calibri" w:hAnsi="Calibri" w:cs="Calibri"/>
           <w:color w:val="auto"/>
         </w:rPr>
-        <w:lastRenderedPageBreak/>
         <w:t>MODELO DE REQUERIMIENTOS DEL SOFTWARE</w:t>
       </w:r>
       <w:bookmarkEnd w:id="90"/>
@@ -9414,7 +9481,6 @@
           <w:p>
             <w:pPr>
               <w:spacing w:line="259" w:lineRule="auto"/>
-              <w:jc w:val="center"/>
             </w:pPr>
             <w:r>
               <w:t>Alumno</w:t>
@@ -9428,8 +9494,10 @@
           <w:p>
             <w:pPr>
               <w:spacing w:line="259" w:lineRule="auto"/>
-              <w:jc w:val="center"/>
-            </w:pPr>
+            </w:pPr>
+            <w:r>
+              <w:t>Es el encargado de realizar las evaluaciones y consultar calificaciones que ejecuta el docente.</w:t>
+            </w:r>
           </w:p>
         </w:tc>
       </w:tr>
@@ -9441,9 +9509,9 @@
           <w:p>
             <w:pPr>
               <w:spacing w:line="259" w:lineRule="auto"/>
-              <w:jc w:val="center"/>
-            </w:pPr>
-            <w:r>
+            </w:pPr>
+            <w:r>
+              <w:lastRenderedPageBreak/>
               <w:t>Tutor</w:t>
             </w:r>
           </w:p>
@@ -9455,8 +9523,10 @@
           <w:p>
             <w:pPr>
               <w:spacing w:line="259" w:lineRule="auto"/>
-              <w:jc w:val="center"/>
-            </w:pPr>
+            </w:pPr>
+            <w:r>
+              <w:t>Es el encargado de ofrecer los datos del estudiante para la respectiva matrícula y cancelar las pensiones.</w:t>
+            </w:r>
           </w:p>
         </w:tc>
       </w:tr>
@@ -9468,7 +9538,6 @@
           <w:p>
             <w:pPr>
               <w:spacing w:line="259" w:lineRule="auto"/>
-              <w:jc w:val="center"/>
             </w:pPr>
             <w:r>
               <w:t>Docente</w:t>
@@ -9482,8 +9551,10 @@
           <w:p>
             <w:pPr>
               <w:spacing w:line="259" w:lineRule="auto"/>
-              <w:jc w:val="center"/>
-            </w:pPr>
+            </w:pPr>
+            <w:r>
+              <w:t>Es el encargado de realizar la planificación curricular y la sesión de clase.</w:t>
+            </w:r>
           </w:p>
         </w:tc>
       </w:tr>
@@ -9493,9 +9564,6 @@
             <w:tcW w:w="1838" w:type="dxa"/>
           </w:tcPr>
           <w:p>
-            <w:pPr>
-              <w:jc w:val="center"/>
-            </w:pPr>
             <w:r>
               <w:t>Secretaria</w:t>
             </w:r>
@@ -9505,7 +9573,11 @@
           <w:tcPr>
             <w:tcW w:w="6656" w:type="dxa"/>
           </w:tcPr>
-          <w:p/>
+          <w:p>
+            <w:r>
+              <w:t>Es el encargado de realizar la matricula del alumno y registrar los pagos de las pensiones.</w:t>
+            </w:r>
+          </w:p>
         </w:tc>
       </w:tr>
     </w:tbl>
@@ -9942,13 +10014,7 @@
               <w:rPr>
                 <w:rFonts w:ascii="Arial" w:hAnsi="Arial" w:cs="Arial"/>
               </w:rPr>
-              <w:t>El sistema deberá permitir registrar, modificar y mostrar las calificaciones del alumno</w:t>
-            </w:r>
-            <w:r>
-              <w:rPr>
-                <w:rFonts w:ascii="Arial" w:hAnsi="Arial" w:cs="Arial"/>
-              </w:rPr>
-              <w:t>.</w:t>
+              <w:t>El sistema deberá permitir registrar, modificar, anular y mostrar las calificaciones de los estudiantes.</w:t>
             </w:r>
           </w:p>
         </w:tc>
@@ -10127,25 +10193,86 @@
               <w:rPr>
                 <w:rFonts w:ascii="Arial" w:hAnsi="Arial" w:cs="Arial"/>
               </w:rPr>
-              <w:t>NEC</w:t>
-            </w:r>
-            <w:r>
-              <w:rPr>
-                <w:rFonts w:ascii="Arial" w:hAnsi="Arial" w:cs="Arial"/>
-              </w:rPr>
-              <w:t xml:space="preserve"> </w:t>
-            </w:r>
-            <w:r>
-              <w:rPr>
-                <w:rFonts w:ascii="Arial" w:hAnsi="Arial" w:cs="Arial"/>
-              </w:rPr>
-              <w:t>-</w:t>
-            </w:r>
-            <w:r>
-              <w:rPr>
-                <w:rFonts w:ascii="Arial" w:hAnsi="Arial" w:cs="Arial"/>
-              </w:rPr>
-              <w:t xml:space="preserve"> 06</w:t>
+              <w:t>NEC - 07</w:t>
+            </w:r>
+          </w:p>
+        </w:tc>
+        <w:tc>
+          <w:tcPr>
+            <w:tcW w:w="3779" w:type="pct"/>
+            <w:tcBorders>
+              <w:top w:val="single" w:sz="4" w:space="0" w:color="000000"/>
+              <w:left w:val="single" w:sz="4" w:space="0" w:color="000000"/>
+              <w:bottom w:val="single" w:sz="4" w:space="0" w:color="000000"/>
+              <w:right w:val="single" w:sz="4" w:space="0" w:color="000000"/>
+            </w:tcBorders>
+            <w:shd w:val="clear" w:color="auto" w:fill="E2EFD9" w:themeFill="accent6" w:themeFillTint="33"/>
+            <w:vAlign w:val="center"/>
+          </w:tcPr>
+          <w:p>
+            <w:pPr>
+              <w:jc w:val="both"/>
+              <w:rPr>
+                <w:rFonts w:ascii="Arial" w:hAnsi="Arial" w:cs="Arial"/>
+              </w:rPr>
+            </w:pPr>
+            <w:r>
+              <w:rPr>
+                <w:rFonts w:ascii="Arial" w:hAnsi="Arial" w:cs="Arial"/>
+              </w:rPr>
+              <w:t>Consultar disponibilidad de vacantes por fecha.</w:t>
+            </w:r>
+          </w:p>
+        </w:tc>
+        <w:tc>
+          <w:tcPr>
+            <w:tcW w:w="667" w:type="pct"/>
+            <w:tcBorders>
+              <w:top w:val="single" w:sz="4" w:space="0" w:color="000000"/>
+              <w:left w:val="single" w:sz="4" w:space="0" w:color="000000"/>
+              <w:bottom w:val="single" w:sz="4" w:space="0" w:color="000000"/>
+              <w:right w:val="single" w:sz="4" w:space="0" w:color="000000"/>
+            </w:tcBorders>
+            <w:shd w:val="clear" w:color="auto" w:fill="E2EFD9" w:themeFill="accent6" w:themeFillTint="33"/>
+          </w:tcPr>
+          <w:p>
+            <w:pPr>
+              <w:jc w:val="both"/>
+              <w:rPr>
+                <w:rFonts w:ascii="Arial" w:hAnsi="Arial" w:cs="Arial"/>
+              </w:rPr>
+            </w:pPr>
+          </w:p>
+        </w:tc>
+      </w:tr>
+      <w:tr>
+        <w:trPr>
+          <w:trHeight w:val="527"/>
+          <w:jc w:val="center"/>
+        </w:trPr>
+        <w:tc>
+          <w:tcPr>
+            <w:tcW w:w="554" w:type="pct"/>
+            <w:tcBorders>
+              <w:top w:val="single" w:sz="4" w:space="0" w:color="000000"/>
+              <w:left w:val="single" w:sz="4" w:space="0" w:color="000000"/>
+              <w:bottom w:val="single" w:sz="4" w:space="0" w:color="000000"/>
+              <w:right w:val="single" w:sz="4" w:space="0" w:color="000000"/>
+            </w:tcBorders>
+            <w:shd w:val="clear" w:color="auto" w:fill="FFC000"/>
+          </w:tcPr>
+          <w:p>
+            <w:pPr>
+              <w:jc w:val="both"/>
+              <w:rPr>
+                <w:rFonts w:ascii="Arial" w:hAnsi="Arial" w:cs="Arial"/>
+              </w:rPr>
+            </w:pPr>
+            <w:r>
+              <w:rPr>
+                <w:rFonts w:ascii="Arial" w:hAnsi="Arial" w:cs="Arial"/>
+              </w:rPr>
+              <w:t>NEC - 08</w:t>
             </w:r>
           </w:p>
         </w:tc>
@@ -10172,25 +10299,7 @@
               <w:rPr>
                 <w:rFonts w:ascii="Arial" w:hAnsi="Arial" w:cs="Arial"/>
               </w:rPr>
-              <w:t>El sistema deberá poder registrar</w:t>
-            </w:r>
-            <w:r>
-              <w:rPr>
-                <w:rFonts w:ascii="Arial" w:hAnsi="Arial" w:cs="Arial"/>
-              </w:rPr>
-              <w:t xml:space="preserve">, anular, modificar y mostrar </w:t>
-            </w:r>
-            <w:r>
-              <w:rPr>
-                <w:rFonts w:ascii="Arial" w:hAnsi="Arial" w:cs="Arial"/>
-              </w:rPr>
-              <w:t>las evidencias de la sesión de clase</w:t>
-            </w:r>
-            <w:r>
-              <w:rPr>
-                <w:rFonts w:ascii="Arial" w:hAnsi="Arial" w:cs="Arial"/>
-              </w:rPr>
-              <w:t>.</w:t>
+              <w:t>El sistema deberá poder registrar, anular, modificar y mostrar las pensiones.</w:t>
             </w:r>
           </w:p>
         </w:tc>
@@ -10203,7 +10312,7 @@
               <w:bottom w:val="single" w:sz="4" w:space="0" w:color="000000"/>
               <w:right w:val="single" w:sz="4" w:space="0" w:color="000000"/>
             </w:tcBorders>
-            <w:shd w:val="clear" w:color="auto" w:fill="E2EFD9" w:themeFill="accent6" w:themeFillTint="33"/>
+            <w:shd w:val="clear" w:color="auto" w:fill="92D050"/>
           </w:tcPr>
           <w:p>
             <w:pPr>
@@ -10248,7 +10357,7 @@
               <w:rPr>
                 <w:rFonts w:ascii="Arial" w:hAnsi="Arial" w:cs="Arial"/>
               </w:rPr>
-              <w:t>NEC - 07</w:t>
+              <w:t>NEC - 09</w:t>
             </w:r>
           </w:p>
         </w:tc>
@@ -10275,7 +10384,7 @@
               <w:rPr>
                 <w:rFonts w:ascii="Arial" w:hAnsi="Arial" w:cs="Arial"/>
               </w:rPr>
-              <w:t>Consultar disponibilidad de vacantes por fecha.</w:t>
+              <w:t>Consulta deuda pendiente por código de estudiante.</w:t>
             </w:r>
           </w:p>
         </w:tc>
@@ -10327,7 +10436,86 @@
               <w:rPr>
                 <w:rFonts w:ascii="Arial" w:hAnsi="Arial" w:cs="Arial"/>
               </w:rPr>
-              <w:t>NEC - 08</w:t>
+              <w:t>NEC - 10</w:t>
+            </w:r>
+          </w:p>
+        </w:tc>
+        <w:tc>
+          <w:tcPr>
+            <w:tcW w:w="3779" w:type="pct"/>
+            <w:tcBorders>
+              <w:top w:val="single" w:sz="4" w:space="0" w:color="000000"/>
+              <w:left w:val="single" w:sz="4" w:space="0" w:color="000000"/>
+              <w:bottom w:val="single" w:sz="4" w:space="0" w:color="000000"/>
+              <w:right w:val="single" w:sz="4" w:space="0" w:color="000000"/>
+            </w:tcBorders>
+            <w:shd w:val="clear" w:color="auto" w:fill="E2EFD9" w:themeFill="accent6" w:themeFillTint="33"/>
+            <w:vAlign w:val="center"/>
+          </w:tcPr>
+          <w:p>
+            <w:pPr>
+              <w:jc w:val="both"/>
+              <w:rPr>
+                <w:rFonts w:ascii="Arial" w:hAnsi="Arial" w:cs="Arial"/>
+              </w:rPr>
+            </w:pPr>
+            <w:r>
+              <w:rPr>
+                <w:rFonts w:ascii="Arial" w:hAnsi="Arial" w:cs="Arial"/>
+              </w:rPr>
+              <w:t>Consultar consolidado por fecha.</w:t>
+            </w:r>
+          </w:p>
+        </w:tc>
+        <w:tc>
+          <w:tcPr>
+            <w:tcW w:w="667" w:type="pct"/>
+            <w:tcBorders>
+              <w:top w:val="single" w:sz="4" w:space="0" w:color="000000"/>
+              <w:left w:val="single" w:sz="4" w:space="0" w:color="000000"/>
+              <w:bottom w:val="single" w:sz="4" w:space="0" w:color="000000"/>
+              <w:right w:val="single" w:sz="4" w:space="0" w:color="000000"/>
+            </w:tcBorders>
+            <w:shd w:val="clear" w:color="auto" w:fill="E2EFD9" w:themeFill="accent6" w:themeFillTint="33"/>
+          </w:tcPr>
+          <w:p>
+            <w:pPr>
+              <w:jc w:val="both"/>
+              <w:rPr>
+                <w:rFonts w:ascii="Arial" w:hAnsi="Arial" w:cs="Arial"/>
+              </w:rPr>
+            </w:pPr>
+          </w:p>
+        </w:tc>
+      </w:tr>
+      <w:tr>
+        <w:trPr>
+          <w:trHeight w:val="527"/>
+          <w:jc w:val="center"/>
+        </w:trPr>
+        <w:tc>
+          <w:tcPr>
+            <w:tcW w:w="554" w:type="pct"/>
+            <w:tcBorders>
+              <w:top w:val="single" w:sz="4" w:space="0" w:color="000000"/>
+              <w:left w:val="single" w:sz="4" w:space="0" w:color="000000"/>
+              <w:bottom w:val="single" w:sz="4" w:space="0" w:color="000000"/>
+              <w:right w:val="single" w:sz="4" w:space="0" w:color="000000"/>
+            </w:tcBorders>
+            <w:shd w:val="clear" w:color="auto" w:fill="FFC000"/>
+          </w:tcPr>
+          <w:p>
+            <w:pPr>
+              <w:jc w:val="both"/>
+              <w:rPr>
+                <w:rFonts w:ascii="Arial" w:hAnsi="Arial" w:cs="Arial"/>
+              </w:rPr>
+            </w:pPr>
+            <w:r>
+              <w:rPr>
+                <w:rFonts w:ascii="Arial" w:hAnsi="Arial" w:cs="Arial"/>
+              </w:rPr>
+              <w:t>NEC - 11</w:t>
             </w:r>
           </w:p>
         </w:tc>
@@ -10354,7 +10542,7 @@
               <w:rPr>
                 <w:rFonts w:ascii="Arial" w:hAnsi="Arial" w:cs="Arial"/>
               </w:rPr>
-              <w:t>El sistema deberá poder registrar, anular, modificar y mostrar las pensiones.</w:t>
+              <w:t>El sistema deberá Registrar, anular, modificar y mostrar al tutor</w:t>
             </w:r>
           </w:p>
         </w:tc>
@@ -10367,7 +10555,7 @@
               <w:bottom w:val="single" w:sz="4" w:space="0" w:color="000000"/>
               <w:right w:val="single" w:sz="4" w:space="0" w:color="000000"/>
             </w:tcBorders>
-            <w:shd w:val="clear" w:color="auto" w:fill="92D050"/>
+            <w:shd w:val="clear" w:color="auto" w:fill="E2EFD9" w:themeFill="accent6" w:themeFillTint="33"/>
           </w:tcPr>
           <w:p>
             <w:pPr>
@@ -10380,7 +10568,7 @@
               <w:rPr>
                 <w:rFonts w:ascii="Arial" w:hAnsi="Arial" w:cs="Arial"/>
               </w:rPr>
-              <w:t>CORE</w:t>
+              <w:t>CRUD</w:t>
             </w:r>
           </w:p>
         </w:tc>
@@ -10412,7 +10600,7 @@
               <w:rPr>
                 <w:rFonts w:ascii="Arial" w:hAnsi="Arial" w:cs="Arial"/>
               </w:rPr>
-              <w:t>NEC - 09</w:t>
+              <w:t>NEC - 12</w:t>
             </w:r>
           </w:p>
         </w:tc>
@@ -10439,7 +10627,7 @@
               <w:rPr>
                 <w:rFonts w:ascii="Arial" w:hAnsi="Arial" w:cs="Arial"/>
               </w:rPr>
-              <w:t>Consulta deuda pendiente por código de estudiante.</w:t>
+              <w:t>Consultar notas por código de estudiante.</w:t>
             </w:r>
           </w:p>
         </w:tc>
@@ -10491,7 +10679,7 @@
               <w:rPr>
                 <w:rFonts w:ascii="Arial" w:hAnsi="Arial" w:cs="Arial"/>
               </w:rPr>
-              <w:t>NEC - 10</w:t>
+              <w:t>NEC - 13</w:t>
             </w:r>
           </w:p>
         </w:tc>
@@ -10518,7 +10706,7 @@
               <w:rPr>
                 <w:rFonts w:ascii="Arial" w:hAnsi="Arial" w:cs="Arial"/>
               </w:rPr>
-              <w:t>Consultar consolidado por fecha.</w:t>
+              <w:t>Consultar pago de la matrícula.</w:t>
             </w:r>
           </w:p>
         </w:tc>
@@ -10570,7 +10758,166 @@
               <w:rPr>
                 <w:rFonts w:ascii="Arial" w:hAnsi="Arial" w:cs="Arial"/>
               </w:rPr>
-              <w:t>NEC - 11</w:t>
+              <w:t>NEC - 14</w:t>
+            </w:r>
+          </w:p>
+        </w:tc>
+        <w:tc>
+          <w:tcPr>
+            <w:tcW w:w="3779" w:type="pct"/>
+            <w:tcBorders>
+              <w:top w:val="single" w:sz="4" w:space="0" w:color="000000"/>
+              <w:left w:val="single" w:sz="4" w:space="0" w:color="000000"/>
+              <w:bottom w:val="single" w:sz="4" w:space="0" w:color="000000"/>
+              <w:right w:val="single" w:sz="4" w:space="0" w:color="000000"/>
+            </w:tcBorders>
+            <w:shd w:val="clear" w:color="auto" w:fill="E2EFD9" w:themeFill="accent6" w:themeFillTint="33"/>
+            <w:vAlign w:val="center"/>
+          </w:tcPr>
+          <w:p>
+            <w:pPr>
+              <w:jc w:val="both"/>
+              <w:rPr>
+                <w:rFonts w:ascii="Arial" w:hAnsi="Arial" w:cs="Arial"/>
+              </w:rPr>
+            </w:pPr>
+            <w:r>
+              <w:rPr>
+                <w:rFonts w:ascii="Arial" w:hAnsi="Arial" w:cs="Arial"/>
+              </w:rPr>
+              <w:t>Consultar monto de la pensión por código del estudiante.</w:t>
+            </w:r>
+          </w:p>
+        </w:tc>
+        <w:tc>
+          <w:tcPr>
+            <w:tcW w:w="667" w:type="pct"/>
+            <w:tcBorders>
+              <w:top w:val="single" w:sz="4" w:space="0" w:color="000000"/>
+              <w:left w:val="single" w:sz="4" w:space="0" w:color="000000"/>
+              <w:bottom w:val="single" w:sz="4" w:space="0" w:color="000000"/>
+              <w:right w:val="single" w:sz="4" w:space="0" w:color="000000"/>
+            </w:tcBorders>
+            <w:shd w:val="clear" w:color="auto" w:fill="E2EFD9" w:themeFill="accent6" w:themeFillTint="33"/>
+          </w:tcPr>
+          <w:p>
+            <w:pPr>
+              <w:jc w:val="both"/>
+              <w:rPr>
+                <w:rFonts w:ascii="Arial" w:hAnsi="Arial" w:cs="Arial"/>
+              </w:rPr>
+            </w:pPr>
+          </w:p>
+        </w:tc>
+      </w:tr>
+      <w:tr>
+        <w:trPr>
+          <w:trHeight w:val="527"/>
+          <w:jc w:val="center"/>
+        </w:trPr>
+        <w:tc>
+          <w:tcPr>
+            <w:tcW w:w="554" w:type="pct"/>
+            <w:tcBorders>
+              <w:top w:val="single" w:sz="4" w:space="0" w:color="000000"/>
+              <w:left w:val="single" w:sz="4" w:space="0" w:color="000000"/>
+              <w:bottom w:val="single" w:sz="4" w:space="0" w:color="000000"/>
+              <w:right w:val="single" w:sz="4" w:space="0" w:color="000000"/>
+            </w:tcBorders>
+            <w:shd w:val="clear" w:color="auto" w:fill="FFC000"/>
+          </w:tcPr>
+          <w:p>
+            <w:pPr>
+              <w:jc w:val="both"/>
+              <w:rPr>
+                <w:rFonts w:ascii="Arial" w:hAnsi="Arial" w:cs="Arial"/>
+              </w:rPr>
+            </w:pPr>
+            <w:r>
+              <w:rPr>
+                <w:rFonts w:ascii="Arial" w:hAnsi="Arial" w:cs="Arial"/>
+              </w:rPr>
+              <w:lastRenderedPageBreak/>
+              <w:t>NEC - 15</w:t>
+            </w:r>
+          </w:p>
+        </w:tc>
+        <w:tc>
+          <w:tcPr>
+            <w:tcW w:w="3779" w:type="pct"/>
+            <w:tcBorders>
+              <w:top w:val="single" w:sz="4" w:space="0" w:color="000000"/>
+              <w:left w:val="single" w:sz="4" w:space="0" w:color="000000"/>
+              <w:bottom w:val="single" w:sz="4" w:space="0" w:color="000000"/>
+              <w:right w:val="single" w:sz="4" w:space="0" w:color="000000"/>
+            </w:tcBorders>
+            <w:shd w:val="clear" w:color="auto" w:fill="E2EFD9" w:themeFill="accent6" w:themeFillTint="33"/>
+            <w:vAlign w:val="center"/>
+          </w:tcPr>
+          <w:p>
+            <w:pPr>
+              <w:jc w:val="both"/>
+              <w:rPr>
+                <w:rFonts w:ascii="Arial" w:hAnsi="Arial" w:cs="Arial"/>
+              </w:rPr>
+            </w:pPr>
+            <w:r>
+              <w:rPr>
+                <w:rFonts w:ascii="Arial" w:hAnsi="Arial" w:cs="Arial"/>
+              </w:rPr>
+              <w:t>Consultar tema de sesión por fecha.</w:t>
+            </w:r>
+          </w:p>
+        </w:tc>
+        <w:tc>
+          <w:tcPr>
+            <w:tcW w:w="667" w:type="pct"/>
+            <w:tcBorders>
+              <w:top w:val="single" w:sz="4" w:space="0" w:color="000000"/>
+              <w:left w:val="single" w:sz="4" w:space="0" w:color="000000"/>
+              <w:bottom w:val="single" w:sz="4" w:space="0" w:color="000000"/>
+              <w:right w:val="single" w:sz="4" w:space="0" w:color="000000"/>
+            </w:tcBorders>
+            <w:shd w:val="clear" w:color="auto" w:fill="E2EFD9" w:themeFill="accent6" w:themeFillTint="33"/>
+          </w:tcPr>
+          <w:p>
+            <w:pPr>
+              <w:jc w:val="both"/>
+              <w:rPr>
+                <w:rFonts w:ascii="Arial" w:hAnsi="Arial" w:cs="Arial"/>
+              </w:rPr>
+            </w:pPr>
+          </w:p>
+        </w:tc>
+      </w:tr>
+      <w:tr>
+        <w:trPr>
+          <w:trHeight w:val="527"/>
+          <w:jc w:val="center"/>
+        </w:trPr>
+        <w:tc>
+          <w:tcPr>
+            <w:tcW w:w="554" w:type="pct"/>
+            <w:tcBorders>
+              <w:top w:val="single" w:sz="4" w:space="0" w:color="000000"/>
+              <w:left w:val="single" w:sz="4" w:space="0" w:color="000000"/>
+              <w:bottom w:val="single" w:sz="4" w:space="0" w:color="000000"/>
+              <w:right w:val="single" w:sz="4" w:space="0" w:color="000000"/>
+            </w:tcBorders>
+            <w:shd w:val="clear" w:color="auto" w:fill="FFC000"/>
+          </w:tcPr>
+          <w:p>
+            <w:pPr>
+              <w:jc w:val="both"/>
+              <w:rPr>
+                <w:rFonts w:ascii="Arial" w:hAnsi="Arial" w:cs="Arial"/>
+              </w:rPr>
+            </w:pPr>
+            <w:r>
+              <w:rPr>
+                <w:rFonts w:ascii="Arial" w:hAnsi="Arial" w:cs="Arial"/>
+              </w:rPr>
+              <w:t>NEC-16</w:t>
             </w:r>
           </w:p>
         </w:tc>
@@ -10597,7 +10944,7 @@
               <w:rPr>
                 <w:rFonts w:ascii="Arial" w:hAnsi="Arial" w:cs="Arial"/>
               </w:rPr>
-              <w:t>El sistema deberá Registrar, anular, modificar y mostrar al tutor</w:t>
+              <w:t>El sistema deberá Registrar, anular, modificar y mostrar la planificación curricular</w:t>
             </w:r>
           </w:p>
         </w:tc>
@@ -10623,7 +10970,7 @@
               <w:rPr>
                 <w:rFonts w:ascii="Arial" w:hAnsi="Arial" w:cs="Arial"/>
               </w:rPr>
-              <w:t>CRUD</w:t>
+              <w:t>CORE</w:t>
             </w:r>
           </w:p>
         </w:tc>
@@ -10655,8 +11002,92 @@
               <w:rPr>
                 <w:rFonts w:ascii="Arial" w:hAnsi="Arial" w:cs="Arial"/>
               </w:rPr>
-              <w:lastRenderedPageBreak/>
-              <w:t>NEC - 12</w:t>
+              <w:t>NEC-17</w:t>
+            </w:r>
+          </w:p>
+        </w:tc>
+        <w:tc>
+          <w:tcPr>
+            <w:tcW w:w="3779" w:type="pct"/>
+            <w:tcBorders>
+              <w:top w:val="single" w:sz="4" w:space="0" w:color="000000"/>
+              <w:left w:val="single" w:sz="4" w:space="0" w:color="000000"/>
+              <w:bottom w:val="single" w:sz="4" w:space="0" w:color="000000"/>
+              <w:right w:val="single" w:sz="4" w:space="0" w:color="000000"/>
+            </w:tcBorders>
+            <w:shd w:val="clear" w:color="auto" w:fill="92D050"/>
+            <w:vAlign w:val="center"/>
+          </w:tcPr>
+          <w:p>
+            <w:pPr>
+              <w:jc w:val="both"/>
+              <w:rPr>
+                <w:rFonts w:ascii="Arial" w:hAnsi="Arial" w:cs="Arial"/>
+              </w:rPr>
+            </w:pPr>
+            <w:r>
+              <w:rPr>
+                <w:rFonts w:ascii="Arial" w:hAnsi="Arial" w:cs="Arial"/>
+              </w:rPr>
+              <w:t>El sistema deberá registrar, anular, modificar y mostrar la sesión de clase.</w:t>
+            </w:r>
+          </w:p>
+        </w:tc>
+        <w:tc>
+          <w:tcPr>
+            <w:tcW w:w="667" w:type="pct"/>
+            <w:tcBorders>
+              <w:top w:val="single" w:sz="4" w:space="0" w:color="000000"/>
+              <w:left w:val="single" w:sz="4" w:space="0" w:color="000000"/>
+              <w:bottom w:val="single" w:sz="4" w:space="0" w:color="000000"/>
+              <w:right w:val="single" w:sz="4" w:space="0" w:color="000000"/>
+            </w:tcBorders>
+            <w:shd w:val="clear" w:color="auto" w:fill="E2EFD9" w:themeFill="accent6" w:themeFillTint="33"/>
+          </w:tcPr>
+          <w:p>
+            <w:pPr>
+              <w:jc w:val="both"/>
+              <w:rPr>
+                <w:rFonts w:ascii="Arial" w:hAnsi="Arial" w:cs="Arial"/>
+              </w:rPr>
+            </w:pPr>
+            <w:r>
+              <w:rPr>
+                <w:rFonts w:ascii="Arial" w:hAnsi="Arial" w:cs="Arial"/>
+              </w:rPr>
+              <w:t>CRUD</w:t>
+            </w:r>
+          </w:p>
+        </w:tc>
+      </w:tr>
+      <w:tr>
+        <w:trPr>
+          <w:trHeight w:val="527"/>
+          <w:jc w:val="center"/>
+        </w:trPr>
+        <w:tc>
+          <w:tcPr>
+            <w:tcW w:w="554" w:type="pct"/>
+            <w:tcBorders>
+              <w:top w:val="single" w:sz="4" w:space="0" w:color="000000"/>
+              <w:left w:val="single" w:sz="4" w:space="0" w:color="000000"/>
+              <w:bottom w:val="single" w:sz="4" w:space="0" w:color="000000"/>
+              <w:right w:val="single" w:sz="4" w:space="0" w:color="000000"/>
+            </w:tcBorders>
+            <w:shd w:val="clear" w:color="auto" w:fill="FFC000"/>
+          </w:tcPr>
+          <w:p>
+            <w:pPr>
+              <w:jc w:val="both"/>
+              <w:rPr>
+                <w:rFonts w:ascii="Arial" w:hAnsi="Arial" w:cs="Arial"/>
+              </w:rPr>
+            </w:pPr>
+            <w:r>
+              <w:rPr>
+                <w:rFonts w:ascii="Arial" w:hAnsi="Arial" w:cs="Arial"/>
+              </w:rPr>
+              <w:t>NEC-18</w:t>
             </w:r>
           </w:p>
         </w:tc>
@@ -10683,7 +11114,7 @@
               <w:rPr>
                 <w:rFonts w:ascii="Arial" w:hAnsi="Arial" w:cs="Arial"/>
               </w:rPr>
-              <w:t>Consultar notas por código de estudiante.</w:t>
+              <w:t>El sistema deberá consultar la evaluación del alumno.</w:t>
             </w:r>
           </w:p>
         </w:tc>
@@ -10735,7 +11166,262 @@
               <w:rPr>
                 <w:rFonts w:ascii="Arial" w:hAnsi="Arial" w:cs="Arial"/>
               </w:rPr>
-              <w:t>NEC - 13</w:t>
+              <w:t>NEC-19</w:t>
+            </w:r>
+          </w:p>
+        </w:tc>
+        <w:tc>
+          <w:tcPr>
+            <w:tcW w:w="3779" w:type="pct"/>
+            <w:tcBorders>
+              <w:top w:val="single" w:sz="4" w:space="0" w:color="000000"/>
+              <w:left w:val="single" w:sz="4" w:space="0" w:color="000000"/>
+              <w:bottom w:val="single" w:sz="4" w:space="0" w:color="000000"/>
+              <w:right w:val="single" w:sz="4" w:space="0" w:color="000000"/>
+            </w:tcBorders>
+            <w:shd w:val="clear" w:color="auto" w:fill="92D050"/>
+            <w:vAlign w:val="center"/>
+          </w:tcPr>
+          <w:p>
+            <w:pPr>
+              <w:jc w:val="both"/>
+              <w:rPr>
+                <w:rFonts w:ascii="Arial" w:hAnsi="Arial" w:cs="Arial"/>
+              </w:rPr>
+            </w:pPr>
+            <w:r>
+              <w:rPr>
+                <w:rFonts w:ascii="Arial" w:hAnsi="Arial" w:cs="Arial"/>
+              </w:rPr>
+              <w:t xml:space="preserve">El sistema deberá Registrar, anular, modificar y mostrar el estudiante </w:t>
+            </w:r>
+          </w:p>
+        </w:tc>
+        <w:tc>
+          <w:tcPr>
+            <w:tcW w:w="667" w:type="pct"/>
+            <w:tcBorders>
+              <w:top w:val="single" w:sz="4" w:space="0" w:color="000000"/>
+              <w:left w:val="single" w:sz="4" w:space="0" w:color="000000"/>
+              <w:bottom w:val="single" w:sz="4" w:space="0" w:color="000000"/>
+              <w:right w:val="single" w:sz="4" w:space="0" w:color="000000"/>
+            </w:tcBorders>
+            <w:shd w:val="clear" w:color="auto" w:fill="E2EFD9" w:themeFill="accent6" w:themeFillTint="33"/>
+          </w:tcPr>
+          <w:p>
+            <w:pPr>
+              <w:jc w:val="both"/>
+              <w:rPr>
+                <w:rFonts w:ascii="Arial" w:hAnsi="Arial" w:cs="Arial"/>
+              </w:rPr>
+            </w:pPr>
+            <w:r>
+              <w:rPr>
+                <w:rFonts w:ascii="Arial" w:hAnsi="Arial" w:cs="Arial"/>
+              </w:rPr>
+              <w:t>CRUD</w:t>
+            </w:r>
+          </w:p>
+        </w:tc>
+      </w:tr>
+      <w:tr>
+        <w:trPr>
+          <w:trHeight w:val="527"/>
+          <w:jc w:val="center"/>
+        </w:trPr>
+        <w:tc>
+          <w:tcPr>
+            <w:tcW w:w="554" w:type="pct"/>
+            <w:tcBorders>
+              <w:top w:val="single" w:sz="4" w:space="0" w:color="000000"/>
+              <w:left w:val="single" w:sz="4" w:space="0" w:color="000000"/>
+              <w:bottom w:val="single" w:sz="4" w:space="0" w:color="000000"/>
+              <w:right w:val="single" w:sz="4" w:space="0" w:color="000000"/>
+            </w:tcBorders>
+            <w:shd w:val="clear" w:color="auto" w:fill="FFC000"/>
+          </w:tcPr>
+          <w:p>
+            <w:pPr>
+              <w:jc w:val="both"/>
+              <w:rPr>
+                <w:rFonts w:ascii="Arial" w:hAnsi="Arial" w:cs="Arial"/>
+              </w:rPr>
+            </w:pPr>
+            <w:r>
+              <w:rPr>
+                <w:rFonts w:ascii="Arial" w:hAnsi="Arial" w:cs="Arial"/>
+              </w:rPr>
+              <w:t>NEC-20</w:t>
+            </w:r>
+          </w:p>
+        </w:tc>
+        <w:tc>
+          <w:tcPr>
+            <w:tcW w:w="3779" w:type="pct"/>
+            <w:tcBorders>
+              <w:top w:val="single" w:sz="4" w:space="0" w:color="000000"/>
+              <w:left w:val="single" w:sz="4" w:space="0" w:color="000000"/>
+              <w:bottom w:val="single" w:sz="4" w:space="0" w:color="000000"/>
+              <w:right w:val="single" w:sz="4" w:space="0" w:color="000000"/>
+            </w:tcBorders>
+            <w:shd w:val="clear" w:color="auto" w:fill="92D050"/>
+            <w:vAlign w:val="center"/>
+          </w:tcPr>
+          <w:p>
+            <w:pPr>
+              <w:jc w:val="both"/>
+              <w:rPr>
+                <w:rFonts w:ascii="Arial" w:hAnsi="Arial" w:cs="Arial"/>
+              </w:rPr>
+            </w:pPr>
+            <w:r>
+              <w:rPr>
+                <w:rFonts w:ascii="Arial" w:hAnsi="Arial" w:cs="Arial"/>
+              </w:rPr>
+              <w:t>El sistema deberá Registrar, modificar, anular y mostrar la materia.</w:t>
+            </w:r>
+          </w:p>
+        </w:tc>
+        <w:tc>
+          <w:tcPr>
+            <w:tcW w:w="667" w:type="pct"/>
+            <w:tcBorders>
+              <w:top w:val="single" w:sz="4" w:space="0" w:color="000000"/>
+              <w:left w:val="single" w:sz="4" w:space="0" w:color="000000"/>
+              <w:bottom w:val="single" w:sz="4" w:space="0" w:color="000000"/>
+              <w:right w:val="single" w:sz="4" w:space="0" w:color="000000"/>
+            </w:tcBorders>
+            <w:shd w:val="clear" w:color="auto" w:fill="E2EFD9" w:themeFill="accent6" w:themeFillTint="33"/>
+          </w:tcPr>
+          <w:p>
+            <w:pPr>
+              <w:jc w:val="both"/>
+              <w:rPr>
+                <w:rFonts w:ascii="Arial" w:hAnsi="Arial" w:cs="Arial"/>
+              </w:rPr>
+            </w:pPr>
+            <w:r>
+              <w:rPr>
+                <w:rFonts w:ascii="Arial" w:hAnsi="Arial" w:cs="Arial"/>
+              </w:rPr>
+              <w:t>CRUD</w:t>
+            </w:r>
+          </w:p>
+        </w:tc>
+      </w:tr>
+      <w:tr>
+        <w:trPr>
+          <w:trHeight w:val="527"/>
+          <w:jc w:val="center"/>
+        </w:trPr>
+        <w:tc>
+          <w:tcPr>
+            <w:tcW w:w="554" w:type="pct"/>
+            <w:tcBorders>
+              <w:top w:val="single" w:sz="4" w:space="0" w:color="000000"/>
+              <w:left w:val="single" w:sz="4" w:space="0" w:color="000000"/>
+              <w:bottom w:val="single" w:sz="4" w:space="0" w:color="000000"/>
+              <w:right w:val="single" w:sz="4" w:space="0" w:color="000000"/>
+            </w:tcBorders>
+            <w:shd w:val="clear" w:color="auto" w:fill="FFC000"/>
+          </w:tcPr>
+          <w:p>
+            <w:pPr>
+              <w:jc w:val="both"/>
+              <w:rPr>
+                <w:rFonts w:ascii="Arial" w:hAnsi="Arial" w:cs="Arial"/>
+              </w:rPr>
+            </w:pPr>
+            <w:r>
+              <w:rPr>
+                <w:rFonts w:ascii="Arial" w:hAnsi="Arial" w:cs="Arial"/>
+              </w:rPr>
+              <w:t>NEC-21</w:t>
+            </w:r>
+          </w:p>
+        </w:tc>
+        <w:tc>
+          <w:tcPr>
+            <w:tcW w:w="3779" w:type="pct"/>
+            <w:tcBorders>
+              <w:top w:val="single" w:sz="4" w:space="0" w:color="000000"/>
+              <w:left w:val="single" w:sz="4" w:space="0" w:color="000000"/>
+              <w:bottom w:val="single" w:sz="4" w:space="0" w:color="000000"/>
+              <w:right w:val="single" w:sz="4" w:space="0" w:color="000000"/>
+            </w:tcBorders>
+            <w:shd w:val="clear" w:color="auto" w:fill="92D050"/>
+            <w:vAlign w:val="center"/>
+          </w:tcPr>
+          <w:p>
+            <w:pPr>
+              <w:jc w:val="both"/>
+              <w:rPr>
+                <w:rFonts w:ascii="Arial" w:hAnsi="Arial" w:cs="Arial"/>
+              </w:rPr>
+            </w:pPr>
+            <w:r>
+              <w:rPr>
+                <w:rFonts w:ascii="Arial" w:hAnsi="Arial" w:cs="Arial"/>
+              </w:rPr>
+              <w:t>El sistema deberá registrar, modificar, anular y mostrar al docente</w:t>
+            </w:r>
+          </w:p>
+        </w:tc>
+        <w:tc>
+          <w:tcPr>
+            <w:tcW w:w="667" w:type="pct"/>
+            <w:tcBorders>
+              <w:top w:val="single" w:sz="4" w:space="0" w:color="000000"/>
+              <w:left w:val="single" w:sz="4" w:space="0" w:color="000000"/>
+              <w:bottom w:val="single" w:sz="4" w:space="0" w:color="000000"/>
+              <w:right w:val="single" w:sz="4" w:space="0" w:color="000000"/>
+            </w:tcBorders>
+            <w:shd w:val="clear" w:color="auto" w:fill="E2EFD9" w:themeFill="accent6" w:themeFillTint="33"/>
+          </w:tcPr>
+          <w:p>
+            <w:pPr>
+              <w:jc w:val="both"/>
+              <w:rPr>
+                <w:rFonts w:ascii="Arial" w:hAnsi="Arial" w:cs="Arial"/>
+              </w:rPr>
+            </w:pPr>
+            <w:r>
+              <w:rPr>
+                <w:rFonts w:ascii="Arial" w:hAnsi="Arial" w:cs="Arial"/>
+              </w:rPr>
+              <w:t>CRUD</w:t>
+            </w:r>
+          </w:p>
+        </w:tc>
+      </w:tr>
+      <w:tr>
+        <w:trPr>
+          <w:trHeight w:val="527"/>
+          <w:jc w:val="center"/>
+        </w:trPr>
+        <w:tc>
+          <w:tcPr>
+            <w:tcW w:w="554" w:type="pct"/>
+            <w:tcBorders>
+              <w:top w:val="single" w:sz="4" w:space="0" w:color="000000"/>
+              <w:left w:val="single" w:sz="4" w:space="0" w:color="000000"/>
+              <w:bottom w:val="single" w:sz="4" w:space="0" w:color="000000"/>
+              <w:right w:val="single" w:sz="4" w:space="0" w:color="000000"/>
+            </w:tcBorders>
+            <w:shd w:val="clear" w:color="auto" w:fill="FFC000"/>
+          </w:tcPr>
+          <w:p>
+            <w:pPr>
+              <w:jc w:val="both"/>
+              <w:rPr>
+                <w:rFonts w:ascii="Arial" w:hAnsi="Arial" w:cs="Arial"/>
+              </w:rPr>
+            </w:pPr>
+            <w:r>
+              <w:rPr>
+                <w:rFonts w:ascii="Arial" w:hAnsi="Arial" w:cs="Arial"/>
+              </w:rPr>
+              <w:t>NEC - 22</w:t>
             </w:r>
           </w:p>
         </w:tc>
@@ -10762,7 +11448,7 @@
               <w:rPr>
                 <w:rFonts w:ascii="Arial" w:hAnsi="Arial" w:cs="Arial"/>
               </w:rPr>
-              <w:t>Consultar pago de la matrícula.</w:t>
+              <w:t>Consultar la calificación de los alumnos por código de estudiante.</w:t>
             </w:r>
           </w:p>
         </w:tc>
@@ -10784,776 +11470,6 @@
                 <w:rFonts w:ascii="Arial" w:hAnsi="Arial" w:cs="Arial"/>
               </w:rPr>
             </w:pPr>
-          </w:p>
-        </w:tc>
-      </w:tr>
-      <w:tr>
-        <w:trPr>
-          <w:trHeight w:val="527"/>
-          <w:jc w:val="center"/>
-        </w:trPr>
-        <w:tc>
-          <w:tcPr>
-            <w:tcW w:w="554" w:type="pct"/>
-            <w:tcBorders>
-              <w:top w:val="single" w:sz="4" w:space="0" w:color="000000"/>
-              <w:left w:val="single" w:sz="4" w:space="0" w:color="000000"/>
-              <w:bottom w:val="single" w:sz="4" w:space="0" w:color="000000"/>
-              <w:right w:val="single" w:sz="4" w:space="0" w:color="000000"/>
-            </w:tcBorders>
-            <w:shd w:val="clear" w:color="auto" w:fill="FFC000"/>
-          </w:tcPr>
-          <w:p>
-            <w:pPr>
-              <w:jc w:val="both"/>
-              <w:rPr>
-                <w:rFonts w:ascii="Arial" w:hAnsi="Arial" w:cs="Arial"/>
-              </w:rPr>
-            </w:pPr>
-            <w:r>
-              <w:rPr>
-                <w:rFonts w:ascii="Arial" w:hAnsi="Arial" w:cs="Arial"/>
-              </w:rPr>
-              <w:t>NEC - 14</w:t>
-            </w:r>
-          </w:p>
-        </w:tc>
-        <w:tc>
-          <w:tcPr>
-            <w:tcW w:w="3779" w:type="pct"/>
-            <w:tcBorders>
-              <w:top w:val="single" w:sz="4" w:space="0" w:color="000000"/>
-              <w:left w:val="single" w:sz="4" w:space="0" w:color="000000"/>
-              <w:bottom w:val="single" w:sz="4" w:space="0" w:color="000000"/>
-              <w:right w:val="single" w:sz="4" w:space="0" w:color="000000"/>
-            </w:tcBorders>
-            <w:shd w:val="clear" w:color="auto" w:fill="E2EFD9" w:themeFill="accent6" w:themeFillTint="33"/>
-            <w:vAlign w:val="center"/>
-          </w:tcPr>
-          <w:p>
-            <w:pPr>
-              <w:jc w:val="both"/>
-              <w:rPr>
-                <w:rFonts w:ascii="Arial" w:hAnsi="Arial" w:cs="Arial"/>
-              </w:rPr>
-            </w:pPr>
-            <w:r>
-              <w:rPr>
-                <w:rFonts w:ascii="Arial" w:hAnsi="Arial" w:cs="Arial"/>
-              </w:rPr>
-              <w:t>Consultar monto de la pensión por código del estudiante.</w:t>
-            </w:r>
-          </w:p>
-        </w:tc>
-        <w:tc>
-          <w:tcPr>
-            <w:tcW w:w="667" w:type="pct"/>
-            <w:tcBorders>
-              <w:top w:val="single" w:sz="4" w:space="0" w:color="000000"/>
-              <w:left w:val="single" w:sz="4" w:space="0" w:color="000000"/>
-              <w:bottom w:val="single" w:sz="4" w:space="0" w:color="000000"/>
-              <w:right w:val="single" w:sz="4" w:space="0" w:color="000000"/>
-            </w:tcBorders>
-            <w:shd w:val="clear" w:color="auto" w:fill="E2EFD9" w:themeFill="accent6" w:themeFillTint="33"/>
-          </w:tcPr>
-          <w:p>
-            <w:pPr>
-              <w:jc w:val="both"/>
-              <w:rPr>
-                <w:rFonts w:ascii="Arial" w:hAnsi="Arial" w:cs="Arial"/>
-              </w:rPr>
-            </w:pPr>
-          </w:p>
-        </w:tc>
-      </w:tr>
-      <w:tr>
-        <w:trPr>
-          <w:trHeight w:val="527"/>
-          <w:jc w:val="center"/>
-        </w:trPr>
-        <w:tc>
-          <w:tcPr>
-            <w:tcW w:w="554" w:type="pct"/>
-            <w:tcBorders>
-              <w:top w:val="single" w:sz="4" w:space="0" w:color="000000"/>
-              <w:left w:val="single" w:sz="4" w:space="0" w:color="000000"/>
-              <w:bottom w:val="single" w:sz="4" w:space="0" w:color="000000"/>
-              <w:right w:val="single" w:sz="4" w:space="0" w:color="000000"/>
-            </w:tcBorders>
-            <w:shd w:val="clear" w:color="auto" w:fill="FFC000"/>
-          </w:tcPr>
-          <w:p>
-            <w:pPr>
-              <w:jc w:val="both"/>
-              <w:rPr>
-                <w:rFonts w:ascii="Arial" w:hAnsi="Arial" w:cs="Arial"/>
-              </w:rPr>
-            </w:pPr>
-            <w:r>
-              <w:rPr>
-                <w:rFonts w:ascii="Arial" w:hAnsi="Arial" w:cs="Arial"/>
-              </w:rPr>
-              <w:t>NEC - 15</w:t>
-            </w:r>
-          </w:p>
-        </w:tc>
-        <w:tc>
-          <w:tcPr>
-            <w:tcW w:w="3779" w:type="pct"/>
-            <w:tcBorders>
-              <w:top w:val="single" w:sz="4" w:space="0" w:color="000000"/>
-              <w:left w:val="single" w:sz="4" w:space="0" w:color="000000"/>
-              <w:bottom w:val="single" w:sz="4" w:space="0" w:color="000000"/>
-              <w:right w:val="single" w:sz="4" w:space="0" w:color="000000"/>
-            </w:tcBorders>
-            <w:shd w:val="clear" w:color="auto" w:fill="E2EFD9" w:themeFill="accent6" w:themeFillTint="33"/>
-            <w:vAlign w:val="center"/>
-          </w:tcPr>
-          <w:p>
-            <w:pPr>
-              <w:jc w:val="both"/>
-              <w:rPr>
-                <w:rFonts w:ascii="Arial" w:hAnsi="Arial" w:cs="Arial"/>
-              </w:rPr>
-            </w:pPr>
-            <w:r>
-              <w:rPr>
-                <w:rFonts w:ascii="Arial" w:hAnsi="Arial" w:cs="Arial"/>
-              </w:rPr>
-              <w:t>Consultar tema de sesión por fecha.</w:t>
-            </w:r>
-          </w:p>
-        </w:tc>
-        <w:tc>
-          <w:tcPr>
-            <w:tcW w:w="667" w:type="pct"/>
-            <w:tcBorders>
-              <w:top w:val="single" w:sz="4" w:space="0" w:color="000000"/>
-              <w:left w:val="single" w:sz="4" w:space="0" w:color="000000"/>
-              <w:bottom w:val="single" w:sz="4" w:space="0" w:color="000000"/>
-              <w:right w:val="single" w:sz="4" w:space="0" w:color="000000"/>
-            </w:tcBorders>
-            <w:shd w:val="clear" w:color="auto" w:fill="E2EFD9" w:themeFill="accent6" w:themeFillTint="33"/>
-          </w:tcPr>
-          <w:p>
-            <w:pPr>
-              <w:jc w:val="both"/>
-              <w:rPr>
-                <w:rFonts w:ascii="Arial" w:hAnsi="Arial" w:cs="Arial"/>
-              </w:rPr>
-            </w:pPr>
-          </w:p>
-        </w:tc>
-      </w:tr>
-      <w:tr>
-        <w:trPr>
-          <w:trHeight w:val="527"/>
-          <w:jc w:val="center"/>
-        </w:trPr>
-        <w:tc>
-          <w:tcPr>
-            <w:tcW w:w="554" w:type="pct"/>
-            <w:tcBorders>
-              <w:top w:val="single" w:sz="4" w:space="0" w:color="000000"/>
-              <w:left w:val="single" w:sz="4" w:space="0" w:color="000000"/>
-              <w:bottom w:val="single" w:sz="4" w:space="0" w:color="000000"/>
-              <w:right w:val="single" w:sz="4" w:space="0" w:color="000000"/>
-            </w:tcBorders>
-            <w:shd w:val="clear" w:color="auto" w:fill="FFC000"/>
-          </w:tcPr>
-          <w:p>
-            <w:pPr>
-              <w:jc w:val="both"/>
-              <w:rPr>
-                <w:rFonts w:ascii="Arial" w:hAnsi="Arial" w:cs="Arial"/>
-              </w:rPr>
-            </w:pPr>
-            <w:r>
-              <w:rPr>
-                <w:rFonts w:ascii="Arial" w:hAnsi="Arial" w:cs="Arial"/>
-              </w:rPr>
-              <w:t>NEC-16</w:t>
-            </w:r>
-          </w:p>
-        </w:tc>
-        <w:tc>
-          <w:tcPr>
-            <w:tcW w:w="3779" w:type="pct"/>
-            <w:tcBorders>
-              <w:top w:val="single" w:sz="4" w:space="0" w:color="000000"/>
-              <w:left w:val="single" w:sz="4" w:space="0" w:color="000000"/>
-              <w:bottom w:val="single" w:sz="4" w:space="0" w:color="000000"/>
-              <w:right w:val="single" w:sz="4" w:space="0" w:color="000000"/>
-            </w:tcBorders>
-            <w:shd w:val="clear" w:color="auto" w:fill="92D050"/>
-            <w:vAlign w:val="center"/>
-          </w:tcPr>
-          <w:p>
-            <w:pPr>
-              <w:jc w:val="both"/>
-              <w:rPr>
-                <w:rFonts w:ascii="Arial" w:hAnsi="Arial" w:cs="Arial"/>
-              </w:rPr>
-            </w:pPr>
-            <w:r>
-              <w:rPr>
-                <w:rFonts w:ascii="Arial" w:hAnsi="Arial" w:cs="Arial"/>
-              </w:rPr>
-              <w:t>El sistema deberá Registrar</w:t>
-            </w:r>
-            <w:r>
-              <w:rPr>
-                <w:rFonts w:ascii="Arial" w:hAnsi="Arial" w:cs="Arial"/>
-              </w:rPr>
-              <w:t>, anular, modificar y mostrar la planificación curricular</w:t>
-            </w:r>
-          </w:p>
-        </w:tc>
-        <w:tc>
-          <w:tcPr>
-            <w:tcW w:w="667" w:type="pct"/>
-            <w:tcBorders>
-              <w:top w:val="single" w:sz="4" w:space="0" w:color="000000"/>
-              <w:left w:val="single" w:sz="4" w:space="0" w:color="000000"/>
-              <w:bottom w:val="single" w:sz="4" w:space="0" w:color="000000"/>
-              <w:right w:val="single" w:sz="4" w:space="0" w:color="000000"/>
-            </w:tcBorders>
-            <w:shd w:val="clear" w:color="auto" w:fill="E2EFD9" w:themeFill="accent6" w:themeFillTint="33"/>
-          </w:tcPr>
-          <w:p>
-            <w:pPr>
-              <w:jc w:val="both"/>
-              <w:rPr>
-                <w:rFonts w:ascii="Arial" w:hAnsi="Arial" w:cs="Arial"/>
-              </w:rPr>
-            </w:pPr>
-            <w:r>
-              <w:rPr>
-                <w:rFonts w:ascii="Arial" w:hAnsi="Arial" w:cs="Arial"/>
-              </w:rPr>
-              <w:t>C</w:t>
-            </w:r>
-            <w:r>
-              <w:rPr>
-                <w:rFonts w:ascii="Arial" w:hAnsi="Arial" w:cs="Arial"/>
-              </w:rPr>
-              <w:t>RUD</w:t>
-            </w:r>
-          </w:p>
-        </w:tc>
-      </w:tr>
-      <w:tr>
-        <w:trPr>
-          <w:trHeight w:val="527"/>
-          <w:jc w:val="center"/>
-        </w:trPr>
-        <w:tc>
-          <w:tcPr>
-            <w:tcW w:w="554" w:type="pct"/>
-            <w:tcBorders>
-              <w:top w:val="single" w:sz="4" w:space="0" w:color="000000"/>
-              <w:left w:val="single" w:sz="4" w:space="0" w:color="000000"/>
-              <w:bottom w:val="single" w:sz="4" w:space="0" w:color="000000"/>
-              <w:right w:val="single" w:sz="4" w:space="0" w:color="000000"/>
-            </w:tcBorders>
-            <w:shd w:val="clear" w:color="auto" w:fill="FFC000"/>
-          </w:tcPr>
-          <w:p>
-            <w:pPr>
-              <w:jc w:val="both"/>
-              <w:rPr>
-                <w:rFonts w:ascii="Arial" w:hAnsi="Arial" w:cs="Arial"/>
-              </w:rPr>
-            </w:pPr>
-            <w:r>
-              <w:rPr>
-                <w:rFonts w:ascii="Arial" w:hAnsi="Arial" w:cs="Arial"/>
-              </w:rPr>
-              <w:t>NEC-17</w:t>
-            </w:r>
-          </w:p>
-        </w:tc>
-        <w:tc>
-          <w:tcPr>
-            <w:tcW w:w="3779" w:type="pct"/>
-            <w:tcBorders>
-              <w:top w:val="single" w:sz="4" w:space="0" w:color="000000"/>
-              <w:left w:val="single" w:sz="4" w:space="0" w:color="000000"/>
-              <w:bottom w:val="single" w:sz="4" w:space="0" w:color="000000"/>
-              <w:right w:val="single" w:sz="4" w:space="0" w:color="000000"/>
-            </w:tcBorders>
-            <w:shd w:val="clear" w:color="auto" w:fill="92D050"/>
-            <w:vAlign w:val="center"/>
-          </w:tcPr>
-          <w:p>
-            <w:pPr>
-              <w:jc w:val="both"/>
-              <w:rPr>
-                <w:rFonts w:ascii="Arial" w:hAnsi="Arial" w:cs="Arial"/>
-              </w:rPr>
-            </w:pPr>
-            <w:r>
-              <w:rPr>
-                <w:rFonts w:ascii="Arial" w:hAnsi="Arial" w:cs="Arial"/>
-              </w:rPr>
-              <w:t xml:space="preserve">El sistema deberá </w:t>
-            </w:r>
-            <w:r>
-              <w:rPr>
-                <w:rFonts w:ascii="Arial" w:hAnsi="Arial" w:cs="Arial"/>
-              </w:rPr>
-              <w:t>r</w:t>
-            </w:r>
-            <w:r>
-              <w:rPr>
-                <w:rFonts w:ascii="Arial" w:hAnsi="Arial" w:cs="Arial"/>
-              </w:rPr>
-              <w:t xml:space="preserve">egistrar, anular, modificar y mostrar la </w:t>
-            </w:r>
-            <w:r>
-              <w:rPr>
-                <w:rFonts w:ascii="Arial" w:hAnsi="Arial" w:cs="Arial"/>
-              </w:rPr>
-              <w:t>s</w:t>
-            </w:r>
-            <w:r>
-              <w:rPr>
-                <w:rFonts w:ascii="Arial" w:hAnsi="Arial" w:cs="Arial"/>
-              </w:rPr>
-              <w:t>esión de clase.</w:t>
-            </w:r>
-          </w:p>
-        </w:tc>
-        <w:tc>
-          <w:tcPr>
-            <w:tcW w:w="667" w:type="pct"/>
-            <w:tcBorders>
-              <w:top w:val="single" w:sz="4" w:space="0" w:color="000000"/>
-              <w:left w:val="single" w:sz="4" w:space="0" w:color="000000"/>
-              <w:bottom w:val="single" w:sz="4" w:space="0" w:color="000000"/>
-              <w:right w:val="single" w:sz="4" w:space="0" w:color="000000"/>
-            </w:tcBorders>
-            <w:shd w:val="clear" w:color="auto" w:fill="E2EFD9" w:themeFill="accent6" w:themeFillTint="33"/>
-          </w:tcPr>
-          <w:p>
-            <w:pPr>
-              <w:jc w:val="both"/>
-              <w:rPr>
-                <w:rFonts w:ascii="Arial" w:hAnsi="Arial" w:cs="Arial"/>
-              </w:rPr>
-            </w:pPr>
-            <w:r>
-              <w:rPr>
-                <w:rFonts w:ascii="Arial" w:hAnsi="Arial" w:cs="Arial"/>
-              </w:rPr>
-              <w:t>CORE</w:t>
-            </w:r>
-          </w:p>
-        </w:tc>
-      </w:tr>
-      <w:tr>
-        <w:trPr>
-          <w:trHeight w:val="527"/>
-          <w:jc w:val="center"/>
-        </w:trPr>
-        <w:tc>
-          <w:tcPr>
-            <w:tcW w:w="554" w:type="pct"/>
-            <w:tcBorders>
-              <w:top w:val="single" w:sz="4" w:space="0" w:color="000000"/>
-              <w:left w:val="single" w:sz="4" w:space="0" w:color="000000"/>
-              <w:bottom w:val="single" w:sz="4" w:space="0" w:color="000000"/>
-              <w:right w:val="single" w:sz="4" w:space="0" w:color="000000"/>
-            </w:tcBorders>
-            <w:shd w:val="clear" w:color="auto" w:fill="FFC000"/>
-          </w:tcPr>
-          <w:p>
-            <w:pPr>
-              <w:jc w:val="both"/>
-              <w:rPr>
-                <w:rFonts w:ascii="Arial" w:hAnsi="Arial" w:cs="Arial"/>
-              </w:rPr>
-            </w:pPr>
-            <w:r>
-              <w:rPr>
-                <w:rFonts w:ascii="Arial" w:hAnsi="Arial" w:cs="Arial"/>
-              </w:rPr>
-              <w:t>NEC-18</w:t>
-            </w:r>
-          </w:p>
-        </w:tc>
-        <w:tc>
-          <w:tcPr>
-            <w:tcW w:w="3779" w:type="pct"/>
-            <w:tcBorders>
-              <w:top w:val="single" w:sz="4" w:space="0" w:color="000000"/>
-              <w:left w:val="single" w:sz="4" w:space="0" w:color="000000"/>
-              <w:bottom w:val="single" w:sz="4" w:space="0" w:color="000000"/>
-              <w:right w:val="single" w:sz="4" w:space="0" w:color="000000"/>
-            </w:tcBorders>
-            <w:shd w:val="clear" w:color="auto" w:fill="DEEAF6" w:themeFill="accent1" w:themeFillTint="33"/>
-            <w:vAlign w:val="center"/>
-          </w:tcPr>
-          <w:p>
-            <w:pPr>
-              <w:jc w:val="both"/>
-              <w:rPr>
-                <w:rFonts w:ascii="Arial" w:hAnsi="Arial" w:cs="Arial"/>
-              </w:rPr>
-            </w:pPr>
-            <w:r>
-              <w:rPr>
-                <w:rFonts w:ascii="Arial" w:hAnsi="Arial" w:cs="Arial"/>
-              </w:rPr>
-              <w:t xml:space="preserve">El sistema deberá </w:t>
-            </w:r>
-            <w:r>
-              <w:rPr>
-                <w:rFonts w:ascii="Arial" w:hAnsi="Arial" w:cs="Arial"/>
-              </w:rPr>
-              <w:t>consultar</w:t>
-            </w:r>
-            <w:r>
-              <w:rPr>
-                <w:rFonts w:ascii="Arial" w:hAnsi="Arial" w:cs="Arial"/>
-              </w:rPr>
-              <w:t xml:space="preserve"> la evaluación</w:t>
-            </w:r>
-            <w:r>
-              <w:rPr>
-                <w:rFonts w:ascii="Arial" w:hAnsi="Arial" w:cs="Arial"/>
-              </w:rPr>
-              <w:t xml:space="preserve"> del alumno.</w:t>
-            </w:r>
-          </w:p>
-        </w:tc>
-        <w:tc>
-          <w:tcPr>
-            <w:tcW w:w="667" w:type="pct"/>
-            <w:tcBorders>
-              <w:top w:val="single" w:sz="4" w:space="0" w:color="000000"/>
-              <w:left w:val="single" w:sz="4" w:space="0" w:color="000000"/>
-              <w:bottom w:val="single" w:sz="4" w:space="0" w:color="000000"/>
-              <w:right w:val="single" w:sz="4" w:space="0" w:color="000000"/>
-            </w:tcBorders>
-            <w:shd w:val="clear" w:color="auto" w:fill="E2EFD9" w:themeFill="accent6" w:themeFillTint="33"/>
-          </w:tcPr>
-          <w:p>
-            <w:pPr>
-              <w:jc w:val="both"/>
-              <w:rPr>
-                <w:rFonts w:ascii="Arial" w:hAnsi="Arial" w:cs="Arial"/>
-              </w:rPr>
-            </w:pPr>
-            <w:r>
-              <w:rPr>
-                <w:rFonts w:ascii="Arial" w:hAnsi="Arial" w:cs="Arial"/>
-              </w:rPr>
-              <w:t>CORE</w:t>
-            </w:r>
-          </w:p>
-        </w:tc>
-      </w:tr>
-      <w:tr>
-        <w:trPr>
-          <w:trHeight w:val="527"/>
-          <w:jc w:val="center"/>
-        </w:trPr>
-        <w:tc>
-          <w:tcPr>
-            <w:tcW w:w="554" w:type="pct"/>
-            <w:tcBorders>
-              <w:top w:val="single" w:sz="4" w:space="0" w:color="000000"/>
-              <w:left w:val="single" w:sz="4" w:space="0" w:color="000000"/>
-              <w:bottom w:val="single" w:sz="4" w:space="0" w:color="000000"/>
-              <w:right w:val="single" w:sz="4" w:space="0" w:color="000000"/>
-            </w:tcBorders>
-            <w:shd w:val="clear" w:color="auto" w:fill="FFC000"/>
-          </w:tcPr>
-          <w:p>
-            <w:pPr>
-              <w:jc w:val="both"/>
-              <w:rPr>
-                <w:rFonts w:ascii="Arial" w:hAnsi="Arial" w:cs="Arial"/>
-              </w:rPr>
-            </w:pPr>
-            <w:r>
-              <w:rPr>
-                <w:rFonts w:ascii="Arial" w:hAnsi="Arial" w:cs="Arial"/>
-              </w:rPr>
-              <w:t>NEC-19</w:t>
-            </w:r>
-          </w:p>
-        </w:tc>
-        <w:tc>
-          <w:tcPr>
-            <w:tcW w:w="3779" w:type="pct"/>
-            <w:tcBorders>
-              <w:top w:val="single" w:sz="4" w:space="0" w:color="000000"/>
-              <w:left w:val="single" w:sz="4" w:space="0" w:color="000000"/>
-              <w:bottom w:val="single" w:sz="4" w:space="0" w:color="000000"/>
-              <w:right w:val="single" w:sz="4" w:space="0" w:color="000000"/>
-            </w:tcBorders>
-            <w:shd w:val="clear" w:color="auto" w:fill="92D050"/>
-            <w:vAlign w:val="center"/>
-          </w:tcPr>
-          <w:p>
-            <w:pPr>
-              <w:jc w:val="both"/>
-              <w:rPr>
-                <w:rFonts w:ascii="Arial" w:hAnsi="Arial" w:cs="Arial"/>
-              </w:rPr>
-            </w:pPr>
-            <w:r>
-              <w:rPr>
-                <w:rFonts w:ascii="Arial" w:hAnsi="Arial" w:cs="Arial"/>
-              </w:rPr>
-              <w:t xml:space="preserve">El sistema deberá Registrar, anular, modificar y mostrar </w:t>
-            </w:r>
-            <w:r>
-              <w:rPr>
-                <w:rFonts w:ascii="Arial" w:hAnsi="Arial" w:cs="Arial"/>
-              </w:rPr>
-              <w:t>el estudiante</w:t>
-            </w:r>
-            <w:r>
-              <w:rPr>
-                <w:rFonts w:ascii="Arial" w:hAnsi="Arial" w:cs="Arial"/>
-              </w:rPr>
-              <w:t xml:space="preserve"> </w:t>
-            </w:r>
-          </w:p>
-        </w:tc>
-        <w:tc>
-          <w:tcPr>
-            <w:tcW w:w="667" w:type="pct"/>
-            <w:tcBorders>
-              <w:top w:val="single" w:sz="4" w:space="0" w:color="000000"/>
-              <w:left w:val="single" w:sz="4" w:space="0" w:color="000000"/>
-              <w:bottom w:val="single" w:sz="4" w:space="0" w:color="000000"/>
-              <w:right w:val="single" w:sz="4" w:space="0" w:color="000000"/>
-            </w:tcBorders>
-            <w:shd w:val="clear" w:color="auto" w:fill="E2EFD9" w:themeFill="accent6" w:themeFillTint="33"/>
-          </w:tcPr>
-          <w:p>
-            <w:pPr>
-              <w:jc w:val="both"/>
-              <w:rPr>
-                <w:rFonts w:ascii="Arial" w:hAnsi="Arial" w:cs="Arial"/>
-              </w:rPr>
-            </w:pPr>
-            <w:r>
-              <w:rPr>
-                <w:rFonts w:ascii="Arial" w:hAnsi="Arial" w:cs="Arial"/>
-              </w:rPr>
-              <w:t>CRUD</w:t>
-            </w:r>
-          </w:p>
-        </w:tc>
-      </w:tr>
-      <w:tr>
-        <w:trPr>
-          <w:trHeight w:val="527"/>
-          <w:jc w:val="center"/>
-        </w:trPr>
-        <w:tc>
-          <w:tcPr>
-            <w:tcW w:w="554" w:type="pct"/>
-            <w:tcBorders>
-              <w:top w:val="single" w:sz="4" w:space="0" w:color="000000"/>
-              <w:left w:val="single" w:sz="4" w:space="0" w:color="000000"/>
-              <w:bottom w:val="single" w:sz="4" w:space="0" w:color="000000"/>
-              <w:right w:val="single" w:sz="4" w:space="0" w:color="000000"/>
-            </w:tcBorders>
-            <w:shd w:val="clear" w:color="auto" w:fill="FFC000"/>
-          </w:tcPr>
-          <w:p>
-            <w:pPr>
-              <w:jc w:val="both"/>
-              <w:rPr>
-                <w:rFonts w:ascii="Arial" w:hAnsi="Arial" w:cs="Arial"/>
-              </w:rPr>
-            </w:pPr>
-            <w:r>
-              <w:rPr>
-                <w:rFonts w:ascii="Arial" w:hAnsi="Arial" w:cs="Arial"/>
-              </w:rPr>
-              <w:t>NEC-2</w:t>
-            </w:r>
-            <w:r>
-              <w:rPr>
-                <w:rFonts w:ascii="Arial" w:hAnsi="Arial" w:cs="Arial"/>
-              </w:rPr>
-              <w:t>0</w:t>
-            </w:r>
-          </w:p>
-        </w:tc>
-        <w:tc>
-          <w:tcPr>
-            <w:tcW w:w="3779" w:type="pct"/>
-            <w:tcBorders>
-              <w:top w:val="single" w:sz="4" w:space="0" w:color="000000"/>
-              <w:left w:val="single" w:sz="4" w:space="0" w:color="000000"/>
-              <w:bottom w:val="single" w:sz="4" w:space="0" w:color="000000"/>
-              <w:right w:val="single" w:sz="4" w:space="0" w:color="000000"/>
-            </w:tcBorders>
-            <w:shd w:val="clear" w:color="auto" w:fill="92D050"/>
-            <w:vAlign w:val="center"/>
-          </w:tcPr>
-          <w:p>
-            <w:pPr>
-              <w:jc w:val="both"/>
-              <w:rPr>
-                <w:rFonts w:ascii="Arial" w:hAnsi="Arial" w:cs="Arial"/>
-              </w:rPr>
-            </w:pPr>
-            <w:r>
-              <w:rPr>
-                <w:rFonts w:ascii="Arial" w:hAnsi="Arial" w:cs="Arial"/>
-              </w:rPr>
-              <w:t xml:space="preserve">El sistema deberá Registrar, </w:t>
-            </w:r>
-            <w:r>
-              <w:rPr>
-                <w:rFonts w:ascii="Arial" w:hAnsi="Arial" w:cs="Arial"/>
-              </w:rPr>
-              <w:t>modificar, anular</w:t>
-            </w:r>
-            <w:r>
-              <w:rPr>
-                <w:rFonts w:ascii="Arial" w:hAnsi="Arial" w:cs="Arial"/>
-              </w:rPr>
-              <w:t xml:space="preserve"> y mostrar </w:t>
-            </w:r>
-            <w:r>
-              <w:rPr>
-                <w:rFonts w:ascii="Arial" w:hAnsi="Arial" w:cs="Arial"/>
-              </w:rPr>
-              <w:t>la materia.</w:t>
-            </w:r>
-          </w:p>
-        </w:tc>
-        <w:tc>
-          <w:tcPr>
-            <w:tcW w:w="667" w:type="pct"/>
-            <w:tcBorders>
-              <w:top w:val="single" w:sz="4" w:space="0" w:color="000000"/>
-              <w:left w:val="single" w:sz="4" w:space="0" w:color="000000"/>
-              <w:bottom w:val="single" w:sz="4" w:space="0" w:color="000000"/>
-              <w:right w:val="single" w:sz="4" w:space="0" w:color="000000"/>
-            </w:tcBorders>
-            <w:shd w:val="clear" w:color="auto" w:fill="E2EFD9" w:themeFill="accent6" w:themeFillTint="33"/>
-          </w:tcPr>
-          <w:p>
-            <w:pPr>
-              <w:jc w:val="both"/>
-              <w:rPr>
-                <w:rFonts w:ascii="Arial" w:hAnsi="Arial" w:cs="Arial"/>
-              </w:rPr>
-            </w:pPr>
-            <w:r>
-              <w:rPr>
-                <w:rFonts w:ascii="Arial" w:hAnsi="Arial" w:cs="Arial"/>
-              </w:rPr>
-              <w:t>CRUD</w:t>
-            </w:r>
-          </w:p>
-        </w:tc>
-      </w:tr>
-      <w:tr>
-        <w:trPr>
-          <w:trHeight w:val="527"/>
-          <w:jc w:val="center"/>
-        </w:trPr>
-        <w:tc>
-          <w:tcPr>
-            <w:tcW w:w="554" w:type="pct"/>
-            <w:tcBorders>
-              <w:top w:val="single" w:sz="4" w:space="0" w:color="000000"/>
-              <w:left w:val="single" w:sz="4" w:space="0" w:color="000000"/>
-              <w:bottom w:val="single" w:sz="4" w:space="0" w:color="000000"/>
-              <w:right w:val="single" w:sz="4" w:space="0" w:color="000000"/>
-            </w:tcBorders>
-            <w:shd w:val="clear" w:color="auto" w:fill="FFC000"/>
-          </w:tcPr>
-          <w:p>
-            <w:pPr>
-              <w:jc w:val="both"/>
-              <w:rPr>
-                <w:rFonts w:ascii="Arial" w:hAnsi="Arial" w:cs="Arial"/>
-              </w:rPr>
-            </w:pPr>
-            <w:r>
-              <w:rPr>
-                <w:rFonts w:ascii="Arial" w:hAnsi="Arial" w:cs="Arial"/>
-              </w:rPr>
-              <w:t>NEC-21</w:t>
-            </w:r>
-          </w:p>
-        </w:tc>
-        <w:tc>
-          <w:tcPr>
-            <w:tcW w:w="3779" w:type="pct"/>
-            <w:tcBorders>
-              <w:top w:val="single" w:sz="4" w:space="0" w:color="000000"/>
-              <w:left w:val="single" w:sz="4" w:space="0" w:color="000000"/>
-              <w:bottom w:val="single" w:sz="4" w:space="0" w:color="000000"/>
-              <w:right w:val="single" w:sz="4" w:space="0" w:color="000000"/>
-            </w:tcBorders>
-            <w:shd w:val="clear" w:color="auto" w:fill="92D050"/>
-            <w:vAlign w:val="center"/>
-          </w:tcPr>
-          <w:p>
-            <w:pPr>
-              <w:jc w:val="both"/>
-              <w:rPr>
-                <w:rFonts w:ascii="Arial" w:hAnsi="Arial" w:cs="Arial"/>
-              </w:rPr>
-            </w:pPr>
-            <w:r>
-              <w:rPr>
-                <w:rFonts w:ascii="Arial" w:hAnsi="Arial" w:cs="Arial"/>
-              </w:rPr>
-              <w:t xml:space="preserve">El sistema deberá </w:t>
-            </w:r>
-            <w:r>
-              <w:rPr>
-                <w:rFonts w:ascii="Arial" w:hAnsi="Arial" w:cs="Arial"/>
-              </w:rPr>
-              <w:t>registrar, modificar,</w:t>
-            </w:r>
-            <w:r>
-              <w:rPr>
-                <w:rFonts w:ascii="Arial" w:hAnsi="Arial" w:cs="Arial"/>
-              </w:rPr>
-              <w:t xml:space="preserve"> anular y mostrar al docente</w:t>
-            </w:r>
-          </w:p>
-        </w:tc>
-        <w:tc>
-          <w:tcPr>
-            <w:tcW w:w="667" w:type="pct"/>
-            <w:tcBorders>
-              <w:top w:val="single" w:sz="4" w:space="0" w:color="000000"/>
-              <w:left w:val="single" w:sz="4" w:space="0" w:color="000000"/>
-              <w:bottom w:val="single" w:sz="4" w:space="0" w:color="000000"/>
-              <w:right w:val="single" w:sz="4" w:space="0" w:color="000000"/>
-            </w:tcBorders>
-            <w:shd w:val="clear" w:color="auto" w:fill="E2EFD9" w:themeFill="accent6" w:themeFillTint="33"/>
-          </w:tcPr>
-          <w:p>
-            <w:pPr>
-              <w:jc w:val="both"/>
-              <w:rPr>
-                <w:rFonts w:ascii="Arial" w:hAnsi="Arial" w:cs="Arial"/>
-              </w:rPr>
-            </w:pPr>
-            <w:r>
-              <w:rPr>
-                <w:rFonts w:ascii="Arial" w:hAnsi="Arial" w:cs="Arial"/>
-              </w:rPr>
-              <w:t>CRUD</w:t>
-            </w:r>
           </w:p>
         </w:tc>
       </w:tr>
@@ -12333,7 +12249,6 @@
               <w:rPr>
                 <w:rFonts w:ascii="Arial" w:hAnsi="Arial" w:cs="Arial"/>
               </w:rPr>
-              <w:lastRenderedPageBreak/>
               <w:t>CAR-</w:t>
             </w:r>
           </w:p>
@@ -12541,6 +12456,7 @@
               <w:rPr>
                 <w:rFonts w:ascii="Arial" w:hAnsi="Arial" w:cs="Arial"/>
               </w:rPr>
+              <w:lastRenderedPageBreak/>
               <w:t>CAR</w:t>
             </w:r>
             <w:r>
@@ -12777,19 +12693,13 @@
               <w:rPr>
                 <w:rFonts w:ascii="Arial" w:hAnsi="Arial" w:cs="Arial"/>
               </w:rPr>
-              <w:t>permitir registrar y modificar</w:t>
-            </w:r>
-            <w:r>
-              <w:rPr>
-                <w:rFonts w:ascii="Arial" w:hAnsi="Arial" w:cs="Arial"/>
-              </w:rPr>
-              <w:t xml:space="preserve"> las calificaciones del alumno</w:t>
-            </w:r>
-            <w:r>
-              <w:rPr>
-                <w:rFonts w:ascii="Arial" w:hAnsi="Arial" w:cs="Arial"/>
-              </w:rPr>
-              <w:t xml:space="preserve"> ingresando código y curso.</w:t>
+              <w:t xml:space="preserve">permitir </w:t>
+            </w:r>
+            <w:r>
+              <w:rPr>
+                <w:rFonts w:ascii="Arial" w:hAnsi="Arial" w:cs="Arial"/>
+              </w:rPr>
+              <w:t>registrar, modificar, anular y mostrar las calificaciones ingresando el código del docente.</w:t>
             </w:r>
           </w:p>
         </w:tc>
@@ -12815,25 +12725,7 @@
               <w:rPr>
                 <w:rFonts w:ascii="Arial" w:hAnsi="Arial" w:cs="Arial"/>
               </w:rPr>
-              <w:t xml:space="preserve">CAR </w:t>
-            </w:r>
-            <w:r>
-              <w:rPr>
-                <w:rFonts w:ascii="Arial" w:hAnsi="Arial" w:cs="Arial"/>
-              </w:rPr>
-              <w:t>–</w:t>
-            </w:r>
-            <w:r>
-              <w:rPr>
-                <w:rFonts w:ascii="Arial" w:hAnsi="Arial" w:cs="Arial"/>
-              </w:rPr>
-              <w:t xml:space="preserve"> </w:t>
-            </w:r>
-            <w:r>
-              <w:rPr>
-                <w:rFonts w:ascii="Arial" w:hAnsi="Arial" w:cs="Arial"/>
-              </w:rPr>
-              <w:t>10</w:t>
+              <w:t>CAR – 10</w:t>
             </w:r>
           </w:p>
         </w:tc>
@@ -12853,7 +12745,7 @@
               <w:rPr>
                 <w:rFonts w:ascii="Arial" w:hAnsi="Arial" w:cs="Arial"/>
               </w:rPr>
-              <w:t>NEC - 04</w:t>
+              <w:t>NEC – 04</w:t>
             </w:r>
           </w:p>
         </w:tc>
@@ -12874,7 +12766,7 @@
               <w:rPr>
                 <w:rFonts w:ascii="Arial" w:hAnsi="Arial" w:cs="Arial"/>
               </w:rPr>
-              <w:t>El sistema deberá mostrar todas las notas del alumno ingresando el ID del alumno.</w:t>
+              <w:t>El sistema deberá permitir anular las calificaciones ingresando el código de docente.</w:t>
             </w:r>
           </w:p>
         </w:tc>
@@ -12896,36 +12788,6 @@
                 <w:rFonts w:ascii="Arial" w:hAnsi="Arial" w:cs="Arial"/>
               </w:rPr>
             </w:pPr>
-            <w:r>
-              <w:rPr>
-                <w:rFonts w:ascii="Arial" w:hAnsi="Arial" w:cs="Arial"/>
-              </w:rPr>
-              <w:t>CAR</w:t>
-            </w:r>
-            <w:r>
-              <w:rPr>
-                <w:rFonts w:ascii="Arial" w:hAnsi="Arial" w:cs="Arial"/>
-              </w:rPr>
-              <w:t xml:space="preserve"> </w:t>
-            </w:r>
-            <w:r>
-              <w:rPr>
-                <w:rFonts w:ascii="Arial" w:hAnsi="Arial" w:cs="Arial"/>
-              </w:rPr>
-              <w:t>–</w:t>
-            </w:r>
-            <w:r>
-              <w:rPr>
-                <w:rFonts w:ascii="Arial" w:hAnsi="Arial" w:cs="Arial"/>
-              </w:rPr>
-              <w:t xml:space="preserve"> </w:t>
-            </w:r>
-            <w:r>
-              <w:rPr>
-                <w:rFonts w:ascii="Arial" w:hAnsi="Arial" w:cs="Arial"/>
-              </w:rPr>
-              <w:t>11</w:t>
-            </w:r>
           </w:p>
         </w:tc>
         <w:tc>
@@ -12944,14 +12806,14 @@
               <w:rPr>
                 <w:rFonts w:ascii="Arial" w:hAnsi="Arial" w:cs="Arial"/>
               </w:rPr>
-              <w:t>NEC - 05</w:t>
+              <w:t>NEC – 04</w:t>
             </w:r>
           </w:p>
         </w:tc>
         <w:tc>
           <w:tcPr>
             <w:tcW w:w="3385" w:type="pct"/>
-            <w:shd w:val="clear" w:color="auto" w:fill="FFFFFF" w:themeFill="background1"/>
+            <w:shd w:val="clear" w:color="auto" w:fill="92D050"/>
             <w:vAlign w:val="center"/>
           </w:tcPr>
           <w:p>
@@ -12965,31 +12827,7 @@
               <w:rPr>
                 <w:rFonts w:ascii="Arial" w:hAnsi="Arial" w:cs="Arial"/>
               </w:rPr>
-              <w:t xml:space="preserve">El sistema deberá permitir </w:t>
-            </w:r>
-            <w:r>
-              <w:rPr>
-                <w:rFonts w:ascii="Arial" w:hAnsi="Arial" w:cs="Arial"/>
-              </w:rPr>
-              <w:t>Consultar</w:t>
-            </w:r>
-            <w:r>
-              <w:rPr>
-                <w:rFonts w:ascii="Arial" w:hAnsi="Arial" w:cs="Arial"/>
-              </w:rPr>
-              <w:t xml:space="preserve"> el silabo</w:t>
-            </w:r>
-            <w:r>
-              <w:rPr>
-                <w:rFonts w:ascii="Arial" w:hAnsi="Arial" w:cs="Arial"/>
-              </w:rPr>
-              <w:t>,</w:t>
-            </w:r>
-            <w:r>
-              <w:rPr>
-                <w:rFonts w:ascii="Arial" w:hAnsi="Arial" w:cs="Arial"/>
-              </w:rPr>
-              <w:t xml:space="preserve"> ingresando nombre del curso</w:t>
+              <w:t>El sistema deberá permitir registrar las calificaciones ingresando código de estudiante</w:t>
             </w:r>
             <w:r>
               <w:rPr>
@@ -13017,12 +12855,6 @@
                 <w:rFonts w:ascii="Arial" w:hAnsi="Arial" w:cs="Arial"/>
               </w:rPr>
             </w:pPr>
-            <w:r>
-              <w:rPr>
-                <w:rFonts w:ascii="Arial" w:hAnsi="Arial" w:cs="Arial"/>
-              </w:rPr>
-              <w:t>CAR-12</w:t>
-            </w:r>
           </w:p>
         </w:tc>
         <w:tc>
@@ -13041,14 +12873,14 @@
               <w:rPr>
                 <w:rFonts w:ascii="Arial" w:hAnsi="Arial" w:cs="Arial"/>
               </w:rPr>
-              <w:t>NEC-05</w:t>
+              <w:t>NEC – 04</w:t>
             </w:r>
           </w:p>
         </w:tc>
         <w:tc>
           <w:tcPr>
             <w:tcW w:w="3385" w:type="pct"/>
-            <w:shd w:val="clear" w:color="auto" w:fill="FFFFFF" w:themeFill="background1"/>
+            <w:shd w:val="clear" w:color="auto" w:fill="92D050"/>
             <w:vAlign w:val="center"/>
           </w:tcPr>
           <w:p>
@@ -13062,7 +12894,13 @@
               <w:rPr>
                 <w:rFonts w:ascii="Arial" w:hAnsi="Arial" w:cs="Arial"/>
               </w:rPr>
-              <w:t>El sistema deberá permitir Consultar el silabo por, ingresando código de curso.</w:t>
+              <w:t xml:space="preserve">El sistema deberá permitir </w:t>
+            </w:r>
+            <w:r>
+              <w:rPr>
+                <w:rFonts w:ascii="Arial" w:hAnsi="Arial" w:cs="Arial"/>
+              </w:rPr>
+              <w:t>modificar las calificaciones ingresando el código de docente.</w:t>
             </w:r>
           </w:p>
         </w:tc>
@@ -13094,25 +12932,7 @@
               <w:rPr>
                 <w:rFonts w:ascii="Arial" w:hAnsi="Arial" w:cs="Arial"/>
               </w:rPr>
-              <w:t xml:space="preserve"> </w:t>
-            </w:r>
-            <w:r>
-              <w:rPr>
-                <w:rFonts w:ascii="Arial" w:hAnsi="Arial" w:cs="Arial"/>
-              </w:rPr>
-              <w:t>-</w:t>
-            </w:r>
-            <w:r>
-              <w:rPr>
-                <w:rFonts w:ascii="Arial" w:hAnsi="Arial" w:cs="Arial"/>
-              </w:rPr>
-              <w:t xml:space="preserve"> </w:t>
-            </w:r>
-            <w:r>
-              <w:rPr>
-                <w:rFonts w:ascii="Arial" w:hAnsi="Arial" w:cs="Arial"/>
-              </w:rPr>
-              <w:t>13</w:t>
+              <w:t xml:space="preserve"> – 11</w:t>
             </w:r>
           </w:p>
         </w:tc>
@@ -13132,14 +12952,14 @@
               <w:rPr>
                 <w:rFonts w:ascii="Arial" w:hAnsi="Arial" w:cs="Arial"/>
               </w:rPr>
-              <w:t>NEC - 06</w:t>
+              <w:t>NEC - 05</w:t>
             </w:r>
           </w:p>
         </w:tc>
         <w:tc>
           <w:tcPr>
             <w:tcW w:w="3385" w:type="pct"/>
-            <w:shd w:val="clear" w:color="auto" w:fill="92D050"/>
+            <w:shd w:val="clear" w:color="auto" w:fill="FFFFFF" w:themeFill="background1"/>
             <w:vAlign w:val="center"/>
           </w:tcPr>
           <w:p>
@@ -13153,43 +12973,25 @@
               <w:rPr>
                 <w:rFonts w:ascii="Arial" w:hAnsi="Arial" w:cs="Arial"/>
               </w:rPr>
-              <w:t>El sistema deberá poder registrar</w:t>
-            </w:r>
-            <w:r>
-              <w:rPr>
-                <w:rFonts w:ascii="Arial" w:hAnsi="Arial" w:cs="Arial"/>
-              </w:rPr>
-              <w:t>, anular, modificar y mostrar</w:t>
-            </w:r>
-            <w:r>
-              <w:rPr>
-                <w:rFonts w:ascii="Arial" w:hAnsi="Arial" w:cs="Arial"/>
-              </w:rPr>
-              <w:t xml:space="preserve"> </w:t>
-            </w:r>
-            <w:r>
-              <w:rPr>
-                <w:rFonts w:ascii="Arial" w:hAnsi="Arial" w:cs="Arial"/>
-              </w:rPr>
-              <w:t>las evidencias de la sesión de clase ingresando un</w:t>
-            </w:r>
-            <w:r>
-              <w:rPr>
-                <w:rFonts w:ascii="Arial" w:hAnsi="Arial" w:cs="Arial"/>
-              </w:rPr>
-              <w:t xml:space="preserve"> tema</w:t>
-            </w:r>
-            <w:r>
-              <w:rPr>
-                <w:rFonts w:ascii="Arial" w:hAnsi="Arial" w:cs="Arial"/>
-              </w:rPr>
-              <w:t xml:space="preserve"> </w:t>
-            </w:r>
-            <w:r>
-              <w:rPr>
-                <w:rFonts w:ascii="Arial" w:hAnsi="Arial" w:cs="Arial"/>
-              </w:rPr>
-              <w:t>y fecha</w:t>
+              <w:t xml:space="preserve">El sistema deberá permitir </w:t>
+            </w:r>
+            <w:r>
+              <w:rPr>
+                <w:rFonts w:ascii="Arial" w:hAnsi="Arial" w:cs="Arial"/>
+              </w:rPr>
+              <w:t>Consultar</w:t>
+            </w:r>
+            <w:r>
+              <w:rPr>
+                <w:rFonts w:ascii="Arial" w:hAnsi="Arial" w:cs="Arial"/>
+              </w:rPr>
+              <w:t xml:space="preserve"> el silabo</w:t>
+            </w:r>
+            <w:r>
+              <w:rPr>
+                <w:rFonts w:ascii="Arial" w:hAnsi="Arial" w:cs="Arial"/>
+              </w:rPr>
+              <w:t>, ingresando nombre del curso</w:t>
             </w:r>
             <w:r>
               <w:rPr>
@@ -13221,7 +13023,7 @@
               <w:rPr>
                 <w:rFonts w:ascii="Arial" w:hAnsi="Arial" w:cs="Arial"/>
               </w:rPr>
-              <w:t>CAR-14</w:t>
+              <w:t>CAR-12</w:t>
             </w:r>
           </w:p>
         </w:tc>
@@ -13241,14 +13043,14 @@
               <w:rPr>
                 <w:rFonts w:ascii="Arial" w:hAnsi="Arial" w:cs="Arial"/>
               </w:rPr>
-              <w:t>NEC-06</w:t>
+              <w:t>NEC-05</w:t>
             </w:r>
           </w:p>
         </w:tc>
         <w:tc>
           <w:tcPr>
             <w:tcW w:w="3385" w:type="pct"/>
-            <w:shd w:val="clear" w:color="auto" w:fill="92D050"/>
+            <w:shd w:val="clear" w:color="auto" w:fill="FFFFFF" w:themeFill="background1"/>
             <w:vAlign w:val="center"/>
           </w:tcPr>
           <w:p>
@@ -13262,13 +13064,7 @@
               <w:rPr>
                 <w:rFonts w:ascii="Arial" w:hAnsi="Arial" w:cs="Arial"/>
               </w:rPr>
-              <w:t xml:space="preserve">El sistema deberá </w:t>
-            </w:r>
-            <w:r>
-              <w:rPr>
-                <w:rFonts w:ascii="Arial" w:hAnsi="Arial" w:cs="Arial"/>
-              </w:rPr>
-              <w:t xml:space="preserve">mostrar todas las evidencias por curso o por id de alumno.  </w:t>
+              <w:t>El sistema deberá permitir Consultar el silabo por, ingresando código de curso.</w:t>
             </w:r>
           </w:p>
         </w:tc>
@@ -13300,25 +13096,7 @@
               <w:rPr>
                 <w:rFonts w:ascii="Arial" w:hAnsi="Arial" w:cs="Arial"/>
               </w:rPr>
-              <w:t xml:space="preserve"> </w:t>
-            </w:r>
-            <w:r>
-              <w:rPr>
-                <w:rFonts w:ascii="Arial" w:hAnsi="Arial" w:cs="Arial"/>
-              </w:rPr>
-              <w:t>–</w:t>
-            </w:r>
-            <w:r>
-              <w:rPr>
-                <w:rFonts w:ascii="Arial" w:hAnsi="Arial" w:cs="Arial"/>
-              </w:rPr>
-              <w:t xml:space="preserve"> </w:t>
-            </w:r>
-            <w:r>
-              <w:rPr>
-                <w:rFonts w:ascii="Arial" w:hAnsi="Arial" w:cs="Arial"/>
-              </w:rPr>
-              <w:t>15</w:t>
+              <w:t xml:space="preserve"> – 15</w:t>
             </w:r>
           </w:p>
         </w:tc>
@@ -13356,13 +13134,7 @@
               <w:rPr>
                 <w:rFonts w:ascii="Arial" w:hAnsi="Arial" w:cs="Arial"/>
               </w:rPr>
-              <w:t xml:space="preserve"> </w:t>
-            </w:r>
-            <w:r>
-              <w:rPr>
-                <w:rFonts w:ascii="Arial" w:hAnsi="Arial" w:cs="Arial"/>
-              </w:rPr>
-              <w:t>07</w:t>
+              <w:t xml:space="preserve"> 07</w:t>
             </w:r>
           </w:p>
         </w:tc>
@@ -13389,19 +13161,7 @@
               <w:rPr>
                 <w:rFonts w:ascii="Arial" w:hAnsi="Arial" w:cs="Arial"/>
               </w:rPr>
-              <w:t>mostrar las v</w:t>
-            </w:r>
-            <w:r>
-              <w:rPr>
-                <w:rFonts w:ascii="Arial" w:hAnsi="Arial" w:cs="Arial"/>
-              </w:rPr>
-              <w:t xml:space="preserve">acantes disponibles </w:t>
-            </w:r>
-            <w:r>
-              <w:rPr>
-                <w:rFonts w:ascii="Arial" w:hAnsi="Arial" w:cs="Arial"/>
-              </w:rPr>
-              <w:t>ingresando fecha de inicio escolar.</w:t>
+              <w:t>mostrar las vacantes disponibles ingresando fecha de inicio escolar.</w:t>
             </w:r>
           </w:p>
         </w:tc>
@@ -13468,19 +13228,7 @@
               <w:rPr>
                 <w:rFonts w:ascii="Arial" w:hAnsi="Arial" w:cs="Arial"/>
               </w:rPr>
-              <w:t xml:space="preserve">El sistema deberá </w:t>
-            </w:r>
-            <w:r>
-              <w:rPr>
-                <w:rFonts w:ascii="Arial" w:hAnsi="Arial" w:cs="Arial"/>
-              </w:rPr>
-              <w:t>poder mostrar</w:t>
-            </w:r>
-            <w:r>
-              <w:rPr>
-                <w:rFonts w:ascii="Arial" w:hAnsi="Arial" w:cs="Arial"/>
-              </w:rPr>
-              <w:t xml:space="preserve"> las vacantes disponibles por año escolar.</w:t>
+              <w:t>El sistema deberá poder mostrar las vacantes disponibles por año escolar.</w:t>
             </w:r>
           </w:p>
         </w:tc>
@@ -13759,19 +13507,7 @@
               <w:rPr>
                 <w:rFonts w:ascii="Arial" w:hAnsi="Arial" w:cs="Arial"/>
               </w:rPr>
-              <w:t>El sistema deberá poder mostrar las deudas</w:t>
-            </w:r>
-            <w:r>
-              <w:rPr>
-                <w:rFonts w:ascii="Arial" w:hAnsi="Arial" w:cs="Arial"/>
-              </w:rPr>
-              <w:t xml:space="preserve"> pendientes</w:t>
-            </w:r>
-            <w:r>
-              <w:rPr>
-                <w:rFonts w:ascii="Arial" w:hAnsi="Arial" w:cs="Arial"/>
-              </w:rPr>
-              <w:t xml:space="preserve"> ingresando el código de estudiante. </w:t>
+              <w:t xml:space="preserve">El sistema deberá poder mostrar las deudas pendientes ingresando el código de estudiante. </w:t>
             </w:r>
           </w:p>
         </w:tc>
@@ -13869,14 +13605,7 @@
               <w:rPr>
                 <w:rFonts w:ascii="Arial" w:hAnsi="Arial" w:cs="Arial"/>
               </w:rPr>
-              <w:lastRenderedPageBreak/>
-              <w:t>CAR-</w:t>
-            </w:r>
-            <w:r>
-              <w:rPr>
-                <w:rFonts w:ascii="Arial" w:hAnsi="Arial" w:cs="Arial"/>
-              </w:rPr>
-              <w:t>22</w:t>
+              <w:t>CAR-22</w:t>
             </w:r>
           </w:p>
         </w:tc>
@@ -13989,25 +13718,7 @@
               <w:rPr>
                 <w:rFonts w:ascii="Arial" w:hAnsi="Arial" w:cs="Arial"/>
               </w:rPr>
-              <w:t>El sistema deberá poder</w:t>
-            </w:r>
-            <w:r>
-              <w:rPr>
-                <w:rFonts w:ascii="Arial" w:hAnsi="Arial" w:cs="Arial"/>
-              </w:rPr>
-              <w:t xml:space="preserve"> Registrar, anular, modificar y</w:t>
-            </w:r>
-            <w:r>
-              <w:rPr>
-                <w:rFonts w:ascii="Arial" w:hAnsi="Arial" w:cs="Arial"/>
-              </w:rPr>
-              <w:t xml:space="preserve"> mostrar los datos del tutor </w:t>
-            </w:r>
-            <w:r>
-              <w:rPr>
-                <w:rFonts w:ascii="Arial" w:hAnsi="Arial" w:cs="Arial"/>
-              </w:rPr>
-              <w:t>antes de realizar la matricula.</w:t>
+              <w:t>El sistema deberá poder Registrar, anular, modificar y mostrar los datos del tutor antes de realizar la matricula.</w:t>
             </w:r>
           </w:p>
         </w:tc>
@@ -14039,13 +13750,7 @@
               <w:rPr>
                 <w:rFonts w:ascii="Arial" w:hAnsi="Arial" w:cs="Arial"/>
               </w:rPr>
-              <w:t>2</w:t>
-            </w:r>
-            <w:r>
-              <w:rPr>
-                <w:rFonts w:ascii="Arial" w:hAnsi="Arial" w:cs="Arial"/>
-              </w:rPr>
-              <w:t>4</w:t>
+              <w:t>24</w:t>
             </w:r>
           </w:p>
         </w:tc>
@@ -14086,13 +13791,7 @@
               <w:rPr>
                 <w:rFonts w:ascii="Arial" w:hAnsi="Arial" w:cs="Arial"/>
               </w:rPr>
-              <w:t xml:space="preserve">El sistema deberá poder </w:t>
-            </w:r>
-            <w:r>
-              <w:rPr>
-                <w:rFonts w:ascii="Arial" w:hAnsi="Arial" w:cs="Arial"/>
-              </w:rPr>
-              <w:t>verificar si el tutor es nuevo.</w:t>
+              <w:t>El sistema deberá poder verificar si el tutor es nuevo.</w:t>
             </w:r>
           </w:p>
         </w:tc>
@@ -14118,6 +13817,7 @@
               <w:rPr>
                 <w:rFonts w:ascii="Arial" w:hAnsi="Arial" w:cs="Arial"/>
               </w:rPr>
+              <w:lastRenderedPageBreak/>
               <w:t>CAR-</w:t>
             </w:r>
             <w:r>
@@ -14165,19 +13865,7 @@
               <w:rPr>
                 <w:rFonts w:ascii="Arial" w:hAnsi="Arial" w:cs="Arial"/>
               </w:rPr>
-              <w:t>El sistema deberá poder mostrar l</w:t>
-            </w:r>
-            <w:r>
-              <w:rPr>
-                <w:rFonts w:ascii="Arial" w:hAnsi="Arial" w:cs="Arial"/>
-              </w:rPr>
-              <w:t xml:space="preserve">os cursos y sus </w:t>
-            </w:r>
-            <w:r>
-              <w:rPr>
-                <w:rFonts w:ascii="Arial" w:hAnsi="Arial" w:cs="Arial"/>
-              </w:rPr>
-              <w:t>calificaciones ingresando el código del estudiante.</w:t>
+              <w:t>El sistema deberá poder mostrar los cursos y sus calificaciones ingresando el código del estudiante.</w:t>
             </w:r>
           </w:p>
         </w:tc>
@@ -14323,19 +14011,7 @@
               <w:rPr>
                 <w:rFonts w:ascii="Arial" w:hAnsi="Arial" w:cs="Arial"/>
               </w:rPr>
-              <w:t>El sistema deberá poder mostrar el monto de la</w:t>
-            </w:r>
-            <w:r>
-              <w:rPr>
-                <w:rFonts w:ascii="Arial" w:hAnsi="Arial" w:cs="Arial"/>
-              </w:rPr>
-              <w:t>s</w:t>
-            </w:r>
-            <w:r>
-              <w:rPr>
-                <w:rFonts w:ascii="Arial" w:hAnsi="Arial" w:cs="Arial"/>
-              </w:rPr>
-              <w:t xml:space="preserve"> pensiones ingresando el código del estudiante.</w:t>
+              <w:t>El sistema deberá poder mostrar el monto de las pensiones ingresando el código del estudiante.</w:t>
             </w:r>
           </w:p>
         </w:tc>
@@ -14433,13 +14109,7 @@
               <w:rPr>
                 <w:rFonts w:ascii="Arial" w:hAnsi="Arial" w:cs="Arial"/>
               </w:rPr>
-              <w:t>CAR-</w:t>
-            </w:r>
-            <w:r>
-              <w:rPr>
-                <w:rFonts w:ascii="Arial" w:hAnsi="Arial" w:cs="Arial"/>
-              </w:rPr>
-              <w:t>29</w:t>
+              <w:t>CAR-29</w:t>
             </w:r>
           </w:p>
         </w:tc>
@@ -14480,19 +14150,7 @@
               <w:rPr>
                 <w:rFonts w:ascii="Arial" w:hAnsi="Arial" w:cs="Arial"/>
               </w:rPr>
-              <w:t xml:space="preserve">El sistema deberá Registrar, anular, modificar y mostrar la planificación curricular, ingresando </w:t>
-            </w:r>
-            <w:r>
-              <w:rPr>
-                <w:rFonts w:ascii="Arial" w:hAnsi="Arial" w:cs="Arial"/>
-              </w:rPr>
-              <w:t xml:space="preserve">código </w:t>
-            </w:r>
-            <w:r>
-              <w:rPr>
-                <w:rFonts w:ascii="Arial" w:hAnsi="Arial" w:cs="Arial"/>
-              </w:rPr>
-              <w:t>curricular o docente.</w:t>
+              <w:t>El sistema deberá Registrar, anular, modificar y mostrar la planificación curricular, ingresando código curricular o docente.</w:t>
             </w:r>
           </w:p>
         </w:tc>
@@ -14518,13 +14176,7 @@
               <w:rPr>
                 <w:rFonts w:ascii="Arial" w:hAnsi="Arial" w:cs="Arial"/>
               </w:rPr>
-              <w:t>CAR-</w:t>
-            </w:r>
-            <w:r>
-              <w:rPr>
-                <w:rFonts w:ascii="Arial" w:hAnsi="Arial" w:cs="Arial"/>
-              </w:rPr>
-              <w:t>30</w:t>
+              <w:t>CAR-30</w:t>
             </w:r>
           </w:p>
         </w:tc>
@@ -14590,13 +14242,7 @@
               <w:rPr>
                 <w:rFonts w:ascii="Arial" w:hAnsi="Arial" w:cs="Arial"/>
               </w:rPr>
-              <w:t>CAR-</w:t>
-            </w:r>
-            <w:r>
-              <w:rPr>
-                <w:rFonts w:ascii="Arial" w:hAnsi="Arial" w:cs="Arial"/>
-              </w:rPr>
-              <w:t>31</w:t>
+              <w:t>CAR-31</w:t>
             </w:r>
           </w:p>
         </w:tc>
@@ -14662,13 +14308,7 @@
               <w:rPr>
                 <w:rFonts w:ascii="Arial" w:hAnsi="Arial" w:cs="Arial"/>
               </w:rPr>
-              <w:t>CAR-</w:t>
-            </w:r>
-            <w:r>
-              <w:rPr>
-                <w:rFonts w:ascii="Arial" w:hAnsi="Arial" w:cs="Arial"/>
-              </w:rPr>
-              <w:t>32</w:t>
+              <w:t>CAR-32</w:t>
             </w:r>
           </w:p>
         </w:tc>
@@ -14734,13 +14374,7 @@
               <w:rPr>
                 <w:rFonts w:ascii="Arial" w:hAnsi="Arial" w:cs="Arial"/>
               </w:rPr>
-              <w:t>CAR-</w:t>
-            </w:r>
-            <w:r>
-              <w:rPr>
-                <w:rFonts w:ascii="Arial" w:hAnsi="Arial" w:cs="Arial"/>
-              </w:rPr>
-              <w:t>33</w:t>
+              <w:t>CAR-33</w:t>
             </w:r>
           </w:p>
         </w:tc>
@@ -14806,13 +14440,7 @@
               <w:rPr>
                 <w:rFonts w:ascii="Arial" w:hAnsi="Arial" w:cs="Arial"/>
               </w:rPr>
-              <w:t>CAR</w:t>
-            </w:r>
-            <w:r>
-              <w:rPr>
-                <w:rFonts w:ascii="Arial" w:hAnsi="Arial" w:cs="Arial"/>
-              </w:rPr>
-              <w:t>-34</w:t>
+              <w:t>CAR-34</w:t>
             </w:r>
           </w:p>
         </w:tc>
@@ -14852,19 +14480,7 @@
               <w:rPr>
                 <w:rFonts w:ascii="Arial" w:hAnsi="Arial" w:cs="Arial"/>
               </w:rPr>
-              <w:t xml:space="preserve">El sistema deberá Registrar, anular, modificar y mostrar la Sesión de clase ingresando </w:t>
-            </w:r>
-            <w:r>
-              <w:rPr>
-                <w:rFonts w:ascii="Arial" w:hAnsi="Arial" w:cs="Arial"/>
-              </w:rPr>
-              <w:t>nombre de sesión, materia, etc</w:t>
-            </w:r>
-            <w:r>
-              <w:rPr>
-                <w:rFonts w:ascii="Arial" w:hAnsi="Arial" w:cs="Arial"/>
-              </w:rPr>
-              <w:t>.</w:t>
+              <w:t>El sistema deberá Registrar, anular, modificar y mostrar la Sesión de clase ingresando nombre de sesión, materia, etc.</w:t>
             </w:r>
           </w:p>
         </w:tc>
@@ -15224,13 +14840,7 @@
               <w:rPr>
                 <w:rFonts w:ascii="Arial" w:hAnsi="Arial" w:cs="Arial"/>
               </w:rPr>
-              <w:t xml:space="preserve">El sistema deberá Registrar, anular, modificar y mostrar el estudiante, ingresando </w:t>
-            </w:r>
-            <w:r>
-              <w:rPr>
-                <w:rFonts w:ascii="Arial" w:hAnsi="Arial" w:cs="Arial"/>
-              </w:rPr>
-              <w:t>nombre, grado, edad, fecha de nacimiento etc.</w:t>
+              <w:t>El sistema deberá Registrar, anular, modificar y mostrar el estudiante, ingresando nombre, grado, edad, fecha de nacimiento etc.</w:t>
             </w:r>
           </w:p>
         </w:tc>
@@ -15256,7 +14866,6 @@
               <w:rPr>
                 <w:rFonts w:ascii="Arial" w:hAnsi="Arial" w:cs="Arial"/>
               </w:rPr>
-              <w:lastRenderedPageBreak/>
               <w:t>CAR-</w:t>
             </w:r>
             <w:r>
@@ -15356,13 +14965,7 @@
               <w:rPr>
                 <w:rFonts w:ascii="Arial" w:hAnsi="Arial" w:cs="Arial"/>
               </w:rPr>
-              <w:t>NEC-2</w:t>
-            </w:r>
-            <w:r>
-              <w:rPr>
-                <w:rFonts w:ascii="Arial" w:hAnsi="Arial" w:cs="Arial"/>
-              </w:rPr>
-              <w:t>1</w:t>
+              <w:t>NEC-21</w:t>
             </w:r>
           </w:p>
         </w:tc>
@@ -15456,8 +15059,181 @@
               <w:rPr>
                 <w:rFonts w:ascii="Arial" w:hAnsi="Arial" w:cs="Arial"/>
               </w:rPr>
-              <w:t>El sistema deberá verificar al docente si esta registrado, ingresando código de docente.</w:t>
-            </w:r>
+              <w:t xml:space="preserve">El sistema deberá verificar al docente si </w:t>
+            </w:r>
+            <w:proofErr w:type="spellStart"/>
+            <w:r>
+              <w:rPr>
+                <w:rFonts w:ascii="Arial" w:hAnsi="Arial" w:cs="Arial"/>
+              </w:rPr>
+              <w:t>esta</w:t>
+            </w:r>
+            <w:proofErr w:type="spellEnd"/>
+            <w:r>
+              <w:rPr>
+                <w:rFonts w:ascii="Arial" w:hAnsi="Arial" w:cs="Arial"/>
+              </w:rPr>
+              <w:t xml:space="preserve"> registrado, ingresando código de docente.</w:t>
+            </w:r>
+          </w:p>
+        </w:tc>
+      </w:tr>
+      <w:tr>
+        <w:trPr>
+          <w:trHeight w:val="505"/>
+        </w:trPr>
+        <w:tc>
+          <w:tcPr>
+            <w:tcW w:w="724" w:type="pct"/>
+            <w:shd w:val="clear" w:color="auto" w:fill="FFC000"/>
+            <w:vAlign w:val="center"/>
+          </w:tcPr>
+          <w:p>
+            <w:pPr>
+              <w:jc w:val="center"/>
+              <w:rPr>
+                <w:rFonts w:ascii="Arial" w:hAnsi="Arial" w:cs="Arial"/>
+              </w:rPr>
+            </w:pPr>
+          </w:p>
+        </w:tc>
+        <w:tc>
+          <w:tcPr>
+            <w:tcW w:w="891" w:type="pct"/>
+            <w:shd w:val="clear" w:color="auto" w:fill="FFF2CC" w:themeFill="accent4" w:themeFillTint="33"/>
+          </w:tcPr>
+          <w:p>
+            <w:pPr>
+              <w:jc w:val="center"/>
+              <w:rPr>
+                <w:rFonts w:ascii="Arial" w:hAnsi="Arial" w:cs="Arial"/>
+              </w:rPr>
+            </w:pPr>
+            <w:r>
+              <w:rPr>
+                <w:rFonts w:ascii="Arial" w:hAnsi="Arial" w:cs="Arial"/>
+              </w:rPr>
+              <w:t>NEC - 22</w:t>
+            </w:r>
+          </w:p>
+        </w:tc>
+        <w:tc>
+          <w:tcPr>
+            <w:tcW w:w="3385" w:type="pct"/>
+            <w:shd w:val="clear" w:color="auto" w:fill="FFFFFF" w:themeFill="background1"/>
+            <w:vAlign w:val="center"/>
+          </w:tcPr>
+          <w:p>
+            <w:pPr>
+              <w:jc w:val="both"/>
+              <w:rPr>
+                <w:rFonts w:ascii="Arial" w:hAnsi="Arial" w:cs="Arial"/>
+              </w:rPr>
+            </w:pPr>
+            <w:r>
+              <w:rPr>
+                <w:rFonts w:ascii="Arial" w:hAnsi="Arial" w:cs="Arial"/>
+              </w:rPr>
+              <w:t>El sistema deberá permitir consultar las calificaciones del alumno ingresando el código de estudiante, mostrando la nota, fecha, nombre.</w:t>
+            </w:r>
+          </w:p>
+        </w:tc>
+      </w:tr>
+      <w:tr>
+        <w:trPr>
+          <w:trHeight w:val="505"/>
+        </w:trPr>
+        <w:tc>
+          <w:tcPr>
+            <w:tcW w:w="724" w:type="pct"/>
+            <w:shd w:val="clear" w:color="auto" w:fill="FFC000"/>
+            <w:vAlign w:val="center"/>
+          </w:tcPr>
+          <w:p>
+            <w:pPr>
+              <w:jc w:val="center"/>
+              <w:rPr>
+                <w:rFonts w:ascii="Arial" w:hAnsi="Arial" w:cs="Arial"/>
+              </w:rPr>
+            </w:pPr>
+          </w:p>
+        </w:tc>
+        <w:tc>
+          <w:tcPr>
+            <w:tcW w:w="891" w:type="pct"/>
+            <w:shd w:val="clear" w:color="auto" w:fill="FFF2CC" w:themeFill="accent4" w:themeFillTint="33"/>
+          </w:tcPr>
+          <w:p>
+            <w:pPr>
+              <w:jc w:val="center"/>
+              <w:rPr>
+                <w:rFonts w:ascii="Arial" w:hAnsi="Arial" w:cs="Arial"/>
+              </w:rPr>
+            </w:pPr>
+          </w:p>
+        </w:tc>
+        <w:tc>
+          <w:tcPr>
+            <w:tcW w:w="3385" w:type="pct"/>
+            <w:shd w:val="clear" w:color="auto" w:fill="FFFFFF" w:themeFill="background1"/>
+            <w:vAlign w:val="center"/>
+          </w:tcPr>
+          <w:p>
+            <w:pPr>
+              <w:jc w:val="both"/>
+              <w:rPr>
+                <w:rFonts w:ascii="Arial" w:hAnsi="Arial" w:cs="Arial"/>
+              </w:rPr>
+            </w:pPr>
+          </w:p>
+        </w:tc>
+      </w:tr>
+      <w:tr>
+        <w:trPr>
+          <w:trHeight w:val="505"/>
+        </w:trPr>
+        <w:tc>
+          <w:tcPr>
+            <w:tcW w:w="724" w:type="pct"/>
+            <w:shd w:val="clear" w:color="auto" w:fill="FFC000"/>
+            <w:vAlign w:val="center"/>
+          </w:tcPr>
+          <w:p>
+            <w:pPr>
+              <w:jc w:val="center"/>
+              <w:rPr>
+                <w:rFonts w:ascii="Arial" w:hAnsi="Arial" w:cs="Arial"/>
+              </w:rPr>
+            </w:pPr>
+          </w:p>
+        </w:tc>
+        <w:tc>
+          <w:tcPr>
+            <w:tcW w:w="891" w:type="pct"/>
+            <w:shd w:val="clear" w:color="auto" w:fill="FFF2CC" w:themeFill="accent4" w:themeFillTint="33"/>
+          </w:tcPr>
+          <w:p>
+            <w:pPr>
+              <w:jc w:val="center"/>
+              <w:rPr>
+                <w:rFonts w:ascii="Arial" w:hAnsi="Arial" w:cs="Arial"/>
+              </w:rPr>
+            </w:pPr>
+          </w:p>
+        </w:tc>
+        <w:tc>
+          <w:tcPr>
+            <w:tcW w:w="3385" w:type="pct"/>
+            <w:shd w:val="clear" w:color="auto" w:fill="FFFFFF" w:themeFill="background1"/>
+            <w:vAlign w:val="center"/>
+          </w:tcPr>
+          <w:p>
+            <w:pPr>
+              <w:jc w:val="both"/>
+              <w:rPr>
+                <w:rFonts w:ascii="Arial" w:hAnsi="Arial" w:cs="Arial"/>
+              </w:rPr>
+            </w:pPr>
           </w:p>
         </w:tc>
       </w:tr>
@@ -15564,72 +15340,6 @@
           <w:sz w:val="20"/>
           <w:szCs w:val="20"/>
           <w:lang w:val="es-ES"/>
-        </w:rPr>
-      </w:pPr>
-    </w:p>
-    <w:p>
-      <w:pPr>
-        <w:tabs>
-          <w:tab w:val="left" w:pos="7434"/>
-        </w:tabs>
-        <w:rPr>
-          <w:rStyle w:val="Ttulo2Car"/>
-          <w:color w:val="auto"/>
-        </w:rPr>
-      </w:pPr>
-    </w:p>
-    <w:p>
-      <w:pPr>
-        <w:tabs>
-          <w:tab w:val="left" w:pos="7434"/>
-        </w:tabs>
-        <w:rPr>
-          <w:rStyle w:val="Ttulo2Car"/>
-          <w:color w:val="auto"/>
-        </w:rPr>
-      </w:pPr>
-    </w:p>
-    <w:p>
-      <w:pPr>
-        <w:tabs>
-          <w:tab w:val="left" w:pos="7434"/>
-        </w:tabs>
-        <w:rPr>
-          <w:rStyle w:val="Ttulo2Car"/>
-          <w:color w:val="auto"/>
-        </w:rPr>
-      </w:pPr>
-    </w:p>
-    <w:p>
-      <w:pPr>
-        <w:tabs>
-          <w:tab w:val="left" w:pos="7434"/>
-        </w:tabs>
-        <w:rPr>
-          <w:rStyle w:val="Ttulo2Car"/>
-          <w:color w:val="auto"/>
-        </w:rPr>
-      </w:pPr>
-    </w:p>
-    <w:p>
-      <w:pPr>
-        <w:tabs>
-          <w:tab w:val="left" w:pos="7434"/>
-        </w:tabs>
-        <w:rPr>
-          <w:rStyle w:val="Ttulo2Car"/>
-          <w:color w:val="auto"/>
-        </w:rPr>
-      </w:pPr>
-    </w:p>
-    <w:p>
-      <w:pPr>
-        <w:tabs>
-          <w:tab w:val="left" w:pos="7434"/>
-        </w:tabs>
-        <w:rPr>
-          <w:rStyle w:val="Ttulo2Car"/>
-          <w:color w:val="auto"/>
         </w:rPr>
       </w:pPr>
     </w:p>
@@ -15824,21 +15534,19 @@
       </w:pPr>
       <w:r>
         <w:rPr>
+          <w:rFonts w:ascii="Arial" w:hAnsi="Arial" w:cs="Arial"/>
+          <w:b/>
+          <w:bCs/>
           <w:noProof/>
+          <w:sz w:val="20"/>
+          <w:szCs w:val="20"/>
+          <w:lang w:val="en-US"/>
         </w:rPr>
         <w:drawing>
-          <wp:anchor distT="0" distB="0" distL="114300" distR="114300" simplePos="0" relativeHeight="251691008" behindDoc="0" locked="0" layoutInCell="1" allowOverlap="1" wp14:anchorId="0DECFE6F" wp14:editId="0449C1DE">
-            <wp:simplePos x="0" y="0"/>
-            <wp:positionH relativeFrom="margin">
-              <wp:posOffset>-171450</wp:posOffset>
-            </wp:positionH>
-            <wp:positionV relativeFrom="paragraph">
-              <wp:posOffset>336550</wp:posOffset>
-            </wp:positionV>
-            <wp:extent cx="8574405" cy="4944745"/>
-            <wp:effectExtent l="0" t="0" r="0" b="8255"/>
-            <wp:wrapSquare wrapText="bothSides"/>
-            <wp:docPr id="8" name="Imagen 8"/>
+          <wp:inline distT="0" distB="0" distL="0" distR="0" wp14:anchorId="5D005BA1" wp14:editId="6707B864">
+            <wp:extent cx="8363633" cy="4505325"/>
+            <wp:effectExtent l="0" t="0" r="0" b="0"/>
+            <wp:docPr id="14" name="Imagen 14"/>
             <wp:cNvGraphicFramePr>
               <a:graphicFrameLocks xmlns:a="http://schemas.openxmlformats.org/drawingml/2006/main" noChangeAspect="1"/>
             </wp:cNvGraphicFramePr>
@@ -15846,7 +15554,7 @@
               <a:graphicData uri="http://schemas.openxmlformats.org/drawingml/2006/picture">
                 <pic:pic xmlns:pic="http://schemas.openxmlformats.org/drawingml/2006/picture">
                   <pic:nvPicPr>
-                    <pic:cNvPr id="1" name=""/>
+                    <pic:cNvPr id="14" name="CasoUsoSoftware1.jpg"/>
                     <pic:cNvPicPr/>
                   </pic:nvPicPr>
                   <pic:blipFill>
@@ -15864,7 +15572,7 @@
                   <pic:spPr>
                     <a:xfrm>
                       <a:off x="0" y="0"/>
-                      <a:ext cx="8574405" cy="4944745"/>
+                      <a:ext cx="8371877" cy="4509766"/>
                     </a:xfrm>
                     <a:prstGeom prst="rect">
                       <a:avLst/>
@@ -15873,13 +15581,7 @@
                 </pic:pic>
               </a:graphicData>
             </a:graphic>
-            <wp14:sizeRelH relativeFrom="page">
-              <wp14:pctWidth>0</wp14:pctWidth>
-            </wp14:sizeRelH>
-            <wp14:sizeRelV relativeFrom="page">
-              <wp14:pctHeight>0</wp14:pctHeight>
-            </wp14:sizeRelV>
-          </wp:anchor>
+          </wp:inline>
         </w:drawing>
       </w:r>
     </w:p>
@@ -15905,23 +15607,20 @@
       </w:pPr>
       <w:r>
         <w:rPr>
+          <w:rFonts w:ascii="Arial" w:hAnsi="Arial" w:cs="Arial"/>
+          <w:b/>
+          <w:bCs/>
           <w:noProof/>
+          <w:sz w:val="20"/>
+          <w:szCs w:val="20"/>
           <w:lang w:val="en-US"/>
         </w:rPr>
         <w:lastRenderedPageBreak/>
         <w:drawing>
-          <wp:anchor distT="0" distB="0" distL="114300" distR="114300" simplePos="0" relativeHeight="251694080" behindDoc="0" locked="0" layoutInCell="1" allowOverlap="1" wp14:anchorId="009DB65F" wp14:editId="5B5C9F95">
-            <wp:simplePos x="0" y="0"/>
-            <wp:positionH relativeFrom="margin">
-              <wp:align>center</wp:align>
-            </wp:positionH>
-            <wp:positionV relativeFrom="paragraph">
-              <wp:posOffset>9525</wp:posOffset>
-            </wp:positionV>
-            <wp:extent cx="6962775" cy="4217035"/>
-            <wp:effectExtent l="0" t="0" r="9525" b="0"/>
-            <wp:wrapSquare wrapText="bothSides"/>
-            <wp:docPr id="4" name="Imagen 4"/>
+          <wp:inline distT="0" distB="0" distL="0" distR="0" wp14:anchorId="57FB1E28" wp14:editId="5D974AEB">
+            <wp:extent cx="7512685" cy="5612130"/>
+            <wp:effectExtent l="0" t="0" r="0" b="7620"/>
+            <wp:docPr id="11" name="Imagen 11"/>
             <wp:cNvGraphicFramePr>
               <a:graphicFrameLocks xmlns:a="http://schemas.openxmlformats.org/drawingml/2006/main" noChangeAspect="1"/>
             </wp:cNvGraphicFramePr>
@@ -15929,7 +15628,7 @@
               <a:graphicData uri="http://schemas.openxmlformats.org/drawingml/2006/picture">
                 <pic:pic xmlns:pic="http://schemas.openxmlformats.org/drawingml/2006/picture">
                   <pic:nvPicPr>
-                    <pic:cNvPr id="1" name=""/>
+                    <pic:cNvPr id="11" name="CasoUsoSoftwareConsultas.jpg"/>
                     <pic:cNvPicPr/>
                   </pic:nvPicPr>
                   <pic:blipFill>
@@ -15947,7 +15646,7 @@
                   <pic:spPr>
                     <a:xfrm>
                       <a:off x="0" y="0"/>
-                      <a:ext cx="6962775" cy="4217035"/>
+                      <a:ext cx="7512685" cy="5612130"/>
                     </a:xfrm>
                     <a:prstGeom prst="rect">
                       <a:avLst/>
@@ -15956,13 +15655,7 @@
                 </pic:pic>
               </a:graphicData>
             </a:graphic>
-            <wp14:sizeRelH relativeFrom="page">
-              <wp14:pctWidth>0</wp14:pctWidth>
-            </wp14:sizeRelH>
-            <wp14:sizeRelV relativeFrom="page">
-              <wp14:pctHeight>0</wp14:pctHeight>
-            </wp14:sizeRelV>
-          </wp:anchor>
+          </wp:inline>
         </w:drawing>
       </w:r>
       <w:r>
@@ -16430,31 +16123,7 @@
               <w:rPr>
                 <w:rFonts w:ascii="Calibri" w:hAnsi="Calibri" w:cs="Calibri"/>
               </w:rPr>
-              <w:t xml:space="preserve">El sistema deberá </w:t>
-            </w:r>
-            <w:r>
-              <w:rPr>
-                <w:rFonts w:ascii="Calibri" w:hAnsi="Calibri" w:cs="Calibri"/>
-              </w:rPr>
-              <w:t>r</w:t>
-            </w:r>
-            <w:r>
-              <w:rPr>
-                <w:rFonts w:ascii="Calibri" w:hAnsi="Calibri" w:cs="Calibri"/>
-              </w:rPr>
-              <w:t xml:space="preserve">egistrar, modificar, anular y mostrar </w:t>
-            </w:r>
-            <w:r>
-              <w:rPr>
-                <w:rFonts w:ascii="Calibri" w:hAnsi="Calibri" w:cs="Calibri"/>
-              </w:rPr>
-              <w:t xml:space="preserve">los datos del </w:t>
-            </w:r>
-            <w:r>
-              <w:rPr>
-                <w:rFonts w:ascii="Calibri" w:hAnsi="Calibri" w:cs="Calibri"/>
-              </w:rPr>
-              <w:t>docente</w:t>
+              <w:t>El sistema deberá registrar, modificar, anular y mostrar los datos del docente</w:t>
             </w:r>
           </w:p>
         </w:tc>
@@ -16495,19 +16164,7 @@
               <w:rPr>
                 <w:rFonts w:ascii="Calibri" w:hAnsi="Calibri" w:cs="Calibri"/>
               </w:rPr>
-              <w:t xml:space="preserve">El sistema deberá </w:t>
-            </w:r>
-            <w:r>
-              <w:rPr>
-                <w:rFonts w:ascii="Calibri" w:hAnsi="Calibri" w:cs="Calibri"/>
-              </w:rPr>
-              <w:t>r</w:t>
-            </w:r>
-            <w:r>
-              <w:rPr>
-                <w:rFonts w:ascii="Calibri" w:hAnsi="Calibri" w:cs="Calibri"/>
-              </w:rPr>
-              <w:t>egistrar, modificar, anular y mostrar la materia.</w:t>
+              <w:t>El sistema deberá registrar, modificar, anular y mostrar la materia.</w:t>
             </w:r>
           </w:p>
         </w:tc>
@@ -16545,19 +16202,7 @@
               <w:rPr>
                 <w:rFonts w:ascii="Calibri" w:hAnsi="Calibri" w:cs="Calibri"/>
               </w:rPr>
-              <w:t xml:space="preserve">El sistema deberá </w:t>
-            </w:r>
-            <w:r>
-              <w:rPr>
-                <w:rFonts w:ascii="Calibri" w:hAnsi="Calibri" w:cs="Calibri"/>
-              </w:rPr>
-              <w:t>r</w:t>
-            </w:r>
-            <w:r>
-              <w:rPr>
-                <w:rFonts w:ascii="Calibri" w:hAnsi="Calibri" w:cs="Calibri"/>
-              </w:rPr>
-              <w:t>egistrar, anular, modificar y mostrar la planificación curricular</w:t>
+              <w:t>El sistema deberá registrar, anular, modificar y mostrar la planificación curricular</w:t>
             </w:r>
           </w:p>
         </w:tc>
@@ -16763,19 +16408,7 @@
               <w:rPr>
                 <w:rFonts w:ascii="Calibri" w:hAnsi="Calibri" w:cs="Calibri"/>
               </w:rPr>
-              <w:t xml:space="preserve">El sistema deberá permitir </w:t>
-            </w:r>
-            <w:r>
-              <w:rPr>
-                <w:rFonts w:ascii="Calibri" w:hAnsi="Calibri" w:cs="Calibri"/>
-              </w:rPr>
-              <w:t>c</w:t>
-            </w:r>
-            <w:r>
-              <w:rPr>
-                <w:rFonts w:ascii="Calibri" w:hAnsi="Calibri" w:cs="Calibri"/>
-              </w:rPr>
-              <w:t>onsultar el silabo por curso.</w:t>
+              <w:t>El sistema deberá permitir consultar el silabo por curso.</w:t>
             </w:r>
           </w:p>
         </w:tc>
@@ -17547,6 +17180,7 @@
               <w:rPr>
                 <w:szCs w:val="24"/>
               </w:rPr>
+              <w:lastRenderedPageBreak/>
               <w:t>RNF04</w:t>
             </w:r>
           </w:p>
@@ -18371,7 +18005,7 @@
               <w:t>Realiza</w:t>
             </w:r>
             <w:r>
-              <w:t xml:space="preserve"> sesión de clase</w:t>
+              <w:t xml:space="preserve"> calificaciones</w:t>
             </w:r>
           </w:p>
         </w:tc>
@@ -18424,6 +18058,70 @@
             </w:pPr>
             <w:r>
               <w:t xml:space="preserve">15 </w:t>
+            </w:r>
+          </w:p>
+        </w:tc>
+      </w:tr>
+      <w:tr>
+        <w:tc>
+          <w:tcPr>
+            <w:tcW w:w="3947" w:type="dxa"/>
+          </w:tcPr>
+          <w:p>
+            <w:r>
+              <w:t>Mantenedor Sesión de clase</w:t>
+            </w:r>
+          </w:p>
+        </w:tc>
+        <w:tc>
+          <w:tcPr>
+            <w:tcW w:w="1036" w:type="dxa"/>
+          </w:tcPr>
+          <w:p>
+            <w:pPr>
+              <w:jc w:val="center"/>
+            </w:pPr>
+            <w:r>
+              <w:t>3</w:t>
+            </w:r>
+          </w:p>
+        </w:tc>
+        <w:tc>
+          <w:tcPr>
+            <w:tcW w:w="915" w:type="dxa"/>
+          </w:tcPr>
+          <w:p>
+            <w:pPr>
+              <w:jc w:val="center"/>
+            </w:pPr>
+            <w:r>
+              <w:t>3</w:t>
+            </w:r>
+          </w:p>
+        </w:tc>
+        <w:tc>
+          <w:tcPr>
+            <w:tcW w:w="917" w:type="dxa"/>
+          </w:tcPr>
+          <w:p>
+            <w:pPr>
+              <w:jc w:val="center"/>
+            </w:pPr>
+            <w:r>
+              <w:t>3</w:t>
+            </w:r>
+          </w:p>
+        </w:tc>
+        <w:tc>
+          <w:tcPr>
+            <w:tcW w:w="1025" w:type="dxa"/>
+          </w:tcPr>
+          <w:p>
+            <w:pPr>
+              <w:jc w:val="center"/>
+            </w:pPr>
+            <w:r>
+              <w:t>18</w:t>
             </w:r>
           </w:p>
         </w:tc>
@@ -18787,7 +18485,6 @@
               <w:jc w:val="center"/>
             </w:pPr>
             <w:r>
-              <w:lastRenderedPageBreak/>
               <w:t>PRIORIDAD</w:t>
             </w:r>
           </w:p>
@@ -18910,7 +18607,7 @@
               <w:spacing w:after="0" w:line="240" w:lineRule="auto"/>
             </w:pPr>
             <w:r>
-              <w:t>Realizar sesión de clase</w:t>
+              <w:t>Realiza calificación</w:t>
             </w:r>
           </w:p>
         </w:tc>
@@ -18988,6 +18685,19 @@
             </w:r>
             <w:r>
               <w:t>pensión</w:t>
+            </w:r>
+          </w:p>
+          <w:p>
+            <w:pPr>
+              <w:pStyle w:val="Prrafodelista"/>
+              <w:numPr>
+                <w:ilvl w:val="0"/>
+                <w:numId w:val="14"/>
+              </w:numPr>
+              <w:spacing w:after="0" w:line="240" w:lineRule="auto"/>
+            </w:pPr>
+            <w:r>
+              <w:t>Mantenedor sesión de clase</w:t>
             </w:r>
           </w:p>
           <w:p>
@@ -19330,6 +19040,9 @@
             <w:pPr>
               <w:jc w:val="center"/>
             </w:pPr>
+            <w:r>
+              <w:t>08 abril 2021</w:t>
+            </w:r>
           </w:p>
         </w:tc>
         <w:tc>
@@ -19340,6 +19053,9 @@
             <w:pPr>
               <w:jc w:val="center"/>
             </w:pPr>
+            <w:r>
+              <w:t>15 abril 2021</w:t>
+            </w:r>
           </w:p>
         </w:tc>
       </w:tr>
@@ -19366,7 +19082,14 @@
           <w:tcPr>
             <w:tcW w:w="2410" w:type="dxa"/>
           </w:tcPr>
-          <w:p/>
+          <w:p>
+            <w:pPr>
+              <w:jc w:val="center"/>
+            </w:pPr>
+            <w:r>
+              <w:t>29 abril 2021</w:t>
+            </w:r>
+          </w:p>
         </w:tc>
         <w:tc>
           <w:tcPr>
@@ -19376,6 +19099,9 @@
             <w:pPr>
               <w:jc w:val="center"/>
             </w:pPr>
+            <w:r>
+              <w:t>06 mayo 2021</w:t>
+            </w:r>
           </w:p>
         </w:tc>
       </w:tr>
@@ -19406,6 +19132,9 @@
             <w:pPr>
               <w:jc w:val="center"/>
             </w:pPr>
+            <w:r>
+              <w:t>13 mayo 2021</w:t>
+            </w:r>
           </w:p>
         </w:tc>
         <w:tc>
@@ -19416,6 +19145,9 @@
             <w:pPr>
               <w:jc w:val="center"/>
             </w:pPr>
+            <w:r>
+              <w:t>22 mayo 2021</w:t>
+            </w:r>
           </w:p>
         </w:tc>
       </w:tr>
@@ -19442,7 +19174,14 @@
           <w:tcPr>
             <w:tcW w:w="2410" w:type="dxa"/>
           </w:tcPr>
-          <w:p/>
+          <w:p>
+            <w:pPr>
+              <w:jc w:val="center"/>
+            </w:pPr>
+            <w:r>
+              <w:t>27 mayo 2021</w:t>
+            </w:r>
+          </w:p>
         </w:tc>
         <w:tc>
           <w:tcPr>
@@ -19452,6 +19191,9 @@
             <w:pPr>
               <w:jc w:val="center"/>
             </w:pPr>
+            <w:r>
+              <w:t>03 junio 2021</w:t>
+            </w:r>
           </w:p>
         </w:tc>
       </w:tr>
@@ -19486,6 +19228,9 @@
             <w:pPr>
               <w:jc w:val="center"/>
             </w:pPr>
+            <w:r>
+              <w:t>27 mayo 2021</w:t>
+            </w:r>
           </w:p>
         </w:tc>
         <w:tc>
@@ -19496,6 +19241,9 @@
             <w:pPr>
               <w:jc w:val="center"/>
             </w:pPr>
+            <w:r>
+              <w:t>03 junio 2021</w:t>
+            </w:r>
           </w:p>
         </w:tc>
       </w:tr>
@@ -20180,13 +19928,7 @@
               <w:jc w:val="center"/>
             </w:pPr>
             <w:r>
-              <w:t xml:space="preserve">Procesos, Actores y </w:t>
-            </w:r>
-            <w:r>
-              <w:t>Trabajadores de</w:t>
-            </w:r>
-            <w:r>
-              <w:t xml:space="preserve"> Negocio</w:t>
+              <w:t>Procesos, Actores y Trabajadores de Negocio</w:t>
             </w:r>
           </w:p>
         </w:tc>
@@ -21063,10 +20805,7 @@
               <w:jc w:val="center"/>
             </w:pPr>
             <w:r>
-              <w:t xml:space="preserve">Diagrama de actividad – Realiza </w:t>
-            </w:r>
-            <w:r>
-              <w:t>Matrícula</w:t>
+              <w:t>Diagrama de actividad – Mantenedor Sesión de clase</w:t>
             </w:r>
           </w:p>
         </w:tc>
@@ -21102,10 +20841,7 @@
               <w:jc w:val="center"/>
             </w:pPr>
             <w:r>
-              <w:t xml:space="preserve">Interfaz – Realiza </w:t>
-            </w:r>
-            <w:r>
-              <w:t>Matrícula</w:t>
+              <w:t>Interfaz – Mantenedor Sesión de clase</w:t>
             </w:r>
           </w:p>
         </w:tc>
@@ -21141,10 +20877,7 @@
               <w:jc w:val="center"/>
             </w:pPr>
             <w:r>
-              <w:t xml:space="preserve">Diagrama Lógico de datos – Realiza </w:t>
-            </w:r>
-            <w:r>
-              <w:t>Matrícula</w:t>
+              <w:t>Diagrama Lógico de datos – Mantenedor sesión de clase</w:t>
             </w:r>
           </w:p>
         </w:tc>
@@ -21180,11 +20913,13 @@
               <w:jc w:val="center"/>
             </w:pPr>
             <w:r>
-              <w:t>Diagrama de actividad – Realiza Pa</w:t>
-            </w:r>
-            <w:r>
-              <w:t>go Pensión</w:t>
-            </w:r>
+              <w:t xml:space="preserve">Diagrama de actividad – Realiza </w:t>
+            </w:r>
+            <w:r>
+              <w:t>Matrícula</w:t>
+            </w:r>
+            <w:bookmarkStart w:id="98" w:name="_GoBack"/>
+            <w:bookmarkEnd w:id="98"/>
           </w:p>
         </w:tc>
         <w:tc>
@@ -21219,10 +20954,10 @@
               <w:jc w:val="center"/>
             </w:pPr>
             <w:r>
-              <w:t>Interfaz – Realiza Pago</w:t>
-            </w:r>
-            <w:r>
-              <w:t xml:space="preserve"> Pensión</w:t>
+              <w:t xml:space="preserve">Interfaz – Realiza </w:t>
+            </w:r>
+            <w:r>
+              <w:t>Matrícula</w:t>
             </w:r>
           </w:p>
         </w:tc>
@@ -21258,10 +20993,10 @@
               <w:jc w:val="center"/>
             </w:pPr>
             <w:r>
-              <w:t>Diagrama Lógico de datos – Realiza Pago</w:t>
-            </w:r>
-            <w:r>
-              <w:t xml:space="preserve"> Pensión</w:t>
+              <w:t xml:space="preserve">Diagrama Lógico de datos – Realiza </w:t>
+            </w:r>
+            <w:r>
+              <w:t>Matrícula</w:t>
             </w:r>
           </w:p>
         </w:tc>
@@ -21269,7 +21004,11 @@
           <w:tcPr>
             <w:tcW w:w="3119" w:type="dxa"/>
           </w:tcPr>
-          <w:p/>
+          <w:p>
+            <w:pPr>
+              <w:jc w:val="center"/>
+            </w:pPr>
+          </w:p>
         </w:tc>
       </w:tr>
       <w:tr>
@@ -21279,6 +21018,7 @@
         <w:tc>
           <w:tcPr>
             <w:tcW w:w="2051" w:type="dxa"/>
+            <w:vMerge/>
             <w:shd w:val="clear" w:color="auto" w:fill="D9D9D9" w:themeFill="background1" w:themeFillShade="D9"/>
           </w:tcPr>
           <w:p/>
@@ -21292,10 +21032,10 @@
               <w:jc w:val="center"/>
             </w:pPr>
             <w:r>
-              <w:t xml:space="preserve">Diagrama de actividad – Realiza </w:t>
-            </w:r>
-            <w:r>
-              <w:t>Planificación Curricular</w:t>
+              <w:t>Diagrama de actividad – Realiza Pa</w:t>
+            </w:r>
+            <w:r>
+              <w:t>go Pensión</w:t>
             </w:r>
           </w:p>
         </w:tc>
@@ -21317,6 +21057,7 @@
         <w:tc>
           <w:tcPr>
             <w:tcW w:w="2051" w:type="dxa"/>
+            <w:vMerge/>
             <w:shd w:val="clear" w:color="auto" w:fill="D9D9D9" w:themeFill="background1" w:themeFillShade="D9"/>
           </w:tcPr>
           <w:p/>
@@ -21330,10 +21071,10 @@
               <w:jc w:val="center"/>
             </w:pPr>
             <w:r>
-              <w:t>Interfaz – Realiza P</w:t>
-            </w:r>
-            <w:r>
-              <w:t>lanificación Curricular</w:t>
+              <w:t>Interfaz – Realiza Pago</w:t>
+            </w:r>
+            <w:r>
+              <w:t xml:space="preserve"> Pensión</w:t>
             </w:r>
           </w:p>
         </w:tc>
@@ -21355,6 +21096,7 @@
         <w:tc>
           <w:tcPr>
             <w:tcW w:w="2051" w:type="dxa"/>
+            <w:vMerge/>
             <w:shd w:val="clear" w:color="auto" w:fill="D9D9D9" w:themeFill="background1" w:themeFillShade="D9"/>
           </w:tcPr>
           <w:p/>
@@ -21368,10 +21110,10 @@
               <w:jc w:val="center"/>
             </w:pPr>
             <w:r>
-              <w:t>Diagrama Lógico de datos – Realiza P</w:t>
-            </w:r>
-            <w:r>
-              <w:t>lanificación Curricular</w:t>
+              <w:t>Diagrama Lógico de datos – Realiza Pago</w:t>
+            </w:r>
+            <w:r>
+              <w:t xml:space="preserve"> Pensión</w:t>
             </w:r>
           </w:p>
         </w:tc>
@@ -21379,11 +21121,7 @@
           <w:tcPr>
             <w:tcW w:w="3119" w:type="dxa"/>
           </w:tcPr>
-          <w:p>
-            <w:pPr>
-              <w:jc w:val="center"/>
-            </w:pPr>
-          </w:p>
+          <w:p/>
         </w:tc>
       </w:tr>
       <w:tr>
@@ -21409,7 +21147,7 @@
               <w:t xml:space="preserve">Diagrama de actividad – Realiza </w:t>
             </w:r>
             <w:r>
-              <w:t>Sesión De Clase</w:t>
+              <w:t>Planificación Curricular</w:t>
             </w:r>
           </w:p>
         </w:tc>
@@ -21444,10 +21182,10 @@
               <w:jc w:val="center"/>
             </w:pPr>
             <w:r>
-              <w:t xml:space="preserve">Interfaz – Realiza </w:t>
-            </w:r>
-            <w:r>
-              <w:t>Sesión De Clase</w:t>
+              <w:t>Interfaz – Realiza P</w:t>
+            </w:r>
+            <w:r>
+              <w:t>lanificación Curricular</w:t>
             </w:r>
           </w:p>
         </w:tc>
@@ -21482,10 +21220,124 @@
               <w:jc w:val="center"/>
             </w:pPr>
             <w:r>
+              <w:t>Diagrama Lógico de datos – Realiza P</w:t>
+            </w:r>
+            <w:r>
+              <w:t>lanificación Curricular</w:t>
+            </w:r>
+          </w:p>
+        </w:tc>
+        <w:tc>
+          <w:tcPr>
+            <w:tcW w:w="3119" w:type="dxa"/>
+          </w:tcPr>
+          <w:p>
+            <w:pPr>
+              <w:jc w:val="center"/>
+            </w:pPr>
+          </w:p>
+        </w:tc>
+      </w:tr>
+      <w:tr>
+        <w:trPr>
+          <w:trHeight w:val="457"/>
+        </w:trPr>
+        <w:tc>
+          <w:tcPr>
+            <w:tcW w:w="2051" w:type="dxa"/>
+            <w:shd w:val="clear" w:color="auto" w:fill="D9D9D9" w:themeFill="background1" w:themeFillShade="D9"/>
+          </w:tcPr>
+          <w:p/>
+        </w:tc>
+        <w:tc>
+          <w:tcPr>
+            <w:tcW w:w="3335" w:type="dxa"/>
+          </w:tcPr>
+          <w:p>
+            <w:pPr>
+              <w:jc w:val="center"/>
+            </w:pPr>
+            <w:r>
+              <w:t xml:space="preserve">Diagrama de actividad – Realiza </w:t>
+            </w:r>
+            <w:r>
+              <w:t>Calificación</w:t>
+            </w:r>
+          </w:p>
+        </w:tc>
+        <w:tc>
+          <w:tcPr>
+            <w:tcW w:w="3119" w:type="dxa"/>
+          </w:tcPr>
+          <w:p>
+            <w:pPr>
+              <w:jc w:val="center"/>
+            </w:pPr>
+          </w:p>
+        </w:tc>
+      </w:tr>
+      <w:tr>
+        <w:trPr>
+          <w:trHeight w:val="457"/>
+        </w:trPr>
+        <w:tc>
+          <w:tcPr>
+            <w:tcW w:w="2051" w:type="dxa"/>
+            <w:shd w:val="clear" w:color="auto" w:fill="D9D9D9" w:themeFill="background1" w:themeFillShade="D9"/>
+          </w:tcPr>
+          <w:p/>
+        </w:tc>
+        <w:tc>
+          <w:tcPr>
+            <w:tcW w:w="3335" w:type="dxa"/>
+          </w:tcPr>
+          <w:p>
+            <w:pPr>
+              <w:jc w:val="center"/>
+            </w:pPr>
+            <w:r>
+              <w:t xml:space="preserve">Interfaz – Realiza </w:t>
+            </w:r>
+            <w:r>
+              <w:t>calificación</w:t>
+            </w:r>
+          </w:p>
+        </w:tc>
+        <w:tc>
+          <w:tcPr>
+            <w:tcW w:w="3119" w:type="dxa"/>
+          </w:tcPr>
+          <w:p>
+            <w:pPr>
+              <w:jc w:val="center"/>
+            </w:pPr>
+          </w:p>
+        </w:tc>
+      </w:tr>
+      <w:tr>
+        <w:trPr>
+          <w:trHeight w:val="457"/>
+        </w:trPr>
+        <w:tc>
+          <w:tcPr>
+            <w:tcW w:w="2051" w:type="dxa"/>
+            <w:shd w:val="clear" w:color="auto" w:fill="D9D9D9" w:themeFill="background1" w:themeFillShade="D9"/>
+          </w:tcPr>
+          <w:p/>
+        </w:tc>
+        <w:tc>
+          <w:tcPr>
+            <w:tcW w:w="3335" w:type="dxa"/>
+          </w:tcPr>
+          <w:p>
+            <w:pPr>
+              <w:jc w:val="center"/>
+            </w:pPr>
+            <w:r>
               <w:t xml:space="preserve">Diagrama Lógico de datos – Realiza </w:t>
             </w:r>
             <w:r>
-              <w:t>Sesión De Clase</w:t>
+              <w:t>calificación</w:t>
             </w:r>
           </w:p>
         </w:tc>
@@ -21527,7 +21379,7 @@
           <w:lang w:val="es-ES"/>
         </w:rPr>
       </w:pPr>
-      <w:bookmarkStart w:id="98" w:name="_Toc73497069"/>
+      <w:bookmarkStart w:id="99" w:name="_Toc73497069"/>
       <w:r>
         <w:rPr>
           <w:rFonts w:cstheme="majorHAnsi"/>
@@ -21578,7 +21430,7 @@
         </w:rPr>
         <w:t>)</w:t>
       </w:r>
-      <w:bookmarkEnd w:id="98"/>
+      <w:bookmarkEnd w:id="99"/>
     </w:p>
     <w:p>
       <w:pPr>
@@ -21621,7 +21473,7 @@
           <w:lang w:val="es-ES"/>
         </w:rPr>
       </w:pPr>
-      <w:bookmarkStart w:id="99" w:name="_Toc73497070"/>
+      <w:bookmarkStart w:id="100" w:name="_Toc73497070"/>
       <w:r>
         <w:rPr>
           <w:rFonts w:cstheme="majorHAnsi"/>
@@ -21630,9 +21482,10 @@
           <w:color w:val="auto"/>
           <w:lang w:val="es-ES"/>
         </w:rPr>
+        <w:lastRenderedPageBreak/>
         <w:t>REALIZACIÓN DEL ANÁLISIS Y DISEÑO</w:t>
       </w:r>
-      <w:bookmarkEnd w:id="99"/>
+      <w:bookmarkEnd w:id="100"/>
     </w:p>
     <w:p>
       <w:pPr>
@@ -21647,7 +21500,7 @@
           <w:lang w:val="es-ES"/>
         </w:rPr>
       </w:pPr>
-      <w:bookmarkStart w:id="100" w:name="_Toc73497071"/>
+      <w:bookmarkStart w:id="101" w:name="_Toc73497071"/>
       <w:r>
         <w:rPr>
           <w:rFonts w:cstheme="majorHAnsi"/>
@@ -21660,7 +21513,7 @@
         </w:rPr>
         <w:t>Para cada iteración:</w:t>
       </w:r>
-      <w:bookmarkEnd w:id="100"/>
+      <w:bookmarkEnd w:id="101"/>
     </w:p>
     <w:p>
       <w:pPr>
@@ -21745,7 +21598,7 @@
 </file>
 
 <file path=word/endnotes.xml><?xml version="1.0" encoding="utf-8"?>
-<w:endnotes xmlns:wpc="http://schemas.microsoft.com/office/word/2010/wordprocessingCanvas" xmlns:cx="http://schemas.microsoft.com/office/drawing/2014/chartex" xmlns:cx1="http://schemas.microsoft.com/office/drawing/2015/9/8/chartex" xmlns:cx2="http://schemas.microsoft.com/office/drawing/2015/10/21/chartex" xmlns:cx3="http://schemas.microsoft.com/office/drawing/2016/5/9/chartex" xmlns:cx4="http://schemas.microsoft.com/office/drawing/2016/5/10/chartex" xmlns:cx5="http://schemas.microsoft.com/office/drawing/2016/5/11/chartex" xmlns:cx6="http://schemas.microsoft.com/office/drawing/2016/5/12/chartex" xmlns:cx7="http://schemas.microsoft.com/office/drawing/2016/5/13/chartex" xmlns:cx8="http://schemas.microsoft.com/office/drawing/2016/5/14/chartex" xmlns:mc="http://schemas.openxmlformats.org/markup-compatibility/2006" xmlns:aink="http://schemas.microsoft.com/office/drawing/2016/ink" xmlns:am3d="http://schemas.microsoft.com/office/drawing/2017/model3d" xmlns:o="urn:schemas-microsoft-com:office:office" xmlns:r="http://schemas.openxmlformats.org/officeDocument/2006/relationships" xmlns:m="http://schemas.openxmlformats.org/officeDocument/2006/math" xmlns:v="urn:schemas-microsoft-com:vml" xmlns:wp14="http://schemas.microsoft.com/office/word/2010/wordprocessingDrawing" xmlns:wp="http://schemas.openxmlformats.org/drawingml/2006/wordprocessingDrawing" xmlns:w10="urn:schemas-microsoft-com:office:word" xmlns:w="http://schemas.openxmlformats.org/wordprocessingml/2006/main" xmlns:w14="http://schemas.microsoft.com/office/word/2010/wordml" xmlns:w15="http://schemas.microsoft.com/office/word/2012/wordml" xmlns:w16cex="http://schemas.microsoft.com/office/word/2018/wordml/cex" xmlns:w16cid="http://schemas.microsoft.com/office/word/2016/wordml/cid" xmlns:w16="http://schemas.microsoft.com/office/word/2018/wordml" xmlns:w16sdtdh="http://schemas.microsoft.com/office/word/2020/wordml/sdtdatahash" xmlns:w16se="http://schemas.microsoft.com/office/word/2015/wordml/symex" xmlns:wpg="http://schemas.microsoft.com/office/word/2010/wordprocessingGroup" xmlns:wpi="http://schemas.microsoft.com/office/word/2010/wordprocessingInk" xmlns:wne="http://schemas.microsoft.com/office/word/2006/wordml" xmlns:wps="http://schemas.microsoft.com/office/word/2010/wordprocessingShape" mc:Ignorable="w14 w15 w16se w16cid w16 w16cex w16sdtdh wp14">
+<w:endnotes xmlns:wpc="http://schemas.microsoft.com/office/word/2010/wordprocessingCanvas" xmlns:cx="http://schemas.microsoft.com/office/drawing/2014/chartex" xmlns:mc="http://schemas.openxmlformats.org/markup-compatibility/2006" xmlns:o="urn:schemas-microsoft-com:office:office" xmlns:r="http://schemas.openxmlformats.org/officeDocument/2006/relationships" xmlns:m="http://schemas.openxmlformats.org/officeDocument/2006/math" xmlns:v="urn:schemas-microsoft-com:vml" xmlns:wp14="http://schemas.microsoft.com/office/word/2010/wordprocessingDrawing" xmlns:wp="http://schemas.openxmlformats.org/drawingml/2006/wordprocessingDrawing" xmlns:w10="urn:schemas-microsoft-com:office:word" xmlns:w="http://schemas.openxmlformats.org/wordprocessingml/2006/main" xmlns:w14="http://schemas.microsoft.com/office/word/2010/wordml" xmlns:w15="http://schemas.microsoft.com/office/word/2012/wordml" xmlns:w16se="http://schemas.microsoft.com/office/word/2015/wordml/symex" xmlns:wpg="http://schemas.microsoft.com/office/word/2010/wordprocessingGroup" xmlns:wpi="http://schemas.microsoft.com/office/word/2010/wordprocessingInk" xmlns:wne="http://schemas.microsoft.com/office/word/2006/wordml" xmlns:wps="http://schemas.microsoft.com/office/word/2010/wordprocessingShape" mc:Ignorable="w14 w15 w16se wp14">
   <w:endnote w:type="separator" w:id="-1">
     <w:p>
       <w:pPr>
@@ -21770,7 +21623,7 @@
 </file>
 
 <file path=word/footer1.xml><?xml version="1.0" encoding="utf-8"?>
-<w:ftr xmlns:wpc="http://schemas.microsoft.com/office/word/2010/wordprocessingCanvas" xmlns:cx="http://schemas.microsoft.com/office/drawing/2014/chartex" xmlns:cx1="http://schemas.microsoft.com/office/drawing/2015/9/8/chartex" xmlns:cx2="http://schemas.microsoft.com/office/drawing/2015/10/21/chartex" xmlns:cx3="http://schemas.microsoft.com/office/drawing/2016/5/9/chartex" xmlns:cx4="http://schemas.microsoft.com/office/drawing/2016/5/10/chartex" xmlns:cx5="http://schemas.microsoft.com/office/drawing/2016/5/11/chartex" xmlns:cx6="http://schemas.microsoft.com/office/drawing/2016/5/12/chartex" xmlns:cx7="http://schemas.microsoft.com/office/drawing/2016/5/13/chartex" xmlns:cx8="http://schemas.microsoft.com/office/drawing/2016/5/14/chartex" xmlns:mc="http://schemas.openxmlformats.org/markup-compatibility/2006" xmlns:aink="http://schemas.microsoft.com/office/drawing/2016/ink" xmlns:am3d="http://schemas.microsoft.com/office/drawing/2017/model3d" xmlns:o="urn:schemas-microsoft-com:office:office" xmlns:r="http://schemas.openxmlformats.org/officeDocument/2006/relationships" xmlns:m="http://schemas.openxmlformats.org/officeDocument/2006/math" xmlns:v="urn:schemas-microsoft-com:vml" xmlns:wp14="http://schemas.microsoft.com/office/word/2010/wordprocessingDrawing" xmlns:wp="http://schemas.openxmlformats.org/drawingml/2006/wordprocessingDrawing" xmlns:w10="urn:schemas-microsoft-com:office:word" xmlns:w="http://schemas.openxmlformats.org/wordprocessingml/2006/main" xmlns:w14="http://schemas.microsoft.com/office/word/2010/wordml" xmlns:w15="http://schemas.microsoft.com/office/word/2012/wordml" xmlns:w16cex="http://schemas.microsoft.com/office/word/2018/wordml/cex" xmlns:w16cid="http://schemas.microsoft.com/office/word/2016/wordml/cid" xmlns:w16="http://schemas.microsoft.com/office/word/2018/wordml" xmlns:w16sdtdh="http://schemas.microsoft.com/office/word/2020/wordml/sdtdatahash" xmlns:w16se="http://schemas.microsoft.com/office/word/2015/wordml/symex" xmlns:wpg="http://schemas.microsoft.com/office/word/2010/wordprocessingGroup" xmlns:wpi="http://schemas.microsoft.com/office/word/2010/wordprocessingInk" xmlns:wne="http://schemas.microsoft.com/office/word/2006/wordml" xmlns:wps="http://schemas.microsoft.com/office/word/2010/wordprocessingShape" mc:Ignorable="w14 w15 w16se w16cid w16 w16cex w16sdtdh wp14">
+<w:ftr xmlns:wpc="http://schemas.microsoft.com/office/word/2010/wordprocessingCanvas" xmlns:cx="http://schemas.microsoft.com/office/drawing/2014/chartex" xmlns:mc="http://schemas.openxmlformats.org/markup-compatibility/2006" xmlns:o="urn:schemas-microsoft-com:office:office" xmlns:r="http://schemas.openxmlformats.org/officeDocument/2006/relationships" xmlns:m="http://schemas.openxmlformats.org/officeDocument/2006/math" xmlns:v="urn:schemas-microsoft-com:vml" xmlns:wp14="http://schemas.microsoft.com/office/word/2010/wordprocessingDrawing" xmlns:wp="http://schemas.openxmlformats.org/drawingml/2006/wordprocessingDrawing" xmlns:w10="urn:schemas-microsoft-com:office:word" xmlns:w="http://schemas.openxmlformats.org/wordprocessingml/2006/main" xmlns:w14="http://schemas.microsoft.com/office/word/2010/wordml" xmlns:w15="http://schemas.microsoft.com/office/word/2012/wordml" xmlns:w16se="http://schemas.microsoft.com/office/word/2015/wordml/symex" xmlns:wpg="http://schemas.microsoft.com/office/word/2010/wordprocessingGroup" xmlns:wpi="http://schemas.microsoft.com/office/word/2010/wordprocessingInk" xmlns:wne="http://schemas.microsoft.com/office/word/2006/wordml" xmlns:wps="http://schemas.microsoft.com/office/word/2010/wordprocessingShape" mc:Ignorable="w14 w15 w16se wp14">
   <w:p>
     <w:pPr>
       <w:tabs>
@@ -21836,7 +21689,7 @@
         <w:szCs w:val="24"/>
         <w:lang w:val="es-ES"/>
       </w:rPr>
-      <w:t>9</w:t>
+      <w:t>28</w:t>
     </w:r>
     <w:r>
       <w:rPr>
@@ -21887,7 +21740,7 @@
         <w:szCs w:val="24"/>
         <w:lang w:val="es-ES"/>
       </w:rPr>
-      <w:t>21</w:t>
+      <w:t>28</w:t>
     </w:r>
     <w:r>
       <w:rPr>
@@ -21907,7 +21760,7 @@
 </file>
 
 <file path=word/footnotes.xml><?xml version="1.0" encoding="utf-8"?>
-<w:footnotes xmlns:wpc="http://schemas.microsoft.com/office/word/2010/wordprocessingCanvas" xmlns:cx="http://schemas.microsoft.com/office/drawing/2014/chartex" xmlns:cx1="http://schemas.microsoft.com/office/drawing/2015/9/8/chartex" xmlns:cx2="http://schemas.microsoft.com/office/drawing/2015/10/21/chartex" xmlns:cx3="http://schemas.microsoft.com/office/drawing/2016/5/9/chartex" xmlns:cx4="http://schemas.microsoft.com/office/drawing/2016/5/10/chartex" xmlns:cx5="http://schemas.microsoft.com/office/drawing/2016/5/11/chartex" xmlns:cx6="http://schemas.microsoft.com/office/drawing/2016/5/12/chartex" xmlns:cx7="http://schemas.microsoft.com/office/drawing/2016/5/13/chartex" xmlns:cx8="http://schemas.microsoft.com/office/drawing/2016/5/14/chartex" xmlns:mc="http://schemas.openxmlformats.org/markup-compatibility/2006" xmlns:aink="http://schemas.microsoft.com/office/drawing/2016/ink" xmlns:am3d="http://schemas.microsoft.com/office/drawing/2017/model3d" xmlns:o="urn:schemas-microsoft-com:office:office" xmlns:r="http://schemas.openxmlformats.org/officeDocument/2006/relationships" xmlns:m="http://schemas.openxmlformats.org/officeDocument/2006/math" xmlns:v="urn:schemas-microsoft-com:vml" xmlns:wp14="http://schemas.microsoft.com/office/word/2010/wordprocessingDrawing" xmlns:wp="http://schemas.openxmlformats.org/drawingml/2006/wordprocessingDrawing" xmlns:w10="urn:schemas-microsoft-com:office:word" xmlns:w="http://schemas.openxmlformats.org/wordprocessingml/2006/main" xmlns:w14="http://schemas.microsoft.com/office/word/2010/wordml" xmlns:w15="http://schemas.microsoft.com/office/word/2012/wordml" xmlns:w16cex="http://schemas.microsoft.com/office/word/2018/wordml/cex" xmlns:w16cid="http://schemas.microsoft.com/office/word/2016/wordml/cid" xmlns:w16="http://schemas.microsoft.com/office/word/2018/wordml" xmlns:w16sdtdh="http://schemas.microsoft.com/office/word/2020/wordml/sdtdatahash" xmlns:w16se="http://schemas.microsoft.com/office/word/2015/wordml/symex" xmlns:wpg="http://schemas.microsoft.com/office/word/2010/wordprocessingGroup" xmlns:wpi="http://schemas.microsoft.com/office/word/2010/wordprocessingInk" xmlns:wne="http://schemas.microsoft.com/office/word/2006/wordml" xmlns:wps="http://schemas.microsoft.com/office/word/2010/wordprocessingShape" mc:Ignorable="w14 w15 w16se w16cid w16 w16cex w16sdtdh wp14">
+<w:footnotes xmlns:wpc="http://schemas.microsoft.com/office/word/2010/wordprocessingCanvas" xmlns:cx="http://schemas.microsoft.com/office/drawing/2014/chartex" xmlns:mc="http://schemas.openxmlformats.org/markup-compatibility/2006" xmlns:o="urn:schemas-microsoft-com:office:office" xmlns:r="http://schemas.openxmlformats.org/officeDocument/2006/relationships" xmlns:m="http://schemas.openxmlformats.org/officeDocument/2006/math" xmlns:v="urn:schemas-microsoft-com:vml" xmlns:wp14="http://schemas.microsoft.com/office/word/2010/wordprocessingDrawing" xmlns:wp="http://schemas.openxmlformats.org/drawingml/2006/wordprocessingDrawing" xmlns:w10="urn:schemas-microsoft-com:office:word" xmlns:w="http://schemas.openxmlformats.org/wordprocessingml/2006/main" xmlns:w14="http://schemas.microsoft.com/office/word/2010/wordml" xmlns:w15="http://schemas.microsoft.com/office/word/2012/wordml" xmlns:w16se="http://schemas.microsoft.com/office/word/2015/wordml/symex" xmlns:wpg="http://schemas.microsoft.com/office/word/2010/wordprocessingGroup" xmlns:wpi="http://schemas.microsoft.com/office/word/2010/wordprocessingInk" xmlns:wne="http://schemas.microsoft.com/office/word/2006/wordml" xmlns:wps="http://schemas.microsoft.com/office/word/2010/wordprocessingShape" mc:Ignorable="w14 w15 w16se wp14">
   <w:footnote w:type="separator" w:id="-1">
     <w:p>
       <w:pPr>
@@ -21932,7 +21785,7 @@
 </file>
 
 <file path=word/numbering.xml><?xml version="1.0" encoding="utf-8"?>
-<w:numbering xmlns:wpc="http://schemas.microsoft.com/office/word/2010/wordprocessingCanvas" xmlns:cx="http://schemas.microsoft.com/office/drawing/2014/chartex" xmlns:cx1="http://schemas.microsoft.com/office/drawing/2015/9/8/chartex" xmlns:cx2="http://schemas.microsoft.com/office/drawing/2015/10/21/chartex" xmlns:cx3="http://schemas.microsoft.com/office/drawing/2016/5/9/chartex" xmlns:cx4="http://schemas.microsoft.com/office/drawing/2016/5/10/chartex" xmlns:cx5="http://schemas.microsoft.com/office/drawing/2016/5/11/chartex" xmlns:cx6="http://schemas.microsoft.com/office/drawing/2016/5/12/chartex" xmlns:cx7="http://schemas.microsoft.com/office/drawing/2016/5/13/chartex" xmlns:cx8="http://schemas.microsoft.com/office/drawing/2016/5/14/chartex" xmlns:mc="http://schemas.openxmlformats.org/markup-compatibility/2006" xmlns:aink="http://schemas.microsoft.com/office/drawing/2016/ink" xmlns:am3d="http://schemas.microsoft.com/office/drawing/2017/model3d" xmlns:o="urn:schemas-microsoft-com:office:office" xmlns:r="http://schemas.openxmlformats.org/officeDocument/2006/relationships" xmlns:m="http://schemas.openxmlformats.org/officeDocument/2006/math" xmlns:v="urn:schemas-microsoft-com:vml" xmlns:wp14="http://schemas.microsoft.com/office/word/2010/wordprocessingDrawing" xmlns:wp="http://schemas.openxmlformats.org/drawingml/2006/wordprocessingDrawing" xmlns:w10="urn:schemas-microsoft-com:office:word" xmlns:w="http://schemas.openxmlformats.org/wordprocessingml/2006/main" xmlns:w14="http://schemas.microsoft.com/office/word/2010/wordml" xmlns:w15="http://schemas.microsoft.com/office/word/2012/wordml" xmlns:w16cex="http://schemas.microsoft.com/office/word/2018/wordml/cex" xmlns:w16cid="http://schemas.microsoft.com/office/word/2016/wordml/cid" xmlns:w16="http://schemas.microsoft.com/office/word/2018/wordml" xmlns:w16sdtdh="http://schemas.microsoft.com/office/word/2020/wordml/sdtdatahash" xmlns:w16se="http://schemas.microsoft.com/office/word/2015/wordml/symex" xmlns:wpg="http://schemas.microsoft.com/office/word/2010/wordprocessingGroup" xmlns:wpi="http://schemas.microsoft.com/office/word/2010/wordprocessingInk" xmlns:wne="http://schemas.microsoft.com/office/word/2006/wordml" xmlns:wps="http://schemas.microsoft.com/office/word/2010/wordprocessingShape" mc:Ignorable="w14 w15 w16se w16cid w16 w16cex w16sdtdh wp14">
+<w:numbering xmlns:wpc="http://schemas.microsoft.com/office/word/2010/wordprocessingCanvas" xmlns:cx="http://schemas.microsoft.com/office/drawing/2014/chartex" xmlns:mc="http://schemas.openxmlformats.org/markup-compatibility/2006" xmlns:o="urn:schemas-microsoft-com:office:office" xmlns:r="http://schemas.openxmlformats.org/officeDocument/2006/relationships" xmlns:m="http://schemas.openxmlformats.org/officeDocument/2006/math" xmlns:v="urn:schemas-microsoft-com:vml" xmlns:wp14="http://schemas.microsoft.com/office/word/2010/wordprocessingDrawing" xmlns:wp="http://schemas.openxmlformats.org/drawingml/2006/wordprocessingDrawing" xmlns:w10="urn:schemas-microsoft-com:office:word" xmlns:w="http://schemas.openxmlformats.org/wordprocessingml/2006/main" xmlns:w14="http://schemas.microsoft.com/office/word/2010/wordml" xmlns:w15="http://schemas.microsoft.com/office/word/2012/wordml" xmlns:w16se="http://schemas.microsoft.com/office/word/2015/wordml/symex" xmlns:wpg="http://schemas.microsoft.com/office/word/2010/wordprocessingGroup" xmlns:wpi="http://schemas.microsoft.com/office/word/2010/wordprocessingInk" xmlns:wne="http://schemas.microsoft.com/office/word/2006/wordml" xmlns:wps="http://schemas.microsoft.com/office/word/2010/wordprocessingShape" mc:Ignorable="w14 w15 w16se wp14">
   <w:abstractNum w:abstractNumId="0" w15:restartNumberingAfterBreak="0">
     <w:nsid w:val="01704C70"/>
     <w:multiLevelType w:val="hybridMultilevel"/>
@@ -23640,7 +23493,7 @@
 </file>
 
 <file path=word/styles.xml><?xml version="1.0" encoding="utf-8"?>
-<w:styles xmlns:mc="http://schemas.openxmlformats.org/markup-compatibility/2006" xmlns:r="http://schemas.openxmlformats.org/officeDocument/2006/relationships" xmlns:w="http://schemas.openxmlformats.org/wordprocessingml/2006/main" xmlns:w14="http://schemas.microsoft.com/office/word/2010/wordml" xmlns:w15="http://schemas.microsoft.com/office/word/2012/wordml" xmlns:w16cex="http://schemas.microsoft.com/office/word/2018/wordml/cex" xmlns:w16cid="http://schemas.microsoft.com/office/word/2016/wordml/cid" xmlns:w16="http://schemas.microsoft.com/office/word/2018/wordml" xmlns:w16sdtdh="http://schemas.microsoft.com/office/word/2020/wordml/sdtdatahash" xmlns:w16se="http://schemas.microsoft.com/office/word/2015/wordml/symex" mc:Ignorable="w14 w15 w16se w16cid w16 w16cex w16sdtdh">
+<w:styles xmlns:mc="http://schemas.openxmlformats.org/markup-compatibility/2006" xmlns:r="http://schemas.openxmlformats.org/officeDocument/2006/relationships" xmlns:w="http://schemas.openxmlformats.org/wordprocessingml/2006/main" xmlns:w14="http://schemas.microsoft.com/office/word/2010/wordml" xmlns:w15="http://schemas.microsoft.com/office/word/2012/wordml" xmlns:w16se="http://schemas.microsoft.com/office/word/2015/wordml/symex" mc:Ignorable="w14 w15 w16se">
   <w:docDefaults>
     <w:rPrDefault>
       <w:rPr>
@@ -23656,7 +23509,7 @@
       </w:pPr>
     </w:pPrDefault>
   </w:docDefaults>
-  <w:latentStyles w:defLockedState="0" w:defUIPriority="99" w:defSemiHidden="0" w:defUnhideWhenUsed="0" w:defQFormat="0" w:count="376">
+  <w:latentStyles w:defLockedState="0" w:defUIPriority="99" w:defSemiHidden="0" w:defUnhideWhenUsed="0" w:defQFormat="0" w:count="371">
     <w:lsdException w:name="Normal" w:uiPriority="0" w:qFormat="1"/>
     <w:lsdException w:name="heading 1" w:uiPriority="9" w:qFormat="1"/>
     <w:lsdException w:name="heading 2" w:semiHidden="1" w:uiPriority="9" w:unhideWhenUsed="1" w:qFormat="1"/>
@@ -24028,11 +23881,6 @@
     <w:lsdException w:name="List Table 5 Dark Accent 6" w:uiPriority="50"/>
     <w:lsdException w:name="List Table 6 Colorful Accent 6" w:uiPriority="51"/>
     <w:lsdException w:name="List Table 7 Colorful Accent 6" w:uiPriority="52"/>
-    <w:lsdException w:name="Mention" w:semiHidden="1" w:unhideWhenUsed="1"/>
-    <w:lsdException w:name="Smart Hyperlink" w:semiHidden="1" w:unhideWhenUsed="1"/>
-    <w:lsdException w:name="Hashtag" w:semiHidden="1" w:unhideWhenUsed="1"/>
-    <w:lsdException w:name="Unresolved Mention" w:semiHidden="1" w:unhideWhenUsed="1"/>
-    <w:lsdException w:name="Smart Link" w:semiHidden="1" w:unhideWhenUsed="1"/>
   </w:latentStyles>
   <w:style w:type="paragraph" w:default="1" w:styleId="Normal">
     <w:name w:val="Normal"/>
@@ -25055,7 +24903,7 @@
 </file>
 
 <file path=customXml/itemProps1.xml><?xml version="1.0" encoding="utf-8"?>
-<ds:datastoreItem xmlns:ds="http://schemas.openxmlformats.org/officeDocument/2006/customXml" ds:itemID="{8EA02DE0-56F6-4C54-9F8D-287792DAA52E}">
+<ds:datastoreItem xmlns:ds="http://schemas.openxmlformats.org/officeDocument/2006/customXml" ds:itemID="{FF43C6CE-8412-4997-8BCD-D7D592008C9F}">
   <ds:schemaRefs>
     <ds:schemaRef ds:uri="http://schemas.openxmlformats.org/officeDocument/2006/bibliography"/>
   </ds:schemaRefs>

</xml_diff>